<commit_message>
revisi bab 1 - 1
</commit_message>
<xml_diff>
--- a/BAB I.docx
+++ b/BAB I.docx
@@ -212,20 +212,25 @@
         <w:ind w:left="720" w:firstLine="720"/>
       </w:pPr>
       <w:r>
-        <w:t>Fenomena tersebut tentu saja menjadi momok utama bagi para wisatawan yang ingin melakukan kegiatan memancing. Terlalu tingginya kenaikan debit air dapat membuat petak pemancingan menjadi sedikit terendam.</w:t>
-      </w:r>
-      <w:r>
-        <w:t xml:space="preserve"> Tak hanya itu,</w:t>
+        <w:t>Fenomena itu menjadi perhatian utama bagi wisatawan yang ingin memancing di sana</w:t>
+      </w:r>
+      <w:r>
+        <w:t>. Terlalu tingginya kenaikan debit air dapat membuat petak pemancingan menjadi sedikit terendam.</w:t>
       </w:r>
       <w:r>
         <w:t xml:space="preserve"> </w:t>
       </w:r>
       <w:r>
-        <w:t xml:space="preserve">kurangnya informasi keadaan area Sungai Brantas yang cocok untuk kegiatan memancing seringkali menjadi kendala untuk para pemancing. Hal tersebut membuat usaha para pemancing yang datang dari wilayah luar desa menjadi sia – sia karena tidak bisa melakukan kegiatan memancing. Perlu dilakukannya sebuah usaha untuk menanggulangi permasalahan tentang ketersediaan informasi keadaan area </w:t>
-      </w:r>
-      <w:r>
-        <w:lastRenderedPageBreak/>
-        <w:t>pemancingan di daerah sekitar Sungai Brantas yang terletak di Dusun Jatimulyo.</w:t>
+        <w:t>K</w:t>
+      </w:r>
+      <w:r>
+        <w:t>urangnya informasi keadaan area Sungai Brantas yang cocok untuk kegiatan memancing seringkali menjadi kendala untuk para pemancing. Hal tersebut</w:t>
+      </w:r>
+      <w:r>
+        <w:t xml:space="preserve"> menyebabkan usaha mereka menjadi tidak berhasil karena tidak dapat memancing di daerah tersebut</w:t>
+      </w:r>
+      <w:r>
+        <w:t>. Perlu dilakukannya sebuah usaha untuk menanggulangi permasalahan tentang ketersediaan informasi keadaan area pemancingan di daerah sekitar Sungai Brantas yang terletak di Dusun Jatimulyo.</w:t>
       </w:r>
     </w:p>
     <w:p>
@@ -234,102 +239,23 @@
         <w:ind w:left="720" w:firstLine="720"/>
       </w:pPr>
       <w:r>
-        <w:t xml:space="preserve">Dalam menangani ketersediaan informasi keadaan area pemancingan daerah Sungai Brantas yang ada di Dusun Jatimulyo, pemanfaatan teknologi yang sedang berkembang menjadi solusi untuk hal tersebut. </w:t>
-      </w:r>
-      <w:r>
-        <w:t xml:space="preserve">Salah satu dari </w:t>
-      </w:r>
-      <w:r>
-        <w:t>berbagai macam</w:t>
-      </w:r>
-      <w:r>
-        <w:t xml:space="preserve"> teknologi yang </w:t>
-      </w:r>
-      <w:r>
-        <w:t>terus dikembangkan</w:t>
-      </w:r>
-      <w:r>
-        <w:t xml:space="preserve"> adalah </w:t>
-      </w:r>
-      <w:r>
-        <w:rPr>
-          <w:i/>
-          <w:iCs/>
-        </w:rPr>
-        <w:t>microcontroller</w:t>
-      </w:r>
-      <w:r>
-        <w:t xml:space="preserve"> dan sistem sensor. </w:t>
-      </w:r>
-      <w:r>
-        <w:rPr>
-          <w:i/>
-          <w:iCs/>
-        </w:rPr>
-        <w:t>Microcontroller</w:t>
-      </w:r>
-      <w:r>
-        <w:t xml:space="preserve">  adalah perangkat yang didalamnya tertanam sebuah chip bernama </w:t>
-      </w:r>
-      <w:r>
-        <w:rPr>
-          <w:i/>
-          <w:iCs/>
-        </w:rPr>
-        <w:t>microprosesor</w:t>
-      </w:r>
-      <w:r>
-        <w:t>;</w:t>
-      </w:r>
-      <w:r>
-        <w:t xml:space="preserve"> berfungsi untuk </w:t>
-      </w:r>
-      <w:r>
-        <w:t>megolah</w:t>
-      </w:r>
-      <w:r>
-        <w:t xml:space="preserve"> data secara digital sesuai dengan </w:t>
-      </w:r>
-      <w:r>
-        <w:t>program yang telah ditanam</w:t>
-      </w:r>
-      <w:r>
-        <w:t>. Sedangkan sistem sensor adalah perangkat yang diciptakan untuk mengidentifikasi sebuah objek</w:t>
-      </w:r>
-      <w:r>
-        <w:t>, mendeteksi, dan melacak</w:t>
-      </w:r>
-      <w:r>
-        <w:t xml:space="preserve"> adanya perubahan lingkungan fisik maupun kimia</w:t>
+        <w:lastRenderedPageBreak/>
+        <w:t>Dalam menangani ketersediaan informasi keadaan area pemancingan daerah Sungai Brantas yang ada di Dusun Jatimulyo, pemanfaatan teknologi yang sedang berkembang menjadi solusi untuk hal tersebut.</w:t>
+      </w:r>
+      <w:r>
+        <w:t xml:space="preserve"> Salah satu teknologi yang dapat digunakan adalah </w:t>
+      </w:r>
+      <w:r>
+        <w:rPr>
+          <w:i/>
+          <w:iCs/>
+        </w:rPr>
+        <w:t>Internet of Things (IoT).</w:t>
       </w:r>
       <w:r>
         <w:t xml:space="preserve"> </w:t>
       </w:r>
       <w:r>
-        <w:fldChar w:fldCharType="begin" w:fldLock="1"/>
-      </w:r>
-      <w:r>
-        <w:instrText>ADDIN CSL_CITATION {"citationItems":[{"id":"ITEM-1","itemData":{"DOI":"10.33050/tmj.v4i1.896","ISSN":"2620-3383","abstract":"Sensor Ultrasonic adalah suatu perangkat yang sering digunakan pada perusahaan industri. Sensor Ultrasonic memiliki fungsi sebagai pendeteksi dan pengukur jarak.cara kerja sensor ultrasonic adalah sensor akan memancarkan gelombang ultrasonic pada permukaan lalu menangkapnya kembali, sehingga hasil yang didapat sesuai dengan keadaan aslinya. Beberapa perusahaan mobil menggunakan sensor ultrasonic ini pada mobil sebagai alat untuk mengukur jarak agar tidak tabrakan dengan kendaraan lain. Sensor ini sangat cocok digunakan untuk merancang sebuah alat pengukur ketinggian air, karena selain efektif sensor ini juga memberikan hasil yang akurat. Dari beberapa percobaan yang dilakukan, dihasilkan bahwa sensor ultrasonic cukup efektif dalam pengukuran pada jarak 1 cm – 300 cm. dari perancangan alat pengukur ketinggian air berbasis sensor ultrasonic ini hasil yang didapat akan ditampilkan pada layar lcd 16x2cm sebagai pemberi informasi dan beberapa lampu led untuk memberikan batasan-batasan dari ketinggian tersebut serta buzzer sebagai tanda peringatan bahwa ketinggian air maksimal.\r Kata kunci : sensor ultrasonic, pengukur ketinggian air, Arduino","author":[{"dropping-particle":"","family":"Handayani","given":"Indri","non-dropping-particle":"","parse-names":false,"suffix":""},{"dropping-particle":"","family":"Setiadi","given":"Ade","non-dropping-particle":"","parse-names":false,"suffix":""},{"dropping-particle":"","family":"Iman","given":"Fajar Nur","non-dropping-particle":"","parse-names":false,"suffix":""}],"container-title":"Technomedia Journal","id":"ITEM-1","issue":"1","issued":{"date-parts":[["2019"]]},"page":"84-97","title":"Alat Pengukur Ketinggian Air Berbasis Microcontroller Sebagai Peringatan Banjir Dengan Notification","type":"article-journal","volume":"4"},"uris":["http://www.mendeley.com/documents/?uuid=712e9051-ec2f-4e33-8f57-89b5301f6bde"]}],"mendeley":{"formattedCitation":"(Handayani et al., 2019)","plainTextFormattedCitation":"(Handayani et al., 2019)","previouslyFormattedCitation":"(Handayani et al., 2019)"},"properties":{"noteIndex":0},"schema":"https://github.com/citation-style-language/schema/raw/master/csl-citation.json"}</w:instrText>
-      </w:r>
-      <w:r>
-        <w:fldChar w:fldCharType="separate"/>
-      </w:r>
-      <w:r>
-        <w:rPr>
-          <w:noProof/>
-        </w:rPr>
-        <w:t>(Handayani et al., 2019)</w:t>
-      </w:r>
-      <w:r>
-        <w:fldChar w:fldCharType="end"/>
-      </w:r>
-      <w:r>
-        <w:t>.</w:t>
-      </w:r>
-      <w:r>
-        <w:t xml:space="preserve"> </w:t>
-      </w:r>
-      <w:r>
         <w:rPr>
           <w:i/>
           <w:iCs/>
@@ -337,17 +263,7 @@
         <w:t>Internet of Things</w:t>
       </w:r>
       <w:r>
-        <w:t xml:space="preserve"> (</w:t>
-      </w:r>
-      <w:r>
-        <w:rPr>
-          <w:i/>
-          <w:iCs/>
-        </w:rPr>
-        <w:t>IoT</w:t>
-      </w:r>
-      <w:r>
-        <w:t xml:space="preserve">) adalah sistem perangkat, mesin, atau objek komputasi yang saling terkait dengan pengidentifikasi unik dan kemampuan untuk mengkomunikasikan data melalui jaringan atau Internet </w:t>
+        <w:t xml:space="preserve"> adalah sistem perangkat, mesin, atau objek komputasi yang saling terkait dengan pengidentifikasi unik dan kemampuan untuk mengkomunikasikan data melalui jaringan atau Internet </w:t>
       </w:r>
       <w:r>
         <w:t>yang dilakukan secara automasi</w:t>
@@ -414,6 +330,56 @@
       <w:r>
         <w:t>.</w:t>
       </w:r>
+      <w:r>
+        <w:t xml:space="preserve"> </w:t>
+      </w:r>
+      <w:r>
+        <w:rPr>
+          <w:i/>
+          <w:iCs/>
+        </w:rPr>
+        <w:t>Internet of Things (IoT)</w:t>
+      </w:r>
+      <w:r>
+        <w:t xml:space="preserve"> telah mengalami perkembangan yang signifikan dalam hal arsitektur, tantangan, dan aplikasi</w:t>
+      </w:r>
+      <w:r>
+        <w:t xml:space="preserve">. </w:t>
+      </w:r>
+      <w:r>
+        <w:t xml:space="preserve">Pengaplikasian </w:t>
+      </w:r>
+      <w:r>
+        <w:rPr>
+          <w:i/>
+          <w:iCs/>
+        </w:rPr>
+        <w:t>IoT</w:t>
+      </w:r>
+      <w:r>
+        <w:t xml:space="preserve"> telah meliputi di berbagai bidang, termasuk pertanian, industri, dan juga Kesehatan </w:t>
+      </w:r>
+      <w:r>
+        <w:fldChar w:fldCharType="begin" w:fldLock="1"/>
+      </w:r>
+      <w:r>
+        <w:instrText>ADDIN CSL_CITATION {"citationItems":[{"id":"ITEM-1","itemData":{"author":[{"dropping-particle":"","family":"Naik","given":"N","non-dropping-particle":"","parse-names":false,"suffix":""},{"dropping-particle":"","family":"Nayak","given":"J","non-dropping-particle":"","parse-names":false,"suffix":""},{"dropping-particle":"","family":"Mestry","given":"M","non-dropping-particle":"","parse-names":false,"suffix":""}],"container-title":"Journal of Ambient Intelligence and Humanized Computing","id":"ITEM-1","issue":"6","issued":{"date-parts":[["2022"]]},"page":"5629-5649","title":"An overview of Internet of Things: architecture, challenges, and applications","type":"article-journal","volume":"13"},"uris":["http://www.mendeley.com/documents/?uuid=4299f48c-a76d-4eec-983c-4de9afe0ca89"]}],"mendeley":{"formattedCitation":"(Naik et al., 2022)","plainTextFormattedCitation":"(Naik et al., 2022)"},"properties":{"noteIndex":0},"schema":"https://github.com/citation-style-language/schema/raw/master/csl-citation.json"}</w:instrText>
+      </w:r>
+      <w:r>
+        <w:fldChar w:fldCharType="separate"/>
+      </w:r>
+      <w:r>
+        <w:rPr>
+          <w:noProof/>
+        </w:rPr>
+        <w:t>(Naik et al., 2022)</w:t>
+      </w:r>
+      <w:r>
+        <w:fldChar w:fldCharType="end"/>
+      </w:r>
+      <w:r>
+        <w:t xml:space="preserve">. </w:t>
+      </w:r>
     </w:p>
     <w:p>
       <w:pPr>
@@ -466,7 +432,7 @@
         <w:fldChar w:fldCharType="begin" w:fldLock="1"/>
       </w:r>
       <w:r>
-        <w:instrText>ADDIN CSL_CITATION {"citationItems":[{"id":"ITEM-1","itemData":{"ISBN":"0735326169","author":[{"dropping-particle":"","family":"Trimarsiah","given":"Yunita","non-dropping-particle":"","parse-names":false,"suffix":""}],"id":"ITEM-1","issue":"2","issued":{"date-parts":[["2017"]]},"title":"Evaluasi Website Sekolah SMA Negeri 1 Semende Darat Laut Menggunakan Metode Webqual","type":"article-journal"},"uris":["http://www.mendeley.com/documents/?uuid=9487f5d7-de25-4f93-9c7a-c8fc30dd619d"]}],"mendeley":{"formattedCitation":"(Trimarsiah, 2017)","plainTextFormattedCitation":"(Trimarsiah, 2017)"},"properties":{"noteIndex":0},"schema":"https://github.com/citation-style-language/schema/raw/master/csl-citation.json"}</w:instrText>
+        <w:instrText>ADDIN CSL_CITATION {"citationItems":[{"id":"ITEM-1","itemData":{"ISBN":"0735326169","author":[{"dropping-particle":"","family":"Trimarsiah","given":"Yunita","non-dropping-particle":"","parse-names":false,"suffix":""}],"id":"ITEM-1","issue":"2","issued":{"date-parts":[["2017"]]},"title":"Evaluasi Website Sekolah SMA Negeri 1 Semende Darat Laut Menggunakan Metode Webqual","type":"article-journal"},"uris":["http://www.mendeley.com/documents/?uuid=9487f5d7-de25-4f93-9c7a-c8fc30dd619d"]}],"mendeley":{"formattedCitation":"(Trimarsiah, 2017)","plainTextFormattedCitation":"(Trimarsiah, 2017)","previouslyFormattedCitation":"(Trimarsiah, 2017)"},"properties":{"noteIndex":0},"schema":"https://github.com/citation-style-language/schema/raw/master/csl-citation.json"}</w:instrText>
       </w:r>
       <w:r>
         <w:fldChar w:fldCharType="separate"/>
@@ -697,7 +663,6 @@
           <w:i/>
           <w:iCs/>
         </w:rPr>
-        <w:lastRenderedPageBreak/>
         <w:t>real time</w:t>
       </w:r>
       <w:r>
@@ -718,6 +683,7 @@
         <w:ind w:left="0" w:firstLine="0"/>
       </w:pPr>
       <w:r>
+        <w:lastRenderedPageBreak/>
         <w:t>Rumusan Masalah</w:t>
       </w:r>
     </w:p>
@@ -730,14 +696,10 @@
         <w:tab/>
       </w:r>
       <w:r>
-        <w:tab/>
-        <w:t xml:space="preserve">Jika dilihat pada permasalahan yang ada pada latar belakang, maka peneliti </w:t>
-      </w:r>
-      <w:r>
-        <w:t>dapat membuat</w:t>
-      </w:r>
-      <w:r>
-        <w:t xml:space="preserve"> rumusan masalah sebagai berikut :</w:t>
+        <w:t>Rumusan masalah pada penelitian ini adalah</w:t>
+      </w:r>
+      <w:r>
+        <w:t xml:space="preserve"> :</w:t>
       </w:r>
     </w:p>
     <w:p>
@@ -889,7 +851,13 @@
         <w:t xml:space="preserve">IoT </w:t>
       </w:r>
       <w:r>
-        <w:t>dari penelitian ini hanyalah sebagai alat uji coba</w:t>
+        <w:t xml:space="preserve">dari penelitian ini </w:t>
+      </w:r>
+      <w:r>
+        <w:t xml:space="preserve">berfungsi </w:t>
+      </w:r>
+      <w:r>
+        <w:t>sebagai alat uji coba</w:t>
       </w:r>
     </w:p>
     <w:p>
@@ -909,7 +877,7 @@
         <w:t xml:space="preserve">Website </w:t>
       </w:r>
       <w:r>
-        <w:t xml:space="preserve">yang dibuat untuk media digunakan hanya untuk menerima data yang dikirim oleh perangkat </w:t>
+        <w:t xml:space="preserve">yang dibuat untuk media digunakan untuk menerima data yang dikirim oleh perangkat </w:t>
       </w:r>
       <w:r>
         <w:rPr>
@@ -1107,7 +1075,6 @@
         <w:spacing w:line="276" w:lineRule="auto"/>
       </w:pPr>
       <w:r>
-        <w:lastRenderedPageBreak/>
         <w:t>Dapat menjadi bahan pertimbangan para pemancing yang berasal dari luar desa apakah ingin pergi memancing atau tidak</w:t>
       </w:r>
     </w:p>

</xml_diff>

<commit_message>
bab 1 - revisi sitasi
</commit_message>
<xml_diff>
--- a/BAB I.docx
+++ b/BAB I.docx
@@ -25,9 +25,19 @@
         <w:spacing w:line="360" w:lineRule="auto"/>
         <w:ind w:left="0" w:firstLine="0"/>
       </w:pPr>
-      <w:r>
-        <w:t>Latar Belakang</w:t>
-      </w:r>
+      <w:proofErr w:type="spellStart"/>
+      <w:r>
+        <w:t>Latar</w:t>
+      </w:r>
+      <w:proofErr w:type="spellEnd"/>
+      <w:r>
+        <w:t xml:space="preserve"> </w:t>
+      </w:r>
+      <w:proofErr w:type="spellStart"/>
+      <w:r>
+        <w:t>Belakang</w:t>
+      </w:r>
+      <w:proofErr w:type="spellEnd"/>
     </w:p>
     <w:p>
       <w:pPr>
@@ -35,25 +45,149 @@
         <w:ind w:left="720" w:firstLine="720"/>
       </w:pPr>
       <w:r>
-        <w:t xml:space="preserve">Sungai Brantas adalah </w:t>
-      </w:r>
-      <w:r>
-        <w:t>satu dari sekian banyak sungai yang ada di</w:t>
+        <w:t xml:space="preserve">Sungai </w:t>
+      </w:r>
+      <w:proofErr w:type="spellStart"/>
+      <w:r>
+        <w:t>Brantas</w:t>
+      </w:r>
+      <w:proofErr w:type="spellEnd"/>
+      <w:r>
+        <w:t xml:space="preserve"> </w:t>
+      </w:r>
+      <w:proofErr w:type="spellStart"/>
+      <w:r>
+        <w:t>adalah</w:t>
+      </w:r>
+      <w:proofErr w:type="spellEnd"/>
+      <w:r>
+        <w:t xml:space="preserve"> </w:t>
+      </w:r>
+      <w:proofErr w:type="spellStart"/>
+      <w:r>
+        <w:t>satu</w:t>
+      </w:r>
+      <w:proofErr w:type="spellEnd"/>
+      <w:r>
+        <w:t xml:space="preserve"> </w:t>
+      </w:r>
+      <w:proofErr w:type="spellStart"/>
+      <w:r>
+        <w:t>dari</w:t>
+      </w:r>
+      <w:proofErr w:type="spellEnd"/>
+      <w:r>
+        <w:t xml:space="preserve"> </w:t>
+      </w:r>
+      <w:proofErr w:type="spellStart"/>
+      <w:r>
+        <w:t>sekian</w:t>
+      </w:r>
+      <w:proofErr w:type="spellEnd"/>
+      <w:r>
+        <w:t xml:space="preserve"> </w:t>
+      </w:r>
+      <w:proofErr w:type="spellStart"/>
+      <w:r>
+        <w:t>banyak</w:t>
+      </w:r>
+      <w:proofErr w:type="spellEnd"/>
+      <w:r>
+        <w:t xml:space="preserve"> </w:t>
+      </w:r>
+      <w:proofErr w:type="spellStart"/>
+      <w:r>
+        <w:t>sungai</w:t>
+      </w:r>
+      <w:proofErr w:type="spellEnd"/>
+      <w:r>
+        <w:t xml:space="preserve"> yang </w:t>
+      </w:r>
+      <w:proofErr w:type="spellStart"/>
+      <w:r>
+        <w:t>ada</w:t>
+      </w:r>
+      <w:proofErr w:type="spellEnd"/>
+      <w:r>
+        <w:t xml:space="preserve"> di</w:t>
       </w:r>
       <w:r>
         <w:t xml:space="preserve"> Indonesia</w:t>
       </w:r>
       <w:r>
-        <w:t xml:space="preserve">; letaknya </w:t>
-      </w:r>
-      <w:r>
-        <w:t xml:space="preserve">berada di Jawa Timur. Sungai Brantas mempunyai </w:t>
-      </w:r>
-      <w:r>
-        <w:t>daerah aliran sungai</w:t>
-      </w:r>
-      <w:r>
-        <w:t xml:space="preserve"> seluas ± 12,000 km</w:t>
+        <w:t xml:space="preserve">; </w:t>
+      </w:r>
+      <w:proofErr w:type="spellStart"/>
+      <w:r>
+        <w:t>letaknya</w:t>
+      </w:r>
+      <w:proofErr w:type="spellEnd"/>
+      <w:r>
+        <w:t xml:space="preserve"> </w:t>
+      </w:r>
+      <w:proofErr w:type="spellStart"/>
+      <w:r>
+        <w:t>berada</w:t>
+      </w:r>
+      <w:proofErr w:type="spellEnd"/>
+      <w:r>
+        <w:t xml:space="preserve"> di </w:t>
+      </w:r>
+      <w:proofErr w:type="spellStart"/>
+      <w:r>
+        <w:t>Jawa</w:t>
+      </w:r>
+      <w:proofErr w:type="spellEnd"/>
+      <w:r>
+        <w:t xml:space="preserve"> Timur. Sungai </w:t>
+      </w:r>
+      <w:proofErr w:type="spellStart"/>
+      <w:r>
+        <w:t>Brantas</w:t>
+      </w:r>
+      <w:proofErr w:type="spellEnd"/>
+      <w:r>
+        <w:t xml:space="preserve"> </w:t>
+      </w:r>
+      <w:proofErr w:type="spellStart"/>
+      <w:r>
+        <w:t>mempunyai</w:t>
+      </w:r>
+      <w:proofErr w:type="spellEnd"/>
+      <w:r>
+        <w:t xml:space="preserve"> </w:t>
+      </w:r>
+      <w:proofErr w:type="spellStart"/>
+      <w:r>
+        <w:t>daerah</w:t>
+      </w:r>
+      <w:proofErr w:type="spellEnd"/>
+      <w:r>
+        <w:t xml:space="preserve"> </w:t>
+      </w:r>
+      <w:proofErr w:type="spellStart"/>
+      <w:r>
+        <w:t>aliran</w:t>
+      </w:r>
+      <w:proofErr w:type="spellEnd"/>
+      <w:r>
+        <w:t xml:space="preserve"> </w:t>
+      </w:r>
+      <w:proofErr w:type="spellStart"/>
+      <w:r>
+        <w:t>sungai</w:t>
+      </w:r>
+      <w:proofErr w:type="spellEnd"/>
+      <w:r>
+        <w:t xml:space="preserve"> </w:t>
+      </w:r>
+      <w:proofErr w:type="spellStart"/>
+      <w:r>
+        <w:t>seluas</w:t>
+      </w:r>
+      <w:proofErr w:type="spellEnd"/>
+      <w:r>
+        <w:t xml:space="preserve"> ± 12,000 km</w:t>
       </w:r>
       <w:r>
         <w:rPr>
@@ -62,8 +196,215 @@
         <w:t>2</w:t>
       </w:r>
       <w:r>
-        <w:t xml:space="preserve"> atau ¼ dari luas  Provinsi Jawa Timur. Mata air Sungai Brantas terletak di Desa Sumber Brantas, Kecamatan Bumiaji, Kota Batu yang berasal dari simpanan air Gunung Arjuno. Potensi air permukaan pertahun rata-rata 12 miliar m3, potensi yang dimanfaatkan sebesar 2.6-3.0 miliar m3 per tahun</w:t>
-      </w:r>
+        <w:t xml:space="preserve"> </w:t>
+      </w:r>
+      <w:proofErr w:type="spellStart"/>
+      <w:r>
+        <w:t>atau</w:t>
+      </w:r>
+      <w:proofErr w:type="spellEnd"/>
+      <w:r>
+        <w:t xml:space="preserve"> ¼ </w:t>
+      </w:r>
+      <w:proofErr w:type="spellStart"/>
+      <w:r>
+        <w:t>dari</w:t>
+      </w:r>
+      <w:proofErr w:type="spellEnd"/>
+      <w:r>
+        <w:t xml:space="preserve"> </w:t>
+      </w:r>
+      <w:proofErr w:type="spellStart"/>
+      <w:proofErr w:type="gramStart"/>
+      <w:r>
+        <w:t>luas</w:t>
+      </w:r>
+      <w:proofErr w:type="spellEnd"/>
+      <w:r>
+        <w:t xml:space="preserve">  </w:t>
+      </w:r>
+      <w:proofErr w:type="spellStart"/>
+      <w:r>
+        <w:t>Provinsi</w:t>
+      </w:r>
+      <w:proofErr w:type="spellEnd"/>
+      <w:proofErr w:type="gramEnd"/>
+      <w:r>
+        <w:t xml:space="preserve"> </w:t>
+      </w:r>
+      <w:proofErr w:type="spellStart"/>
+      <w:r>
+        <w:t>Jawa</w:t>
+      </w:r>
+      <w:proofErr w:type="spellEnd"/>
+      <w:r>
+        <w:t xml:space="preserve"> Timur. Mata air Sungai </w:t>
+      </w:r>
+      <w:proofErr w:type="spellStart"/>
+      <w:r>
+        <w:t>Brantas</w:t>
+      </w:r>
+      <w:proofErr w:type="spellEnd"/>
+      <w:r>
+        <w:t xml:space="preserve"> </w:t>
+      </w:r>
+      <w:proofErr w:type="spellStart"/>
+      <w:r>
+        <w:t>terletak</w:t>
+      </w:r>
+      <w:proofErr w:type="spellEnd"/>
+      <w:r>
+        <w:t xml:space="preserve"> di </w:t>
+      </w:r>
+      <w:proofErr w:type="spellStart"/>
+      <w:r>
+        <w:t>Desa</w:t>
+      </w:r>
+      <w:proofErr w:type="spellEnd"/>
+      <w:r>
+        <w:t xml:space="preserve"> </w:t>
+      </w:r>
+      <w:proofErr w:type="spellStart"/>
+      <w:r>
+        <w:t>Sumber</w:t>
+      </w:r>
+      <w:proofErr w:type="spellEnd"/>
+      <w:r>
+        <w:t xml:space="preserve"> </w:t>
+      </w:r>
+      <w:proofErr w:type="spellStart"/>
+      <w:r>
+        <w:t>Brantas</w:t>
+      </w:r>
+      <w:proofErr w:type="spellEnd"/>
+      <w:r>
+        <w:t xml:space="preserve">, </w:t>
+      </w:r>
+      <w:proofErr w:type="spellStart"/>
+      <w:r>
+        <w:t>Kecamatan</w:t>
+      </w:r>
+      <w:proofErr w:type="spellEnd"/>
+      <w:r>
+        <w:t xml:space="preserve"> </w:t>
+      </w:r>
+      <w:proofErr w:type="spellStart"/>
+      <w:r>
+        <w:t>Bumiaji</w:t>
+      </w:r>
+      <w:proofErr w:type="spellEnd"/>
+      <w:r>
+        <w:t xml:space="preserve">, Kota Batu yang </w:t>
+      </w:r>
+      <w:proofErr w:type="spellStart"/>
+      <w:r>
+        <w:t>berasal</w:t>
+      </w:r>
+      <w:proofErr w:type="spellEnd"/>
+      <w:r>
+        <w:t xml:space="preserve"> </w:t>
+      </w:r>
+      <w:proofErr w:type="spellStart"/>
+      <w:r>
+        <w:t>dari</w:t>
+      </w:r>
+      <w:proofErr w:type="spellEnd"/>
+      <w:r>
+        <w:t xml:space="preserve"> </w:t>
+      </w:r>
+      <w:proofErr w:type="spellStart"/>
+      <w:r>
+        <w:t>simpanan</w:t>
+      </w:r>
+      <w:proofErr w:type="spellEnd"/>
+      <w:r>
+        <w:t xml:space="preserve"> air </w:t>
+      </w:r>
+      <w:proofErr w:type="spellStart"/>
+      <w:r>
+        <w:t>Gunung</w:t>
+      </w:r>
+      <w:proofErr w:type="spellEnd"/>
+      <w:r>
+        <w:t xml:space="preserve"> </w:t>
+      </w:r>
+      <w:proofErr w:type="spellStart"/>
+      <w:r>
+        <w:t>Arjuno</w:t>
+      </w:r>
+      <w:proofErr w:type="spellEnd"/>
+      <w:r>
+        <w:t xml:space="preserve">. </w:t>
+      </w:r>
+      <w:proofErr w:type="spellStart"/>
+      <w:r>
+        <w:t>Potensi</w:t>
+      </w:r>
+      <w:proofErr w:type="spellEnd"/>
+      <w:r>
+        <w:t xml:space="preserve"> air </w:t>
+      </w:r>
+      <w:proofErr w:type="spellStart"/>
+      <w:r>
+        <w:t>permukaan</w:t>
+      </w:r>
+      <w:proofErr w:type="spellEnd"/>
+      <w:r>
+        <w:t xml:space="preserve"> </w:t>
+      </w:r>
+      <w:proofErr w:type="spellStart"/>
+      <w:r>
+        <w:t>pertahun</w:t>
+      </w:r>
+      <w:proofErr w:type="spellEnd"/>
+      <w:r>
+        <w:t xml:space="preserve"> rata-rata 12 </w:t>
+      </w:r>
+      <w:proofErr w:type="spellStart"/>
+      <w:r>
+        <w:t>miliar</w:t>
+      </w:r>
+      <w:proofErr w:type="spellEnd"/>
+      <w:r>
+        <w:t xml:space="preserve"> m3, </w:t>
+      </w:r>
+      <w:proofErr w:type="spellStart"/>
+      <w:r>
+        <w:t>potensi</w:t>
+      </w:r>
+      <w:proofErr w:type="spellEnd"/>
+      <w:r>
+        <w:t xml:space="preserve"> yang </w:t>
+      </w:r>
+      <w:proofErr w:type="spellStart"/>
+      <w:r>
+        <w:t>dimanfaatkan</w:t>
+      </w:r>
+      <w:proofErr w:type="spellEnd"/>
+      <w:r>
+        <w:t xml:space="preserve"> </w:t>
+      </w:r>
+      <w:proofErr w:type="spellStart"/>
+      <w:r>
+        <w:t>sebesar</w:t>
+      </w:r>
+      <w:proofErr w:type="spellEnd"/>
+      <w:r>
+        <w:t xml:space="preserve"> 2.6-3.0 </w:t>
+      </w:r>
+      <w:proofErr w:type="spellStart"/>
+      <w:r>
+        <w:t>miliar</w:t>
+      </w:r>
+      <w:proofErr w:type="spellEnd"/>
+      <w:r>
+        <w:t xml:space="preserve"> m3 per </w:t>
+      </w:r>
+      <w:proofErr w:type="spellStart"/>
+      <w:r>
+        <w:t>tahun</w:t>
+      </w:r>
+      <w:proofErr w:type="spellEnd"/>
       <w:r>
         <w:t xml:space="preserve"> </w:t>
       </w:r>
@@ -89,19 +430,61 @@
         <w:t xml:space="preserve">. </w:t>
       </w:r>
       <w:r>
-        <w:t xml:space="preserve">Sungai Brantas juga melewati </w:t>
-      </w:r>
+        <w:t xml:space="preserve">Sungai </w:t>
+      </w:r>
+      <w:proofErr w:type="spellStart"/>
+      <w:r>
+        <w:t>Brantas</w:t>
+      </w:r>
+      <w:proofErr w:type="spellEnd"/>
+      <w:r>
+        <w:t xml:space="preserve"> juga </w:t>
+      </w:r>
+      <w:proofErr w:type="spellStart"/>
+      <w:r>
+        <w:t>melewati</w:t>
+      </w:r>
+      <w:proofErr w:type="spellEnd"/>
+      <w:r>
+        <w:t xml:space="preserve"> </w:t>
+      </w:r>
+      <w:proofErr w:type="spellStart"/>
       <w:r>
         <w:t>D</w:t>
       </w:r>
       <w:r>
-        <w:t xml:space="preserve">esa </w:t>
-      </w:r>
+        <w:t>esa</w:t>
+      </w:r>
+      <w:proofErr w:type="spellEnd"/>
+      <w:r>
+        <w:t xml:space="preserve"> </w:t>
+      </w:r>
+      <w:proofErr w:type="spellStart"/>
       <w:r>
         <w:t>J</w:t>
       </w:r>
       <w:r>
-        <w:t xml:space="preserve">atiguwi, tepatnya ada di </w:t>
+        <w:t>atiguwi</w:t>
+      </w:r>
+      <w:proofErr w:type="spellEnd"/>
+      <w:r>
+        <w:t xml:space="preserve">, </w:t>
+      </w:r>
+      <w:proofErr w:type="spellStart"/>
+      <w:r>
+        <w:t>tepatnya</w:t>
+      </w:r>
+      <w:proofErr w:type="spellEnd"/>
+      <w:r>
+        <w:t xml:space="preserve"> </w:t>
+      </w:r>
+      <w:proofErr w:type="spellStart"/>
+      <w:r>
+        <w:t>ada</w:t>
+      </w:r>
+      <w:proofErr w:type="spellEnd"/>
+      <w:r>
+        <w:t xml:space="preserve"> di </w:t>
       </w:r>
       <w:r>
         <w:t>D</w:t>
@@ -109,23 +492,198 @@
       <w:r>
         <w:t xml:space="preserve">usun </w:t>
       </w:r>
+      <w:proofErr w:type="spellStart"/>
       <w:r>
         <w:t>J</w:t>
       </w:r>
       <w:r>
         <w:t>atimulyo</w:t>
       </w:r>
-      <w:r>
-        <w:t xml:space="preserve"> (Bon Klopo)</w:t>
+      <w:proofErr w:type="spellEnd"/>
+      <w:r>
+        <w:t xml:space="preserve"> (Bon </w:t>
+      </w:r>
+      <w:proofErr w:type="spellStart"/>
+      <w:r>
+        <w:t>Klopo</w:t>
+      </w:r>
+      <w:proofErr w:type="spellEnd"/>
+      <w:r>
+        <w:t>)</w:t>
       </w:r>
       <w:r>
         <w:t>.</w:t>
       </w:r>
       <w:r>
-        <w:t xml:space="preserve"> Sungai ini juga menjadi salah satu tempat para warga desa untuk mencari nafkah seperti dengan cara bertani ikan, jasa penyebrangan </w:t>
-      </w:r>
-      <w:r>
-        <w:t>menggunakan kapal, dan juga tempat untuk rekreasi pemancingan.</w:t>
+        <w:t xml:space="preserve"> Sungai </w:t>
+      </w:r>
+      <w:proofErr w:type="spellStart"/>
+      <w:r>
+        <w:t>ini</w:t>
+      </w:r>
+      <w:proofErr w:type="spellEnd"/>
+      <w:r>
+        <w:t xml:space="preserve"> juga </w:t>
+      </w:r>
+      <w:proofErr w:type="spellStart"/>
+      <w:r>
+        <w:t>menjadi</w:t>
+      </w:r>
+      <w:proofErr w:type="spellEnd"/>
+      <w:r>
+        <w:t xml:space="preserve"> salah </w:t>
+      </w:r>
+      <w:proofErr w:type="spellStart"/>
+      <w:r>
+        <w:t>satu</w:t>
+      </w:r>
+      <w:proofErr w:type="spellEnd"/>
+      <w:r>
+        <w:t xml:space="preserve"> </w:t>
+      </w:r>
+      <w:proofErr w:type="spellStart"/>
+      <w:r>
+        <w:t>tempat</w:t>
+      </w:r>
+      <w:proofErr w:type="spellEnd"/>
+      <w:r>
+        <w:t xml:space="preserve"> para </w:t>
+      </w:r>
+      <w:proofErr w:type="spellStart"/>
+      <w:r>
+        <w:t>warga</w:t>
+      </w:r>
+      <w:proofErr w:type="spellEnd"/>
+      <w:r>
+        <w:t xml:space="preserve"> </w:t>
+      </w:r>
+      <w:proofErr w:type="spellStart"/>
+      <w:r>
+        <w:t>desa</w:t>
+      </w:r>
+      <w:proofErr w:type="spellEnd"/>
+      <w:r>
+        <w:t xml:space="preserve"> </w:t>
+      </w:r>
+      <w:proofErr w:type="spellStart"/>
+      <w:r>
+        <w:t>untuk</w:t>
+      </w:r>
+      <w:proofErr w:type="spellEnd"/>
+      <w:r>
+        <w:t xml:space="preserve"> </w:t>
+      </w:r>
+      <w:proofErr w:type="spellStart"/>
+      <w:r>
+        <w:t>mencari</w:t>
+      </w:r>
+      <w:proofErr w:type="spellEnd"/>
+      <w:r>
+        <w:t xml:space="preserve"> </w:t>
+      </w:r>
+      <w:proofErr w:type="spellStart"/>
+      <w:r>
+        <w:t>nafkah</w:t>
+      </w:r>
+      <w:proofErr w:type="spellEnd"/>
+      <w:r>
+        <w:t xml:space="preserve"> </w:t>
+      </w:r>
+      <w:proofErr w:type="spellStart"/>
+      <w:r>
+        <w:t>seperti</w:t>
+      </w:r>
+      <w:proofErr w:type="spellEnd"/>
+      <w:r>
+        <w:t xml:space="preserve"> </w:t>
+      </w:r>
+      <w:proofErr w:type="spellStart"/>
+      <w:r>
+        <w:t>dengan</w:t>
+      </w:r>
+      <w:proofErr w:type="spellEnd"/>
+      <w:r>
+        <w:t xml:space="preserve"> </w:t>
+      </w:r>
+      <w:proofErr w:type="spellStart"/>
+      <w:r>
+        <w:t>cara</w:t>
+      </w:r>
+      <w:proofErr w:type="spellEnd"/>
+      <w:r>
+        <w:t xml:space="preserve"> </w:t>
+      </w:r>
+      <w:proofErr w:type="spellStart"/>
+      <w:r>
+        <w:t>bertani</w:t>
+      </w:r>
+      <w:proofErr w:type="spellEnd"/>
+      <w:r>
+        <w:t xml:space="preserve"> ikan, </w:t>
+      </w:r>
+      <w:proofErr w:type="spellStart"/>
+      <w:r>
+        <w:t>jasa</w:t>
+      </w:r>
+      <w:proofErr w:type="spellEnd"/>
+      <w:r>
+        <w:t xml:space="preserve"> </w:t>
+      </w:r>
+      <w:proofErr w:type="spellStart"/>
+      <w:r>
+        <w:t>penyebrangan</w:t>
+      </w:r>
+      <w:proofErr w:type="spellEnd"/>
+      <w:r>
+        <w:t xml:space="preserve"> </w:t>
+      </w:r>
+      <w:proofErr w:type="spellStart"/>
+      <w:r>
+        <w:t>menggunakan</w:t>
+      </w:r>
+      <w:proofErr w:type="spellEnd"/>
+      <w:r>
+        <w:t xml:space="preserve"> </w:t>
+      </w:r>
+      <w:proofErr w:type="spellStart"/>
+      <w:r>
+        <w:t>kapal</w:t>
+      </w:r>
+      <w:proofErr w:type="spellEnd"/>
+      <w:r>
+        <w:t xml:space="preserve">, dan juga </w:t>
+      </w:r>
+      <w:proofErr w:type="spellStart"/>
+      <w:r>
+        <w:t>tempat</w:t>
+      </w:r>
+      <w:proofErr w:type="spellEnd"/>
+      <w:r>
+        <w:t xml:space="preserve"> </w:t>
+      </w:r>
+      <w:proofErr w:type="spellStart"/>
+      <w:r>
+        <w:t>untuk</w:t>
+      </w:r>
+      <w:proofErr w:type="spellEnd"/>
+      <w:r>
+        <w:t xml:space="preserve"> </w:t>
+      </w:r>
+      <w:proofErr w:type="spellStart"/>
+      <w:r>
+        <w:t>rekreasi</w:t>
+      </w:r>
+      <w:proofErr w:type="spellEnd"/>
+      <w:r>
+        <w:t xml:space="preserve"> </w:t>
+      </w:r>
+      <w:proofErr w:type="spellStart"/>
+      <w:r>
+        <w:t>pemancingan</w:t>
+      </w:r>
+      <w:proofErr w:type="spellEnd"/>
+      <w:r>
+        <w:t>.</w:t>
       </w:r>
       <w:r>
         <w:t xml:space="preserve"> </w:t>
@@ -136,15 +694,155 @@
         <w:spacing w:line="276" w:lineRule="auto"/>
         <w:ind w:left="720" w:firstLine="720"/>
       </w:pPr>
-      <w:r>
-        <w:t>Ketersediaan air hujan dapat dihitung dari ketersediaan air sungai</w:t>
-      </w:r>
-      <w:r>
-        <w:t xml:space="preserve"> Brantas</w:t>
-      </w:r>
-      <w:r>
-        <w:t xml:space="preserve"> berdasarkan curah hujan mencapai 10,361 liter/detik, mengalami peningkatan 37.5% dari keadaan kemarau</w:t>
-      </w:r>
+      <w:proofErr w:type="spellStart"/>
+      <w:r>
+        <w:t>Ketersediaan</w:t>
+      </w:r>
+      <w:proofErr w:type="spellEnd"/>
+      <w:r>
+        <w:t xml:space="preserve"> air </w:t>
+      </w:r>
+      <w:proofErr w:type="spellStart"/>
+      <w:r>
+        <w:t>hujan</w:t>
+      </w:r>
+      <w:proofErr w:type="spellEnd"/>
+      <w:r>
+        <w:t xml:space="preserve"> </w:t>
+      </w:r>
+      <w:proofErr w:type="spellStart"/>
+      <w:r>
+        <w:t>dapat</w:t>
+      </w:r>
+      <w:proofErr w:type="spellEnd"/>
+      <w:r>
+        <w:t xml:space="preserve"> </w:t>
+      </w:r>
+      <w:proofErr w:type="spellStart"/>
+      <w:r>
+        <w:t>dihitung</w:t>
+      </w:r>
+      <w:proofErr w:type="spellEnd"/>
+      <w:r>
+        <w:t xml:space="preserve"> </w:t>
+      </w:r>
+      <w:proofErr w:type="spellStart"/>
+      <w:r>
+        <w:t>dari</w:t>
+      </w:r>
+      <w:proofErr w:type="spellEnd"/>
+      <w:r>
+        <w:t xml:space="preserve"> </w:t>
+      </w:r>
+      <w:proofErr w:type="spellStart"/>
+      <w:r>
+        <w:t>ketersediaan</w:t>
+      </w:r>
+      <w:proofErr w:type="spellEnd"/>
+      <w:r>
+        <w:t xml:space="preserve"> air </w:t>
+      </w:r>
+      <w:proofErr w:type="spellStart"/>
+      <w:r>
+        <w:t>sungai</w:t>
+      </w:r>
+      <w:proofErr w:type="spellEnd"/>
+      <w:r>
+        <w:t xml:space="preserve"> </w:t>
+      </w:r>
+      <w:proofErr w:type="spellStart"/>
+      <w:r>
+        <w:t>Brantas</w:t>
+      </w:r>
+      <w:proofErr w:type="spellEnd"/>
+      <w:r>
+        <w:t xml:space="preserve"> </w:t>
+      </w:r>
+      <w:proofErr w:type="spellStart"/>
+      <w:r>
+        <w:t>berdasarkan</w:t>
+      </w:r>
+      <w:proofErr w:type="spellEnd"/>
+      <w:r>
+        <w:t xml:space="preserve"> </w:t>
+      </w:r>
+      <w:proofErr w:type="spellStart"/>
+      <w:r>
+        <w:t>curah</w:t>
+      </w:r>
+      <w:proofErr w:type="spellEnd"/>
+      <w:r>
+        <w:t xml:space="preserve"> </w:t>
+      </w:r>
+      <w:proofErr w:type="spellStart"/>
+      <w:r>
+        <w:t>hujan</w:t>
+      </w:r>
+      <w:proofErr w:type="spellEnd"/>
+      <w:r>
+        <w:t xml:space="preserve"> </w:t>
+      </w:r>
+      <w:proofErr w:type="spellStart"/>
+      <w:r>
+        <w:t>mencapai</w:t>
+      </w:r>
+      <w:proofErr w:type="spellEnd"/>
+      <w:r>
+        <w:t xml:space="preserve"> 10,361 </w:t>
+      </w:r>
+      <w:proofErr w:type="spellStart"/>
+      <w:r>
+        <w:t>liter</w:t>
+      </w:r>
+      <w:proofErr w:type="spellEnd"/>
+      <w:r>
+        <w:t>/</w:t>
+      </w:r>
+      <w:proofErr w:type="spellStart"/>
+      <w:r>
+        <w:t>detik</w:t>
+      </w:r>
+      <w:proofErr w:type="spellEnd"/>
+      <w:r>
+        <w:t xml:space="preserve">, </w:t>
+      </w:r>
+      <w:proofErr w:type="spellStart"/>
+      <w:r>
+        <w:t>mengalami</w:t>
+      </w:r>
+      <w:proofErr w:type="spellEnd"/>
+      <w:r>
+        <w:t xml:space="preserve"> </w:t>
+      </w:r>
+      <w:proofErr w:type="spellStart"/>
+      <w:r>
+        <w:t>peningkatan</w:t>
+      </w:r>
+      <w:proofErr w:type="spellEnd"/>
+      <w:r>
+        <w:t xml:space="preserve"> 37.5% </w:t>
+      </w:r>
+      <w:proofErr w:type="spellStart"/>
+      <w:r>
+        <w:t>dari</w:t>
+      </w:r>
+      <w:proofErr w:type="spellEnd"/>
+      <w:r>
+        <w:t xml:space="preserve"> </w:t>
+      </w:r>
+      <w:proofErr w:type="spellStart"/>
+      <w:r>
+        <w:t>keadaan</w:t>
+      </w:r>
+      <w:proofErr w:type="spellEnd"/>
+      <w:r>
+        <w:t xml:space="preserve"> </w:t>
+      </w:r>
+      <w:proofErr w:type="spellStart"/>
+      <w:r>
+        <w:t>kemarau</w:t>
+      </w:r>
+      <w:proofErr w:type="spellEnd"/>
       <w:r>
         <w:t xml:space="preserve"> </w:t>
       </w:r>
@@ -170,38 +868,399 @@
         <w:t>.</w:t>
       </w:r>
       <w:r>
-        <w:t xml:space="preserve"> Hal ini menyebabkan tinggi air d</w:t>
+        <w:t xml:space="preserve"> Hal </w:t>
+      </w:r>
+      <w:proofErr w:type="spellStart"/>
+      <w:r>
+        <w:t>ini</w:t>
+      </w:r>
+      <w:proofErr w:type="spellEnd"/>
+      <w:r>
+        <w:t xml:space="preserve"> </w:t>
+      </w:r>
+      <w:proofErr w:type="spellStart"/>
+      <w:r>
+        <w:t>menyebabkan</w:t>
+      </w:r>
+      <w:proofErr w:type="spellEnd"/>
+      <w:r>
+        <w:t xml:space="preserve"> </w:t>
+      </w:r>
+      <w:proofErr w:type="spellStart"/>
+      <w:r>
+        <w:t>tinggi</w:t>
+      </w:r>
+      <w:proofErr w:type="spellEnd"/>
+      <w:r>
+        <w:t xml:space="preserve"> air d</w:t>
       </w:r>
       <w:r>
         <w:t>i</w:t>
       </w:r>
       <w:r>
-        <w:t xml:space="preserve"> Sungai Brantas yang berada di daerah Dusun Jatimulyo menjadi sangat tinggi. Perubahan tinggi air d</w:t>
+        <w:t xml:space="preserve"> Sungai </w:t>
+      </w:r>
+      <w:proofErr w:type="spellStart"/>
+      <w:r>
+        <w:t>Brantas</w:t>
+      </w:r>
+      <w:proofErr w:type="spellEnd"/>
+      <w:r>
+        <w:t xml:space="preserve"> yang </w:t>
+      </w:r>
+      <w:proofErr w:type="spellStart"/>
+      <w:r>
+        <w:t>berada</w:t>
+      </w:r>
+      <w:proofErr w:type="spellEnd"/>
+      <w:r>
+        <w:t xml:space="preserve"> di </w:t>
+      </w:r>
+      <w:proofErr w:type="spellStart"/>
+      <w:r>
+        <w:t>daerah</w:t>
+      </w:r>
+      <w:proofErr w:type="spellEnd"/>
+      <w:r>
+        <w:t xml:space="preserve"> Dusun </w:t>
+      </w:r>
+      <w:proofErr w:type="spellStart"/>
+      <w:r>
+        <w:t>Jatimulyo</w:t>
+      </w:r>
+      <w:proofErr w:type="spellEnd"/>
+      <w:r>
+        <w:t xml:space="preserve"> </w:t>
+      </w:r>
+      <w:proofErr w:type="spellStart"/>
+      <w:r>
+        <w:t>menjadi</w:t>
+      </w:r>
+      <w:proofErr w:type="spellEnd"/>
+      <w:r>
+        <w:t xml:space="preserve"> sangat </w:t>
+      </w:r>
+      <w:proofErr w:type="spellStart"/>
+      <w:r>
+        <w:t>tinggi</w:t>
+      </w:r>
+      <w:proofErr w:type="spellEnd"/>
+      <w:r>
+        <w:t xml:space="preserve">. </w:t>
+      </w:r>
+      <w:proofErr w:type="spellStart"/>
+      <w:r>
+        <w:t>Perubahan</w:t>
+      </w:r>
+      <w:proofErr w:type="spellEnd"/>
+      <w:r>
+        <w:t xml:space="preserve"> </w:t>
+      </w:r>
+      <w:proofErr w:type="spellStart"/>
+      <w:r>
+        <w:t>tinggi</w:t>
+      </w:r>
+      <w:proofErr w:type="spellEnd"/>
+      <w:r>
+        <w:t xml:space="preserve"> air d</w:t>
       </w:r>
       <w:r>
         <w:t>i</w:t>
       </w:r>
       <w:r>
-        <w:t xml:space="preserve"> Sungai Brantas dapat dilihat secara signifikan saat musim penghujan. </w:t>
-      </w:r>
-      <w:r>
-        <w:t xml:space="preserve">Tidak hanya itu, air kiriman dari DAS Brantas yang juga terdampak akibat </w:t>
-      </w:r>
-      <w:r>
-        <w:t xml:space="preserve">curah hujan yang tinggi </w:t>
-      </w:r>
-      <w:r>
-        <w:t xml:space="preserve">juga ikut menjadi salah satu </w:t>
-      </w:r>
-      <w:r>
-        <w:t>faktor kenaikan tinggi air Sungai di daerah Dusun Jatimulyo.</w:t>
-      </w:r>
-      <w:r>
-        <w:t xml:space="preserve"> Masyarakat desa menaruh kekhawatiran pada kenaikan tinggi air yang sangat </w:t>
-      </w:r>
-      <w:r>
-        <w:t>tidak terkontrol di musim hujan</w:t>
-      </w:r>
+        <w:t xml:space="preserve"> Sungai </w:t>
+      </w:r>
+      <w:proofErr w:type="spellStart"/>
+      <w:r>
+        <w:t>Brantas</w:t>
+      </w:r>
+      <w:proofErr w:type="spellEnd"/>
+      <w:r>
+        <w:t xml:space="preserve"> </w:t>
+      </w:r>
+      <w:proofErr w:type="spellStart"/>
+      <w:r>
+        <w:t>dapat</w:t>
+      </w:r>
+      <w:proofErr w:type="spellEnd"/>
+      <w:r>
+        <w:t xml:space="preserve"> </w:t>
+      </w:r>
+      <w:proofErr w:type="spellStart"/>
+      <w:r>
+        <w:t>dilihat</w:t>
+      </w:r>
+      <w:proofErr w:type="spellEnd"/>
+      <w:r>
+        <w:t xml:space="preserve"> </w:t>
+      </w:r>
+      <w:proofErr w:type="spellStart"/>
+      <w:r>
+        <w:t>secara</w:t>
+      </w:r>
+      <w:proofErr w:type="spellEnd"/>
+      <w:r>
+        <w:t xml:space="preserve"> </w:t>
+      </w:r>
+      <w:proofErr w:type="spellStart"/>
+      <w:r>
+        <w:t>signifikan</w:t>
+      </w:r>
+      <w:proofErr w:type="spellEnd"/>
+      <w:r>
+        <w:t xml:space="preserve"> </w:t>
+      </w:r>
+      <w:proofErr w:type="spellStart"/>
+      <w:r>
+        <w:t>saat</w:t>
+      </w:r>
+      <w:proofErr w:type="spellEnd"/>
+      <w:r>
+        <w:t xml:space="preserve"> </w:t>
+      </w:r>
+      <w:proofErr w:type="spellStart"/>
+      <w:r>
+        <w:t>musim</w:t>
+      </w:r>
+      <w:proofErr w:type="spellEnd"/>
+      <w:r>
+        <w:t xml:space="preserve"> </w:t>
+      </w:r>
+      <w:proofErr w:type="spellStart"/>
+      <w:r>
+        <w:t>penghujan</w:t>
+      </w:r>
+      <w:proofErr w:type="spellEnd"/>
+      <w:r>
+        <w:t xml:space="preserve">. </w:t>
+      </w:r>
+      <w:proofErr w:type="spellStart"/>
+      <w:r>
+        <w:t>Tidak</w:t>
+      </w:r>
+      <w:proofErr w:type="spellEnd"/>
+      <w:r>
+        <w:t xml:space="preserve"> </w:t>
+      </w:r>
+      <w:proofErr w:type="spellStart"/>
+      <w:r>
+        <w:t>hanya</w:t>
+      </w:r>
+      <w:proofErr w:type="spellEnd"/>
+      <w:r>
+        <w:t xml:space="preserve"> </w:t>
+      </w:r>
+      <w:proofErr w:type="spellStart"/>
+      <w:r>
+        <w:t>itu</w:t>
+      </w:r>
+      <w:proofErr w:type="spellEnd"/>
+      <w:r>
+        <w:t xml:space="preserve">, air </w:t>
+      </w:r>
+      <w:proofErr w:type="spellStart"/>
+      <w:r>
+        <w:t>kiriman</w:t>
+      </w:r>
+      <w:proofErr w:type="spellEnd"/>
+      <w:r>
+        <w:t xml:space="preserve"> </w:t>
+      </w:r>
+      <w:proofErr w:type="spellStart"/>
+      <w:r>
+        <w:t>dari</w:t>
+      </w:r>
+      <w:proofErr w:type="spellEnd"/>
+      <w:r>
+        <w:t xml:space="preserve"> DAS </w:t>
+      </w:r>
+      <w:proofErr w:type="spellStart"/>
+      <w:r>
+        <w:t>Brantas</w:t>
+      </w:r>
+      <w:proofErr w:type="spellEnd"/>
+      <w:r>
+        <w:t xml:space="preserve"> yang juga </w:t>
+      </w:r>
+      <w:proofErr w:type="spellStart"/>
+      <w:r>
+        <w:t>terdampak</w:t>
+      </w:r>
+      <w:proofErr w:type="spellEnd"/>
+      <w:r>
+        <w:t xml:space="preserve"> </w:t>
+      </w:r>
+      <w:proofErr w:type="spellStart"/>
+      <w:r>
+        <w:t>akibat</w:t>
+      </w:r>
+      <w:proofErr w:type="spellEnd"/>
+      <w:r>
+        <w:t xml:space="preserve"> </w:t>
+      </w:r>
+      <w:proofErr w:type="spellStart"/>
+      <w:r>
+        <w:t>curah</w:t>
+      </w:r>
+      <w:proofErr w:type="spellEnd"/>
+      <w:r>
+        <w:t xml:space="preserve"> </w:t>
+      </w:r>
+      <w:proofErr w:type="spellStart"/>
+      <w:r>
+        <w:t>hujan</w:t>
+      </w:r>
+      <w:proofErr w:type="spellEnd"/>
+      <w:r>
+        <w:t xml:space="preserve"> yang </w:t>
+      </w:r>
+      <w:proofErr w:type="spellStart"/>
+      <w:r>
+        <w:t>tinggi</w:t>
+      </w:r>
+      <w:proofErr w:type="spellEnd"/>
+      <w:r>
+        <w:t xml:space="preserve"> </w:t>
+      </w:r>
+      <w:r>
+        <w:t xml:space="preserve">juga </w:t>
+      </w:r>
+      <w:proofErr w:type="spellStart"/>
+      <w:r>
+        <w:t>ikut</w:t>
+      </w:r>
+      <w:proofErr w:type="spellEnd"/>
+      <w:r>
+        <w:t xml:space="preserve"> </w:t>
+      </w:r>
+      <w:proofErr w:type="spellStart"/>
+      <w:r>
+        <w:t>menjadi</w:t>
+      </w:r>
+      <w:proofErr w:type="spellEnd"/>
+      <w:r>
+        <w:t xml:space="preserve"> salah </w:t>
+      </w:r>
+      <w:proofErr w:type="spellStart"/>
+      <w:r>
+        <w:t>satu</w:t>
+      </w:r>
+      <w:proofErr w:type="spellEnd"/>
+      <w:r>
+        <w:t xml:space="preserve"> </w:t>
+      </w:r>
+      <w:proofErr w:type="spellStart"/>
+      <w:r>
+        <w:t>faktor</w:t>
+      </w:r>
+      <w:proofErr w:type="spellEnd"/>
+      <w:r>
+        <w:t xml:space="preserve"> </w:t>
+      </w:r>
+      <w:proofErr w:type="spellStart"/>
+      <w:r>
+        <w:t>kenaikan</w:t>
+      </w:r>
+      <w:proofErr w:type="spellEnd"/>
+      <w:r>
+        <w:t xml:space="preserve"> </w:t>
+      </w:r>
+      <w:proofErr w:type="spellStart"/>
+      <w:r>
+        <w:t>tinggi</w:t>
+      </w:r>
+      <w:proofErr w:type="spellEnd"/>
+      <w:r>
+        <w:t xml:space="preserve"> air Sungai di </w:t>
+      </w:r>
+      <w:proofErr w:type="spellStart"/>
+      <w:r>
+        <w:t>daerah</w:t>
+      </w:r>
+      <w:proofErr w:type="spellEnd"/>
+      <w:r>
+        <w:t xml:space="preserve"> Dusun </w:t>
+      </w:r>
+      <w:proofErr w:type="spellStart"/>
+      <w:r>
+        <w:t>Jatimulyo</w:t>
+      </w:r>
+      <w:proofErr w:type="spellEnd"/>
+      <w:r>
+        <w:t>.</w:t>
+      </w:r>
+      <w:r>
+        <w:t xml:space="preserve"> Masyarakat </w:t>
+      </w:r>
+      <w:proofErr w:type="spellStart"/>
+      <w:r>
+        <w:t>desa</w:t>
+      </w:r>
+      <w:proofErr w:type="spellEnd"/>
+      <w:r>
+        <w:t xml:space="preserve"> </w:t>
+      </w:r>
+      <w:proofErr w:type="spellStart"/>
+      <w:r>
+        <w:t>menaruh</w:t>
+      </w:r>
+      <w:proofErr w:type="spellEnd"/>
+      <w:r>
+        <w:t xml:space="preserve"> </w:t>
+      </w:r>
+      <w:proofErr w:type="spellStart"/>
+      <w:r>
+        <w:t>kekhawatiran</w:t>
+      </w:r>
+      <w:proofErr w:type="spellEnd"/>
+      <w:r>
+        <w:t xml:space="preserve"> pada </w:t>
+      </w:r>
+      <w:proofErr w:type="spellStart"/>
+      <w:r>
+        <w:t>kenaikan</w:t>
+      </w:r>
+      <w:proofErr w:type="spellEnd"/>
+      <w:r>
+        <w:t xml:space="preserve"> </w:t>
+      </w:r>
+      <w:proofErr w:type="spellStart"/>
+      <w:r>
+        <w:t>tinggi</w:t>
+      </w:r>
+      <w:proofErr w:type="spellEnd"/>
+      <w:r>
+        <w:t xml:space="preserve"> air yang sangat </w:t>
+      </w:r>
+      <w:proofErr w:type="spellStart"/>
+      <w:r>
+        <w:t>tidak</w:t>
+      </w:r>
+      <w:proofErr w:type="spellEnd"/>
+      <w:r>
+        <w:t xml:space="preserve"> </w:t>
+      </w:r>
+      <w:proofErr w:type="spellStart"/>
+      <w:r>
+        <w:t>terkontrol</w:t>
+      </w:r>
+      <w:proofErr w:type="spellEnd"/>
+      <w:r>
+        <w:t xml:space="preserve"> di </w:t>
+      </w:r>
+      <w:proofErr w:type="spellStart"/>
+      <w:r>
+        <w:t>musim</w:t>
+      </w:r>
+      <w:proofErr w:type="spellEnd"/>
+      <w:r>
+        <w:t xml:space="preserve"> </w:t>
+      </w:r>
+      <w:proofErr w:type="spellStart"/>
+      <w:r>
+        <w:t>hujan</w:t>
+      </w:r>
+      <w:proofErr w:type="spellEnd"/>
       <w:r>
         <w:t xml:space="preserve">.  </w:t>
       </w:r>
@@ -211,26 +1270,510 @@
         <w:spacing w:line="276" w:lineRule="auto"/>
         <w:ind w:left="720" w:firstLine="720"/>
       </w:pPr>
-      <w:r>
-        <w:t>Fenomena itu menjadi perhatian utama bagi wisatawan yang ingin memancing di sana</w:t>
-      </w:r>
-      <w:r>
-        <w:t>. Terlalu tingginya kenaikan debit air dapat membuat petak pemancingan menjadi sedikit terendam.</w:t>
-      </w:r>
-      <w:r>
-        <w:t xml:space="preserve"> </w:t>
-      </w:r>
+      <w:proofErr w:type="spellStart"/>
+      <w:r>
+        <w:t>Fenomena</w:t>
+      </w:r>
+      <w:proofErr w:type="spellEnd"/>
+      <w:r>
+        <w:t xml:space="preserve"> </w:t>
+      </w:r>
+      <w:proofErr w:type="spellStart"/>
+      <w:r>
+        <w:t>itu</w:t>
+      </w:r>
+      <w:proofErr w:type="spellEnd"/>
+      <w:r>
+        <w:t xml:space="preserve"> </w:t>
+      </w:r>
+      <w:proofErr w:type="spellStart"/>
+      <w:r>
+        <w:t>menjadi</w:t>
+      </w:r>
+      <w:proofErr w:type="spellEnd"/>
+      <w:r>
+        <w:t xml:space="preserve"> </w:t>
+      </w:r>
+      <w:proofErr w:type="spellStart"/>
+      <w:r>
+        <w:t>perhatian</w:t>
+      </w:r>
+      <w:proofErr w:type="spellEnd"/>
+      <w:r>
+        <w:t xml:space="preserve"> </w:t>
+      </w:r>
+      <w:proofErr w:type="spellStart"/>
+      <w:r>
+        <w:t>utama</w:t>
+      </w:r>
+      <w:proofErr w:type="spellEnd"/>
+      <w:r>
+        <w:t xml:space="preserve"> </w:t>
+      </w:r>
+      <w:proofErr w:type="spellStart"/>
+      <w:r>
+        <w:t>bagi</w:t>
+      </w:r>
+      <w:proofErr w:type="spellEnd"/>
+      <w:r>
+        <w:t xml:space="preserve"> </w:t>
+      </w:r>
+      <w:proofErr w:type="spellStart"/>
+      <w:r>
+        <w:t>wisatawan</w:t>
+      </w:r>
+      <w:proofErr w:type="spellEnd"/>
+      <w:r>
+        <w:t xml:space="preserve"> yang </w:t>
+      </w:r>
+      <w:proofErr w:type="spellStart"/>
+      <w:r>
+        <w:t>ingin</w:t>
+      </w:r>
+      <w:proofErr w:type="spellEnd"/>
+      <w:r>
+        <w:t xml:space="preserve"> </w:t>
+      </w:r>
+      <w:proofErr w:type="spellStart"/>
+      <w:r>
+        <w:t>memancing</w:t>
+      </w:r>
+      <w:proofErr w:type="spellEnd"/>
+      <w:r>
+        <w:t xml:space="preserve"> di sana</w:t>
+      </w:r>
+      <w:r>
+        <w:t xml:space="preserve">. </w:t>
+      </w:r>
+      <w:proofErr w:type="spellStart"/>
+      <w:r>
+        <w:t>Terlalu</w:t>
+      </w:r>
+      <w:proofErr w:type="spellEnd"/>
+      <w:r>
+        <w:t xml:space="preserve"> </w:t>
+      </w:r>
+      <w:proofErr w:type="spellStart"/>
+      <w:r>
+        <w:t>tingginya</w:t>
+      </w:r>
+      <w:proofErr w:type="spellEnd"/>
+      <w:r>
+        <w:t xml:space="preserve"> </w:t>
+      </w:r>
+      <w:proofErr w:type="spellStart"/>
+      <w:r>
+        <w:t>kenaikan</w:t>
+      </w:r>
+      <w:proofErr w:type="spellEnd"/>
+      <w:r>
+        <w:t xml:space="preserve"> debit air </w:t>
+      </w:r>
+      <w:proofErr w:type="spellStart"/>
+      <w:r>
+        <w:t>dapat</w:t>
+      </w:r>
+      <w:proofErr w:type="spellEnd"/>
+      <w:r>
+        <w:t xml:space="preserve"> </w:t>
+      </w:r>
+      <w:proofErr w:type="spellStart"/>
+      <w:r>
+        <w:t>membuat</w:t>
+      </w:r>
+      <w:proofErr w:type="spellEnd"/>
+      <w:r>
+        <w:t xml:space="preserve"> </w:t>
+      </w:r>
+      <w:proofErr w:type="spellStart"/>
+      <w:r>
+        <w:t>petak</w:t>
+      </w:r>
+      <w:proofErr w:type="spellEnd"/>
+      <w:r>
+        <w:t xml:space="preserve"> </w:t>
+      </w:r>
+      <w:proofErr w:type="spellStart"/>
+      <w:r>
+        <w:t>pemancingan</w:t>
+      </w:r>
+      <w:proofErr w:type="spellEnd"/>
+      <w:r>
+        <w:t xml:space="preserve"> </w:t>
+      </w:r>
+      <w:proofErr w:type="spellStart"/>
+      <w:r>
+        <w:t>menjadi</w:t>
+      </w:r>
+      <w:proofErr w:type="spellEnd"/>
+      <w:r>
+        <w:t xml:space="preserve"> </w:t>
+      </w:r>
+      <w:proofErr w:type="spellStart"/>
+      <w:r>
+        <w:t>sedikit</w:t>
+      </w:r>
+      <w:proofErr w:type="spellEnd"/>
+      <w:r>
+        <w:t xml:space="preserve"> </w:t>
+      </w:r>
+      <w:proofErr w:type="spellStart"/>
+      <w:r>
+        <w:t>terendam</w:t>
+      </w:r>
+      <w:proofErr w:type="spellEnd"/>
+      <w:r>
+        <w:t>.</w:t>
+      </w:r>
+      <w:r>
+        <w:t xml:space="preserve"> </w:t>
+      </w:r>
+      <w:proofErr w:type="spellStart"/>
       <w:r>
         <w:t>K</w:t>
       </w:r>
       <w:r>
-        <w:t>urangnya informasi keadaan area Sungai Brantas yang cocok untuk kegiatan memancing seringkali menjadi kendala untuk para pemancing. Hal tersebut</w:t>
-      </w:r>
-      <w:r>
-        <w:t xml:space="preserve"> menyebabkan usaha mereka menjadi tidak berhasil karena tidak dapat memancing di daerah tersebut</w:t>
-      </w:r>
-      <w:r>
-        <w:t>. Perlu dilakukannya sebuah usaha untuk menanggulangi permasalahan tentang ketersediaan informasi keadaan area pemancingan di daerah sekitar Sungai Brantas yang terletak di Dusun Jatimulyo.</w:t>
+        <w:t>urangnya</w:t>
+      </w:r>
+      <w:proofErr w:type="spellEnd"/>
+      <w:r>
+        <w:t xml:space="preserve"> </w:t>
+      </w:r>
+      <w:proofErr w:type="spellStart"/>
+      <w:r>
+        <w:t>informasi</w:t>
+      </w:r>
+      <w:proofErr w:type="spellEnd"/>
+      <w:r>
+        <w:t xml:space="preserve"> </w:t>
+      </w:r>
+      <w:proofErr w:type="spellStart"/>
+      <w:r>
+        <w:t>keadaan</w:t>
+      </w:r>
+      <w:proofErr w:type="spellEnd"/>
+      <w:r>
+        <w:t xml:space="preserve"> area Sungai </w:t>
+      </w:r>
+      <w:proofErr w:type="spellStart"/>
+      <w:r>
+        <w:t>Brantas</w:t>
+      </w:r>
+      <w:proofErr w:type="spellEnd"/>
+      <w:r>
+        <w:t xml:space="preserve"> yang </w:t>
+      </w:r>
+      <w:proofErr w:type="spellStart"/>
+      <w:r>
+        <w:t>cocok</w:t>
+      </w:r>
+      <w:proofErr w:type="spellEnd"/>
+      <w:r>
+        <w:t xml:space="preserve"> </w:t>
+      </w:r>
+      <w:proofErr w:type="spellStart"/>
+      <w:r>
+        <w:t>untuk</w:t>
+      </w:r>
+      <w:proofErr w:type="spellEnd"/>
+      <w:r>
+        <w:t xml:space="preserve"> </w:t>
+      </w:r>
+      <w:proofErr w:type="spellStart"/>
+      <w:r>
+        <w:t>kegiatan</w:t>
+      </w:r>
+      <w:proofErr w:type="spellEnd"/>
+      <w:r>
+        <w:t xml:space="preserve"> </w:t>
+      </w:r>
+      <w:proofErr w:type="spellStart"/>
+      <w:r>
+        <w:t>memancing</w:t>
+      </w:r>
+      <w:proofErr w:type="spellEnd"/>
+      <w:r>
+        <w:t xml:space="preserve"> </w:t>
+      </w:r>
+      <w:proofErr w:type="spellStart"/>
+      <w:r>
+        <w:t>seringkali</w:t>
+      </w:r>
+      <w:proofErr w:type="spellEnd"/>
+      <w:r>
+        <w:t xml:space="preserve"> </w:t>
+      </w:r>
+      <w:proofErr w:type="spellStart"/>
+      <w:r>
+        <w:t>menjadi</w:t>
+      </w:r>
+      <w:proofErr w:type="spellEnd"/>
+      <w:r>
+        <w:t xml:space="preserve"> </w:t>
+      </w:r>
+      <w:proofErr w:type="spellStart"/>
+      <w:r>
+        <w:t>kendala</w:t>
+      </w:r>
+      <w:proofErr w:type="spellEnd"/>
+      <w:r>
+        <w:t xml:space="preserve"> </w:t>
+      </w:r>
+      <w:proofErr w:type="spellStart"/>
+      <w:r>
+        <w:t>untuk</w:t>
+      </w:r>
+      <w:proofErr w:type="spellEnd"/>
+      <w:r>
+        <w:t xml:space="preserve"> para </w:t>
+      </w:r>
+      <w:proofErr w:type="spellStart"/>
+      <w:r>
+        <w:t>pemancing</w:t>
+      </w:r>
+      <w:proofErr w:type="spellEnd"/>
+      <w:r>
+        <w:t xml:space="preserve">. Hal </w:t>
+      </w:r>
+      <w:proofErr w:type="spellStart"/>
+      <w:r>
+        <w:t>tersebut</w:t>
+      </w:r>
+      <w:proofErr w:type="spellEnd"/>
+      <w:r>
+        <w:t xml:space="preserve"> </w:t>
+      </w:r>
+      <w:proofErr w:type="spellStart"/>
+      <w:r>
+        <w:t>menyebabkan</w:t>
+      </w:r>
+      <w:proofErr w:type="spellEnd"/>
+      <w:r>
+        <w:t xml:space="preserve"> </w:t>
+      </w:r>
+      <w:proofErr w:type="spellStart"/>
+      <w:r>
+        <w:t>usaha</w:t>
+      </w:r>
+      <w:proofErr w:type="spellEnd"/>
+      <w:r>
+        <w:t xml:space="preserve"> </w:t>
+      </w:r>
+      <w:proofErr w:type="spellStart"/>
+      <w:r>
+        <w:t>mereka</w:t>
+      </w:r>
+      <w:proofErr w:type="spellEnd"/>
+      <w:r>
+        <w:t xml:space="preserve"> </w:t>
+      </w:r>
+      <w:proofErr w:type="spellStart"/>
+      <w:r>
+        <w:t>menjadi</w:t>
+      </w:r>
+      <w:proofErr w:type="spellEnd"/>
+      <w:r>
+        <w:t xml:space="preserve"> </w:t>
+      </w:r>
+      <w:proofErr w:type="spellStart"/>
+      <w:r>
+        <w:t>tidak</w:t>
+      </w:r>
+      <w:proofErr w:type="spellEnd"/>
+      <w:r>
+        <w:t xml:space="preserve"> </w:t>
+      </w:r>
+      <w:proofErr w:type="spellStart"/>
+      <w:r>
+        <w:t>berhasil</w:t>
+      </w:r>
+      <w:proofErr w:type="spellEnd"/>
+      <w:r>
+        <w:t xml:space="preserve"> </w:t>
+      </w:r>
+      <w:proofErr w:type="spellStart"/>
+      <w:r>
+        <w:t>karena</w:t>
+      </w:r>
+      <w:proofErr w:type="spellEnd"/>
+      <w:r>
+        <w:t xml:space="preserve"> </w:t>
+      </w:r>
+      <w:proofErr w:type="spellStart"/>
+      <w:r>
+        <w:t>tidak</w:t>
+      </w:r>
+      <w:proofErr w:type="spellEnd"/>
+      <w:r>
+        <w:t xml:space="preserve"> </w:t>
+      </w:r>
+      <w:proofErr w:type="spellStart"/>
+      <w:r>
+        <w:t>dapat</w:t>
+      </w:r>
+      <w:proofErr w:type="spellEnd"/>
+      <w:r>
+        <w:t xml:space="preserve"> </w:t>
+      </w:r>
+      <w:proofErr w:type="spellStart"/>
+      <w:r>
+        <w:t>memancing</w:t>
+      </w:r>
+      <w:proofErr w:type="spellEnd"/>
+      <w:r>
+        <w:t xml:space="preserve"> di </w:t>
+      </w:r>
+      <w:proofErr w:type="spellStart"/>
+      <w:r>
+        <w:t>daerah</w:t>
+      </w:r>
+      <w:proofErr w:type="spellEnd"/>
+      <w:r>
+        <w:t xml:space="preserve"> </w:t>
+      </w:r>
+      <w:proofErr w:type="spellStart"/>
+      <w:r>
+        <w:t>tersebut</w:t>
+      </w:r>
+      <w:proofErr w:type="spellEnd"/>
+      <w:r>
+        <w:t xml:space="preserve">. </w:t>
+      </w:r>
+      <w:proofErr w:type="spellStart"/>
+      <w:r>
+        <w:t>Perlu</w:t>
+      </w:r>
+      <w:proofErr w:type="spellEnd"/>
+      <w:r>
+        <w:t xml:space="preserve"> </w:t>
+      </w:r>
+      <w:proofErr w:type="spellStart"/>
+      <w:r>
+        <w:t>dilakukannya</w:t>
+      </w:r>
+      <w:proofErr w:type="spellEnd"/>
+      <w:r>
+        <w:t xml:space="preserve"> </w:t>
+      </w:r>
+      <w:proofErr w:type="spellStart"/>
+      <w:r>
+        <w:t>sebuah</w:t>
+      </w:r>
+      <w:proofErr w:type="spellEnd"/>
+      <w:r>
+        <w:t xml:space="preserve"> </w:t>
+      </w:r>
+      <w:proofErr w:type="spellStart"/>
+      <w:r>
+        <w:t>usaha</w:t>
+      </w:r>
+      <w:proofErr w:type="spellEnd"/>
+      <w:r>
+        <w:t xml:space="preserve"> </w:t>
+      </w:r>
+      <w:proofErr w:type="spellStart"/>
+      <w:r>
+        <w:t>untuk</w:t>
+      </w:r>
+      <w:proofErr w:type="spellEnd"/>
+      <w:r>
+        <w:t xml:space="preserve"> </w:t>
+      </w:r>
+      <w:proofErr w:type="spellStart"/>
+      <w:r>
+        <w:t>menanggulangi</w:t>
+      </w:r>
+      <w:proofErr w:type="spellEnd"/>
+      <w:r>
+        <w:t xml:space="preserve"> </w:t>
+      </w:r>
+      <w:proofErr w:type="spellStart"/>
+      <w:r>
+        <w:t>permasalahan</w:t>
+      </w:r>
+      <w:proofErr w:type="spellEnd"/>
+      <w:r>
+        <w:t xml:space="preserve"> </w:t>
+      </w:r>
+      <w:proofErr w:type="spellStart"/>
+      <w:r>
+        <w:t>tentang</w:t>
+      </w:r>
+      <w:proofErr w:type="spellEnd"/>
+      <w:r>
+        <w:t xml:space="preserve"> </w:t>
+      </w:r>
+      <w:proofErr w:type="spellStart"/>
+      <w:r>
+        <w:t>ketersediaan</w:t>
+      </w:r>
+      <w:proofErr w:type="spellEnd"/>
+      <w:r>
+        <w:t xml:space="preserve"> </w:t>
+      </w:r>
+      <w:proofErr w:type="spellStart"/>
+      <w:r>
+        <w:t>informasi</w:t>
+      </w:r>
+      <w:proofErr w:type="spellEnd"/>
+      <w:r>
+        <w:t xml:space="preserve"> </w:t>
+      </w:r>
+      <w:proofErr w:type="spellStart"/>
+      <w:r>
+        <w:t>keadaan</w:t>
+      </w:r>
+      <w:proofErr w:type="spellEnd"/>
+      <w:r>
+        <w:t xml:space="preserve"> area </w:t>
+      </w:r>
+      <w:proofErr w:type="spellStart"/>
+      <w:r>
+        <w:t>pemancingan</w:t>
+      </w:r>
+      <w:proofErr w:type="spellEnd"/>
+      <w:r>
+        <w:t xml:space="preserve"> di </w:t>
+      </w:r>
+      <w:proofErr w:type="spellStart"/>
+      <w:r>
+        <w:t>daerah</w:t>
+      </w:r>
+      <w:proofErr w:type="spellEnd"/>
+      <w:r>
+        <w:t xml:space="preserve"> </w:t>
+      </w:r>
+      <w:proofErr w:type="spellStart"/>
+      <w:r>
+        <w:t>sekitar</w:t>
+      </w:r>
+      <w:proofErr w:type="spellEnd"/>
+      <w:r>
+        <w:t xml:space="preserve"> Sungai </w:t>
+      </w:r>
+      <w:proofErr w:type="spellStart"/>
+      <w:r>
+        <w:t>Brantas</w:t>
+      </w:r>
+      <w:proofErr w:type="spellEnd"/>
+      <w:r>
+        <w:t xml:space="preserve"> yang </w:t>
+      </w:r>
+      <w:proofErr w:type="spellStart"/>
+      <w:r>
+        <w:t>terletak</w:t>
+      </w:r>
+      <w:proofErr w:type="spellEnd"/>
+      <w:r>
+        <w:t xml:space="preserve"> di Dusun </w:t>
+      </w:r>
+      <w:proofErr w:type="spellStart"/>
+      <w:r>
+        <w:t>Jatimulyo</w:t>
+      </w:r>
+      <w:proofErr w:type="spellEnd"/>
+      <w:r>
+        <w:t>.</w:t>
       </w:r>
     </w:p>
     <w:p>
@@ -238,12 +1781,201 @@
         <w:spacing w:line="276" w:lineRule="auto"/>
         <w:ind w:left="720" w:firstLine="720"/>
       </w:pPr>
+      <w:proofErr w:type="spellStart"/>
       <w:r>
         <w:lastRenderedPageBreak/>
-        <w:t>Dalam menangani ketersediaan informasi keadaan area pemancingan daerah Sungai Brantas yang ada di Dusun Jatimulyo, pemanfaatan teknologi yang sedang berkembang menjadi solusi untuk hal tersebut.</w:t>
-      </w:r>
-      <w:r>
-        <w:t xml:space="preserve"> Salah satu teknologi yang dapat digunakan adalah </w:t>
+        <w:t>Dalam</w:t>
+      </w:r>
+      <w:proofErr w:type="spellEnd"/>
+      <w:r>
+        <w:t xml:space="preserve"> </w:t>
+      </w:r>
+      <w:proofErr w:type="spellStart"/>
+      <w:r>
+        <w:t>menangani</w:t>
+      </w:r>
+      <w:proofErr w:type="spellEnd"/>
+      <w:r>
+        <w:t xml:space="preserve"> </w:t>
+      </w:r>
+      <w:proofErr w:type="spellStart"/>
+      <w:r>
+        <w:t>ketersediaan</w:t>
+      </w:r>
+      <w:proofErr w:type="spellEnd"/>
+      <w:r>
+        <w:t xml:space="preserve"> </w:t>
+      </w:r>
+      <w:proofErr w:type="spellStart"/>
+      <w:r>
+        <w:t>informasi</w:t>
+      </w:r>
+      <w:proofErr w:type="spellEnd"/>
+      <w:r>
+        <w:t xml:space="preserve"> </w:t>
+      </w:r>
+      <w:proofErr w:type="spellStart"/>
+      <w:r>
+        <w:t>keadaan</w:t>
+      </w:r>
+      <w:proofErr w:type="spellEnd"/>
+      <w:r>
+        <w:t xml:space="preserve"> area </w:t>
+      </w:r>
+      <w:proofErr w:type="spellStart"/>
+      <w:r>
+        <w:t>pemancingan</w:t>
+      </w:r>
+      <w:proofErr w:type="spellEnd"/>
+      <w:r>
+        <w:t xml:space="preserve"> </w:t>
+      </w:r>
+      <w:proofErr w:type="spellStart"/>
+      <w:r>
+        <w:t>daerah</w:t>
+      </w:r>
+      <w:proofErr w:type="spellEnd"/>
+      <w:r>
+        <w:t xml:space="preserve"> Sungai </w:t>
+      </w:r>
+      <w:proofErr w:type="spellStart"/>
+      <w:r>
+        <w:t>Brantas</w:t>
+      </w:r>
+      <w:proofErr w:type="spellEnd"/>
+      <w:r>
+        <w:t xml:space="preserve"> yang </w:t>
+      </w:r>
+      <w:proofErr w:type="spellStart"/>
+      <w:r>
+        <w:t>ada</w:t>
+      </w:r>
+      <w:proofErr w:type="spellEnd"/>
+      <w:r>
+        <w:t xml:space="preserve"> di Dusun </w:t>
+      </w:r>
+      <w:proofErr w:type="spellStart"/>
+      <w:r>
+        <w:t>Jatimulyo</w:t>
+      </w:r>
+      <w:proofErr w:type="spellEnd"/>
+      <w:r>
+        <w:t xml:space="preserve">, </w:t>
+      </w:r>
+      <w:proofErr w:type="spellStart"/>
+      <w:r>
+        <w:t>pemanfaatan</w:t>
+      </w:r>
+      <w:proofErr w:type="spellEnd"/>
+      <w:r>
+        <w:t xml:space="preserve"> </w:t>
+      </w:r>
+      <w:proofErr w:type="spellStart"/>
+      <w:r>
+        <w:t>teknologi</w:t>
+      </w:r>
+      <w:proofErr w:type="spellEnd"/>
+      <w:r>
+        <w:t xml:space="preserve"> yang </w:t>
+      </w:r>
+      <w:proofErr w:type="spellStart"/>
+      <w:r>
+        <w:t>sedang</w:t>
+      </w:r>
+      <w:proofErr w:type="spellEnd"/>
+      <w:r>
+        <w:t xml:space="preserve"> </w:t>
+      </w:r>
+      <w:proofErr w:type="spellStart"/>
+      <w:r>
+        <w:t>berkembang</w:t>
+      </w:r>
+      <w:proofErr w:type="spellEnd"/>
+      <w:r>
+        <w:t xml:space="preserve"> </w:t>
+      </w:r>
+      <w:proofErr w:type="spellStart"/>
+      <w:r>
+        <w:t>menjadi</w:t>
+      </w:r>
+      <w:proofErr w:type="spellEnd"/>
+      <w:r>
+        <w:t xml:space="preserve"> </w:t>
+      </w:r>
+      <w:proofErr w:type="spellStart"/>
+      <w:r>
+        <w:t>solusi</w:t>
+      </w:r>
+      <w:proofErr w:type="spellEnd"/>
+      <w:r>
+        <w:t xml:space="preserve"> </w:t>
+      </w:r>
+      <w:proofErr w:type="spellStart"/>
+      <w:r>
+        <w:t>untuk</w:t>
+      </w:r>
+      <w:proofErr w:type="spellEnd"/>
+      <w:r>
+        <w:t xml:space="preserve"> </w:t>
+      </w:r>
+      <w:proofErr w:type="spellStart"/>
+      <w:r>
+        <w:t>hal</w:t>
+      </w:r>
+      <w:proofErr w:type="spellEnd"/>
+      <w:r>
+        <w:t xml:space="preserve"> </w:t>
+      </w:r>
+      <w:proofErr w:type="spellStart"/>
+      <w:r>
+        <w:t>tersebut</w:t>
+      </w:r>
+      <w:proofErr w:type="spellEnd"/>
+      <w:r>
+        <w:t>.</w:t>
+      </w:r>
+      <w:r>
+        <w:t xml:space="preserve"> Salah </w:t>
+      </w:r>
+      <w:proofErr w:type="spellStart"/>
+      <w:r>
+        <w:t>satu</w:t>
+      </w:r>
+      <w:proofErr w:type="spellEnd"/>
+      <w:r>
+        <w:t xml:space="preserve"> </w:t>
+      </w:r>
+      <w:proofErr w:type="spellStart"/>
+      <w:r>
+        <w:t>teknologi</w:t>
+      </w:r>
+      <w:proofErr w:type="spellEnd"/>
+      <w:r>
+        <w:t xml:space="preserve"> yang </w:t>
+      </w:r>
+      <w:proofErr w:type="spellStart"/>
+      <w:r>
+        <w:t>dapat</w:t>
+      </w:r>
+      <w:proofErr w:type="spellEnd"/>
+      <w:r>
+        <w:t xml:space="preserve"> </w:t>
+      </w:r>
+      <w:proofErr w:type="spellStart"/>
+      <w:r>
+        <w:t>digunakan</w:t>
+      </w:r>
+      <w:proofErr w:type="spellEnd"/>
+      <w:r>
+        <w:t xml:space="preserve"> </w:t>
+      </w:r>
+      <w:proofErr w:type="spellStart"/>
+      <w:r>
+        <w:t>adalah</w:t>
+      </w:r>
+      <w:proofErr w:type="spellEnd"/>
+      <w:r>
+        <w:t xml:space="preserve"> </w:t>
       </w:r>
       <w:r>
         <w:rPr>
@@ -263,11 +1995,176 @@
         <w:t>Internet of Things</w:t>
       </w:r>
       <w:r>
-        <w:t xml:space="preserve"> adalah sistem perangkat, mesin, atau objek komputasi yang saling terkait dengan pengidentifikasi unik dan kemampuan untuk mengkomunikasikan data melalui jaringan atau Internet </w:t>
-      </w:r>
-      <w:r>
-        <w:t>yang dilakukan secara automasi</w:t>
-      </w:r>
+        <w:t xml:space="preserve"> </w:t>
+      </w:r>
+      <w:proofErr w:type="spellStart"/>
+      <w:r>
+        <w:t>adalah</w:t>
+      </w:r>
+      <w:proofErr w:type="spellEnd"/>
+      <w:r>
+        <w:t xml:space="preserve"> </w:t>
+      </w:r>
+      <w:proofErr w:type="spellStart"/>
+      <w:r>
+        <w:t>sistem</w:t>
+      </w:r>
+      <w:proofErr w:type="spellEnd"/>
+      <w:r>
+        <w:t xml:space="preserve"> </w:t>
+      </w:r>
+      <w:proofErr w:type="spellStart"/>
+      <w:r>
+        <w:t>perangkat</w:t>
+      </w:r>
+      <w:proofErr w:type="spellEnd"/>
+      <w:r>
+        <w:t xml:space="preserve">, </w:t>
+      </w:r>
+      <w:proofErr w:type="spellStart"/>
+      <w:r>
+        <w:t>mesin</w:t>
+      </w:r>
+      <w:proofErr w:type="spellEnd"/>
+      <w:r>
+        <w:t xml:space="preserve">, </w:t>
+      </w:r>
+      <w:proofErr w:type="spellStart"/>
+      <w:r>
+        <w:t>atau</w:t>
+      </w:r>
+      <w:proofErr w:type="spellEnd"/>
+      <w:r>
+        <w:t xml:space="preserve"> </w:t>
+      </w:r>
+      <w:proofErr w:type="spellStart"/>
+      <w:r>
+        <w:t>objek</w:t>
+      </w:r>
+      <w:proofErr w:type="spellEnd"/>
+      <w:r>
+        <w:t xml:space="preserve"> </w:t>
+      </w:r>
+      <w:proofErr w:type="spellStart"/>
+      <w:r>
+        <w:t>komputasi</w:t>
+      </w:r>
+      <w:proofErr w:type="spellEnd"/>
+      <w:r>
+        <w:t xml:space="preserve"> yang </w:t>
+      </w:r>
+      <w:proofErr w:type="spellStart"/>
+      <w:r>
+        <w:t>saling</w:t>
+      </w:r>
+      <w:proofErr w:type="spellEnd"/>
+      <w:r>
+        <w:t xml:space="preserve"> </w:t>
+      </w:r>
+      <w:proofErr w:type="spellStart"/>
+      <w:r>
+        <w:t>terkait</w:t>
+      </w:r>
+      <w:proofErr w:type="spellEnd"/>
+      <w:r>
+        <w:t xml:space="preserve"> </w:t>
+      </w:r>
+      <w:proofErr w:type="spellStart"/>
+      <w:r>
+        <w:t>dengan</w:t>
+      </w:r>
+      <w:proofErr w:type="spellEnd"/>
+      <w:r>
+        <w:t xml:space="preserve"> </w:t>
+      </w:r>
+      <w:proofErr w:type="spellStart"/>
+      <w:r>
+        <w:t>pengidentifikasi</w:t>
+      </w:r>
+      <w:proofErr w:type="spellEnd"/>
+      <w:r>
+        <w:t xml:space="preserve"> </w:t>
+      </w:r>
+      <w:proofErr w:type="spellStart"/>
+      <w:r>
+        <w:t>unik</w:t>
+      </w:r>
+      <w:proofErr w:type="spellEnd"/>
+      <w:r>
+        <w:t xml:space="preserve"> dan </w:t>
+      </w:r>
+      <w:proofErr w:type="spellStart"/>
+      <w:r>
+        <w:t>kemampuan</w:t>
+      </w:r>
+      <w:proofErr w:type="spellEnd"/>
+      <w:r>
+        <w:t xml:space="preserve"> </w:t>
+      </w:r>
+      <w:proofErr w:type="spellStart"/>
+      <w:r>
+        <w:t>untuk</w:t>
+      </w:r>
+      <w:proofErr w:type="spellEnd"/>
+      <w:r>
+        <w:t xml:space="preserve"> </w:t>
+      </w:r>
+      <w:proofErr w:type="spellStart"/>
+      <w:r>
+        <w:t>mengkomunikasikan</w:t>
+      </w:r>
+      <w:proofErr w:type="spellEnd"/>
+      <w:r>
+        <w:t xml:space="preserve"> data </w:t>
+      </w:r>
+      <w:proofErr w:type="spellStart"/>
+      <w:r>
+        <w:t>melalui</w:t>
+      </w:r>
+      <w:proofErr w:type="spellEnd"/>
+      <w:r>
+        <w:t xml:space="preserve"> </w:t>
+      </w:r>
+      <w:proofErr w:type="spellStart"/>
+      <w:r>
+        <w:t>jaringan</w:t>
+      </w:r>
+      <w:proofErr w:type="spellEnd"/>
+      <w:r>
+        <w:t xml:space="preserve"> </w:t>
+      </w:r>
+      <w:proofErr w:type="spellStart"/>
+      <w:r>
+        <w:t>atau</w:t>
+      </w:r>
+      <w:proofErr w:type="spellEnd"/>
+      <w:r>
+        <w:t xml:space="preserve"> Internet </w:t>
+      </w:r>
+      <w:r>
+        <w:t xml:space="preserve">yang </w:t>
+      </w:r>
+      <w:proofErr w:type="spellStart"/>
+      <w:r>
+        <w:t>dilakukan</w:t>
+      </w:r>
+      <w:proofErr w:type="spellEnd"/>
+      <w:r>
+        <w:t xml:space="preserve"> </w:t>
+      </w:r>
+      <w:proofErr w:type="spellStart"/>
+      <w:r>
+        <w:t>secara</w:t>
+      </w:r>
+      <w:proofErr w:type="spellEnd"/>
+      <w:r>
+        <w:t xml:space="preserve"> </w:t>
+      </w:r>
+      <w:proofErr w:type="spellStart"/>
+      <w:r>
+        <w:t>automasi</w:t>
+      </w:r>
+      <w:proofErr w:type="spellEnd"/>
       <w:r>
         <w:rPr>
           <w:rFonts w:ascii="Times New Roman" w:hAnsi="Times New Roman" w:cs="Times New Roman"/>
@@ -333,37 +2230,107 @@
       <w:r>
         <w:t xml:space="preserve"> </w:t>
       </w:r>
-      <w:r>
-        <w:rPr>
-          <w:i/>
-          <w:iCs/>
-        </w:rPr>
-        <w:t>Internet of Things (IoT)</w:t>
-      </w:r>
-      <w:r>
-        <w:t xml:space="preserve"> telah mengalami perkembangan yang signifikan dalam hal arsitektur, tantangan, dan aplikasi</w:t>
-      </w:r>
-      <w:r>
-        <w:t xml:space="preserve">. </w:t>
-      </w:r>
-      <w:r>
-        <w:t xml:space="preserve">Pengaplikasian </w:t>
-      </w:r>
-      <w:r>
-        <w:rPr>
-          <w:i/>
-          <w:iCs/>
-        </w:rPr>
-        <w:t>IoT</w:t>
-      </w:r>
-      <w:r>
-        <w:t xml:space="preserve"> telah meliputi di berbagai bidang, termasuk pertanian, industri, dan juga Kesehatan </w:t>
+      <w:proofErr w:type="spellStart"/>
+      <w:r>
+        <w:t>Dengan</w:t>
+      </w:r>
+      <w:proofErr w:type="spellEnd"/>
+      <w:r>
+        <w:t xml:space="preserve"> </w:t>
+      </w:r>
+      <w:proofErr w:type="spellStart"/>
+      <w:r>
+        <w:t>memanfaatkan</w:t>
+      </w:r>
+      <w:proofErr w:type="spellEnd"/>
+      <w:r>
+        <w:t xml:space="preserve"> </w:t>
+      </w:r>
+      <w:proofErr w:type="spellStart"/>
+      <w:r>
+        <w:t>teknologi</w:t>
+      </w:r>
+      <w:proofErr w:type="spellEnd"/>
+      <w:r>
+        <w:t xml:space="preserve"> internet dan </w:t>
+      </w:r>
+      <w:proofErr w:type="spellStart"/>
+      <w:r>
+        <w:t>perangkat</w:t>
+      </w:r>
+      <w:proofErr w:type="spellEnd"/>
+      <w:r>
+        <w:t xml:space="preserve"> </w:t>
+      </w:r>
+      <w:proofErr w:type="spellStart"/>
+      <w:r>
+        <w:t>cerdas</w:t>
+      </w:r>
+      <w:proofErr w:type="spellEnd"/>
+      <w:r>
+        <w:t xml:space="preserve">, IoT </w:t>
+      </w:r>
+      <w:proofErr w:type="spellStart"/>
+      <w:r>
+        <w:t>dapat</w:t>
+      </w:r>
+      <w:proofErr w:type="spellEnd"/>
+      <w:r>
+        <w:t xml:space="preserve"> </w:t>
+      </w:r>
+      <w:proofErr w:type="spellStart"/>
+      <w:r>
+        <w:t>memberikan</w:t>
+      </w:r>
+      <w:proofErr w:type="spellEnd"/>
+      <w:r>
+        <w:t xml:space="preserve"> </w:t>
+      </w:r>
+      <w:proofErr w:type="spellStart"/>
+      <w:r>
+        <w:t>kemudahan</w:t>
+      </w:r>
+      <w:proofErr w:type="spellEnd"/>
+      <w:r>
+        <w:t xml:space="preserve"> </w:t>
+      </w:r>
+      <w:proofErr w:type="spellStart"/>
+      <w:r>
+        <w:t>dalam</w:t>
+      </w:r>
+      <w:proofErr w:type="spellEnd"/>
+      <w:r>
+        <w:t xml:space="preserve"> </w:t>
+      </w:r>
+      <w:proofErr w:type="spellStart"/>
+      <w:r>
+        <w:t>kehidupan</w:t>
+      </w:r>
+      <w:proofErr w:type="spellEnd"/>
+      <w:r>
+        <w:t xml:space="preserve"> </w:t>
+      </w:r>
+      <w:proofErr w:type="spellStart"/>
+      <w:r>
+        <w:t>kita</w:t>
+      </w:r>
+      <w:proofErr w:type="spellEnd"/>
+      <w:r>
+        <w:t xml:space="preserve"> </w:t>
+      </w:r>
+      <w:proofErr w:type="spellStart"/>
+      <w:r>
+        <w:t>sehari-hari</w:t>
+      </w:r>
+      <w:proofErr w:type="spellEnd"/>
+      <w:r>
+        <w:t xml:space="preserve"> </w:t>
       </w:r>
       <w:r>
         <w:fldChar w:fldCharType="begin" w:fldLock="1"/>
       </w:r>
       <w:r>
-        <w:instrText>ADDIN CSL_CITATION {"citationItems":[{"id":"ITEM-1","itemData":{"author":[{"dropping-particle":"","family":"Naik","given":"N","non-dropping-particle":"","parse-names":false,"suffix":""},{"dropping-particle":"","family":"Nayak","given":"J","non-dropping-particle":"","parse-names":false,"suffix":""},{"dropping-particle":"","family":"Mestry","given":"M","non-dropping-particle":"","parse-names":false,"suffix":""}],"container-title":"Journal of Ambient Intelligence and Humanized Computing","id":"ITEM-1","issue":"6","issued":{"date-parts":[["2022"]]},"page":"5629-5649","title":"An overview of Internet of Things: architecture, challenges, and applications","type":"article-journal","volume":"13"},"uris":["http://www.mendeley.com/documents/?uuid=4299f48c-a76d-4eec-983c-4de9afe0ca89"]}],"mendeley":{"formattedCitation":"(Naik et al., 2022)","plainTextFormattedCitation":"(Naik et al., 2022)"},"properties":{"noteIndex":0},"schema":"https://github.com/citation-style-language/schema/raw/master/csl-citation.json"}</w:instrText>
+        <w:instrText>ADDIN CSL_CITATION {"citationItems":[{"id":"ITEM-1","itemData":{"DOI":"10.1109/SM2C.2017.8071828","abstract":"Securing data, objects, networks, systems and people in the Internet of Things (IoT) will have a prominent role in the research and standardization activities of the next years. The high connectivity of intelligent objects and their severe constraints lead to many security challenges, which are not included into the classical formulation of security problems and solutions. To help interested researchers to contribute to this research area, an IoT security roadmap overview is presented in this work based on a novel cognitive and systemic vision. The role of each component of the approach will be explained and relations with the other elements and their impact on the overall system will be detailed. According to the novel taxonomy of IoT vision, a case study of military live simulation will be presented to highlight components and interactions of the systemic and cognitive approach. Then, a discussion of security questions about privacy, trust, identification and access control will be provided, and different research challenges will be highlighted.","author":[{"dropping-particle":"","family":"Sfar","given":"Arbia Riahi","non-dropping-particle":"","parse-names":false,"suffix":""},{"dropping-particle":"","family":"Chtourou","given":"Zied","non-dropping-particle":"","parse-names":false,"suffix":""},{"dropping-particle":"","family":"Challal","given":"Yacine","non-dropping-particle":"","parse-names":false,"suffix":""}],"container-title":"Proceedings of the 2017 International Conference on Smart, Monitored and Controlled Cities (SM2C)","id":"ITEM-1","issued":{"date-parts":[["2017"]]},"page":"1-6","publisher-place":"Sfax","title":"A systematic and cognitive vision for IoT security: a case study of military live simulation and security challenges","type":"paper-conference"},"uris":["http://www.mendeley.com/documents/?uuid=d124a1ca-ca10-4c95-916b-bd6d4dc9336c"]}],"mendeley":{"formattedCitation":"(Sfar et al., 2017)","plainTextFormattedCitation":"(Sfar et al., 2017)"},"properties":{"noteIndex":0},"schema":"https://github.com/citation-style-language/schema/raw/master/csl-citation.json"}</w:instrText>
       </w:r>
       <w:r>
         <w:fldChar w:fldCharType="separate"/>
@@ -372,7 +2339,7 @@
         <w:rPr>
           <w:noProof/>
         </w:rPr>
-        <w:t>(Naik et al., 2022)</w:t>
+        <w:t>(Sfar et al., 2017)</w:t>
       </w:r>
       <w:r>
         <w:fldChar w:fldCharType="end"/>
@@ -386,14 +2353,259 @@
         <w:spacing w:line="276" w:lineRule="auto"/>
         <w:ind w:left="720" w:firstLine="720"/>
       </w:pPr>
-      <w:r>
-        <w:t>Dibutuhkan sebuah media untuk mengakses informasi tentang keadaan area sekitar Sungai Brantas yang terletak di daerah Dusun Jatim</w:t>
+      <w:proofErr w:type="spellStart"/>
+      <w:r>
+        <w:t>Dibutuhkan</w:t>
+      </w:r>
+      <w:proofErr w:type="spellEnd"/>
+      <w:r>
+        <w:t xml:space="preserve"> </w:t>
+      </w:r>
+      <w:proofErr w:type="spellStart"/>
+      <w:r>
+        <w:t>sebuah</w:t>
+      </w:r>
+      <w:proofErr w:type="spellEnd"/>
+      <w:r>
+        <w:t xml:space="preserve"> media </w:t>
+      </w:r>
+      <w:proofErr w:type="spellStart"/>
+      <w:r>
+        <w:t>untuk</w:t>
+      </w:r>
+      <w:proofErr w:type="spellEnd"/>
+      <w:r>
+        <w:t xml:space="preserve"> </w:t>
+      </w:r>
+      <w:proofErr w:type="spellStart"/>
+      <w:r>
+        <w:t>mengakses</w:t>
+      </w:r>
+      <w:proofErr w:type="spellEnd"/>
+      <w:r>
+        <w:t xml:space="preserve"> </w:t>
+      </w:r>
+      <w:proofErr w:type="spellStart"/>
+      <w:r>
+        <w:t>informasi</w:t>
+      </w:r>
+      <w:proofErr w:type="spellEnd"/>
+      <w:r>
+        <w:t xml:space="preserve"> </w:t>
+      </w:r>
+      <w:proofErr w:type="spellStart"/>
+      <w:r>
+        <w:t>tentang</w:t>
+      </w:r>
+      <w:proofErr w:type="spellEnd"/>
+      <w:r>
+        <w:t xml:space="preserve"> </w:t>
+      </w:r>
+      <w:proofErr w:type="spellStart"/>
+      <w:r>
+        <w:t>keadaan</w:t>
+      </w:r>
+      <w:proofErr w:type="spellEnd"/>
+      <w:r>
+        <w:t xml:space="preserve"> area </w:t>
+      </w:r>
+      <w:proofErr w:type="spellStart"/>
+      <w:r>
+        <w:t>sekitar</w:t>
+      </w:r>
+      <w:proofErr w:type="spellEnd"/>
+      <w:r>
+        <w:t xml:space="preserve"> Sungai </w:t>
+      </w:r>
+      <w:proofErr w:type="spellStart"/>
+      <w:r>
+        <w:t>Brantas</w:t>
+      </w:r>
+      <w:proofErr w:type="spellEnd"/>
+      <w:r>
+        <w:t xml:space="preserve"> yang </w:t>
+      </w:r>
+      <w:proofErr w:type="spellStart"/>
+      <w:r>
+        <w:t>terletak</w:t>
+      </w:r>
+      <w:proofErr w:type="spellEnd"/>
+      <w:r>
+        <w:t xml:space="preserve"> di </w:t>
+      </w:r>
+      <w:proofErr w:type="spellStart"/>
+      <w:r>
+        <w:t>daerah</w:t>
+      </w:r>
+      <w:proofErr w:type="spellEnd"/>
+      <w:r>
+        <w:t xml:space="preserve"> Dusun </w:t>
+      </w:r>
+      <w:proofErr w:type="spellStart"/>
+      <w:r>
+        <w:t>Jatim</w:t>
       </w:r>
       <w:r>
         <w:t>u</w:t>
       </w:r>
       <w:r>
-        <w:t xml:space="preserve">lyo. Media yang digunakan harus bisa diakses oleh banyak orang; khususnya para wisatawan yang akan melakukan kegiatan memancing. Media juga harus bisa menerima dan/atau mengakses data yang telah dikirim oleh perangkat </w:t>
+        <w:t>lyo</w:t>
+      </w:r>
+      <w:proofErr w:type="spellEnd"/>
+      <w:r>
+        <w:t xml:space="preserve">. Media yang </w:t>
+      </w:r>
+      <w:proofErr w:type="spellStart"/>
+      <w:r>
+        <w:t>digunakan</w:t>
+      </w:r>
+      <w:proofErr w:type="spellEnd"/>
+      <w:r>
+        <w:t xml:space="preserve"> </w:t>
+      </w:r>
+      <w:proofErr w:type="spellStart"/>
+      <w:r>
+        <w:t>harus</w:t>
+      </w:r>
+      <w:proofErr w:type="spellEnd"/>
+      <w:r>
+        <w:t xml:space="preserve"> </w:t>
+      </w:r>
+      <w:proofErr w:type="spellStart"/>
+      <w:r>
+        <w:t>bisa</w:t>
+      </w:r>
+      <w:proofErr w:type="spellEnd"/>
+      <w:r>
+        <w:t xml:space="preserve"> </w:t>
+      </w:r>
+      <w:proofErr w:type="spellStart"/>
+      <w:r>
+        <w:t>diakses</w:t>
+      </w:r>
+      <w:proofErr w:type="spellEnd"/>
+      <w:r>
+        <w:t xml:space="preserve"> oleh </w:t>
+      </w:r>
+      <w:proofErr w:type="spellStart"/>
+      <w:r>
+        <w:t>banyak</w:t>
+      </w:r>
+      <w:proofErr w:type="spellEnd"/>
+      <w:r>
+        <w:t xml:space="preserve"> orang; </w:t>
+      </w:r>
+      <w:proofErr w:type="spellStart"/>
+      <w:r>
+        <w:t>khususnya</w:t>
+      </w:r>
+      <w:proofErr w:type="spellEnd"/>
+      <w:r>
+        <w:t xml:space="preserve"> para </w:t>
+      </w:r>
+      <w:proofErr w:type="spellStart"/>
+      <w:r>
+        <w:t>wisatawan</w:t>
+      </w:r>
+      <w:proofErr w:type="spellEnd"/>
+      <w:r>
+        <w:t xml:space="preserve"> yang </w:t>
+      </w:r>
+      <w:proofErr w:type="spellStart"/>
+      <w:r>
+        <w:t>akan</w:t>
+      </w:r>
+      <w:proofErr w:type="spellEnd"/>
+      <w:r>
+        <w:t xml:space="preserve"> </w:t>
+      </w:r>
+      <w:proofErr w:type="spellStart"/>
+      <w:r>
+        <w:t>melakukan</w:t>
+      </w:r>
+      <w:proofErr w:type="spellEnd"/>
+      <w:r>
+        <w:t xml:space="preserve"> </w:t>
+      </w:r>
+      <w:proofErr w:type="spellStart"/>
+      <w:r>
+        <w:t>kegiatan</w:t>
+      </w:r>
+      <w:proofErr w:type="spellEnd"/>
+      <w:r>
+        <w:t xml:space="preserve"> </w:t>
+      </w:r>
+      <w:proofErr w:type="spellStart"/>
+      <w:r>
+        <w:t>memancing</w:t>
+      </w:r>
+      <w:proofErr w:type="spellEnd"/>
+      <w:r>
+        <w:t xml:space="preserve">. Media juga </w:t>
+      </w:r>
+      <w:proofErr w:type="spellStart"/>
+      <w:r>
+        <w:t>harus</w:t>
+      </w:r>
+      <w:proofErr w:type="spellEnd"/>
+      <w:r>
+        <w:t xml:space="preserve"> </w:t>
+      </w:r>
+      <w:proofErr w:type="spellStart"/>
+      <w:r>
+        <w:t>bisa</w:t>
+      </w:r>
+      <w:proofErr w:type="spellEnd"/>
+      <w:r>
+        <w:t xml:space="preserve"> </w:t>
+      </w:r>
+      <w:proofErr w:type="spellStart"/>
+      <w:r>
+        <w:t>menerima</w:t>
+      </w:r>
+      <w:proofErr w:type="spellEnd"/>
+      <w:r>
+        <w:t xml:space="preserve"> dan/</w:t>
+      </w:r>
+      <w:proofErr w:type="spellStart"/>
+      <w:r>
+        <w:t>atau</w:t>
+      </w:r>
+      <w:proofErr w:type="spellEnd"/>
+      <w:r>
+        <w:t xml:space="preserve"> </w:t>
+      </w:r>
+      <w:proofErr w:type="spellStart"/>
+      <w:r>
+        <w:t>mengakses</w:t>
+      </w:r>
+      <w:proofErr w:type="spellEnd"/>
+      <w:r>
+        <w:t xml:space="preserve"> data yang </w:t>
+      </w:r>
+      <w:proofErr w:type="spellStart"/>
+      <w:r>
+        <w:t>telah</w:t>
+      </w:r>
+      <w:proofErr w:type="spellEnd"/>
+      <w:r>
+        <w:t xml:space="preserve"> </w:t>
+      </w:r>
+      <w:proofErr w:type="spellStart"/>
+      <w:r>
+        <w:t>dikirim</w:t>
+      </w:r>
+      <w:proofErr w:type="spellEnd"/>
+      <w:r>
+        <w:t xml:space="preserve"> oleh </w:t>
+      </w:r>
+      <w:proofErr w:type="spellStart"/>
+      <w:r>
+        <w:t>perangkat</w:t>
+      </w:r>
+      <w:proofErr w:type="spellEnd"/>
+      <w:r>
+        <w:t xml:space="preserve"> </w:t>
       </w:r>
       <w:r>
         <w:rPr>
@@ -403,7 +2615,87 @@
         <w:t>Internet of Things</w:t>
       </w:r>
       <w:r>
-        <w:t xml:space="preserve">. Oleh sebab itu, media yang paling cocok untuk menampilkan informasi terkait hal tersebut adalah </w:t>
+        <w:t xml:space="preserve">. Oleh </w:t>
+      </w:r>
+      <w:proofErr w:type="spellStart"/>
+      <w:r>
+        <w:t>sebab</w:t>
+      </w:r>
+      <w:proofErr w:type="spellEnd"/>
+      <w:r>
+        <w:t xml:space="preserve"> </w:t>
+      </w:r>
+      <w:proofErr w:type="spellStart"/>
+      <w:r>
+        <w:t>itu</w:t>
+      </w:r>
+      <w:proofErr w:type="spellEnd"/>
+      <w:r>
+        <w:t xml:space="preserve">, media yang paling </w:t>
+      </w:r>
+      <w:proofErr w:type="spellStart"/>
+      <w:r>
+        <w:t>cocok</w:t>
+      </w:r>
+      <w:proofErr w:type="spellEnd"/>
+      <w:r>
+        <w:t xml:space="preserve"> </w:t>
+      </w:r>
+      <w:proofErr w:type="spellStart"/>
+      <w:r>
+        <w:t>untuk</w:t>
+      </w:r>
+      <w:proofErr w:type="spellEnd"/>
+      <w:r>
+        <w:t xml:space="preserve"> </w:t>
+      </w:r>
+      <w:proofErr w:type="spellStart"/>
+      <w:r>
+        <w:t>menampilkan</w:t>
+      </w:r>
+      <w:proofErr w:type="spellEnd"/>
+      <w:r>
+        <w:t xml:space="preserve"> </w:t>
+      </w:r>
+      <w:proofErr w:type="spellStart"/>
+      <w:r>
+        <w:t>informasi</w:t>
+      </w:r>
+      <w:proofErr w:type="spellEnd"/>
+      <w:r>
+        <w:t xml:space="preserve"> </w:t>
+      </w:r>
+      <w:proofErr w:type="spellStart"/>
+      <w:r>
+        <w:t>terkait</w:t>
+      </w:r>
+      <w:proofErr w:type="spellEnd"/>
+      <w:r>
+        <w:t xml:space="preserve"> </w:t>
+      </w:r>
+      <w:proofErr w:type="spellStart"/>
+      <w:r>
+        <w:t>hal</w:t>
+      </w:r>
+      <w:proofErr w:type="spellEnd"/>
+      <w:r>
+        <w:t xml:space="preserve"> </w:t>
+      </w:r>
+      <w:proofErr w:type="spellStart"/>
+      <w:r>
+        <w:t>tersebut</w:t>
+      </w:r>
+      <w:proofErr w:type="spellEnd"/>
+      <w:r>
+        <w:t xml:space="preserve"> </w:t>
+      </w:r>
+      <w:proofErr w:type="spellStart"/>
+      <w:r>
+        <w:t>adalah</w:t>
+      </w:r>
+      <w:proofErr w:type="spellEnd"/>
+      <w:r>
+        <w:t xml:space="preserve"> </w:t>
       </w:r>
       <w:r>
         <w:rPr>
@@ -425,8 +2717,85 @@
         </w:rPr>
         <w:t xml:space="preserve">Website </w:t>
       </w:r>
-      <w:r>
-        <w:t xml:space="preserve">merupakan salah satu sarana informasi dan promosi alternatif yang digunakan untuk mencari informasi </w:t>
+      <w:proofErr w:type="spellStart"/>
+      <w:r>
+        <w:t>merupakan</w:t>
+      </w:r>
+      <w:proofErr w:type="spellEnd"/>
+      <w:r>
+        <w:t xml:space="preserve"> salah </w:t>
+      </w:r>
+      <w:proofErr w:type="spellStart"/>
+      <w:r>
+        <w:t>satu</w:t>
+      </w:r>
+      <w:proofErr w:type="spellEnd"/>
+      <w:r>
+        <w:t xml:space="preserve"> </w:t>
+      </w:r>
+      <w:proofErr w:type="spellStart"/>
+      <w:r>
+        <w:t>sarana</w:t>
+      </w:r>
+      <w:proofErr w:type="spellEnd"/>
+      <w:r>
+        <w:t xml:space="preserve"> </w:t>
+      </w:r>
+      <w:proofErr w:type="spellStart"/>
+      <w:r>
+        <w:t>informasi</w:t>
+      </w:r>
+      <w:proofErr w:type="spellEnd"/>
+      <w:r>
+        <w:t xml:space="preserve"> dan </w:t>
+      </w:r>
+      <w:proofErr w:type="spellStart"/>
+      <w:r>
+        <w:t>promosi</w:t>
+      </w:r>
+      <w:proofErr w:type="spellEnd"/>
+      <w:r>
+        <w:t xml:space="preserve"> </w:t>
+      </w:r>
+      <w:proofErr w:type="spellStart"/>
+      <w:r>
+        <w:t>alternatif</w:t>
+      </w:r>
+      <w:proofErr w:type="spellEnd"/>
+      <w:r>
+        <w:t xml:space="preserve"> yang </w:t>
+      </w:r>
+      <w:proofErr w:type="spellStart"/>
+      <w:r>
+        <w:t>digunakan</w:t>
+      </w:r>
+      <w:proofErr w:type="spellEnd"/>
+      <w:r>
+        <w:t xml:space="preserve"> </w:t>
+      </w:r>
+      <w:proofErr w:type="spellStart"/>
+      <w:r>
+        <w:t>untuk</w:t>
+      </w:r>
+      <w:proofErr w:type="spellEnd"/>
+      <w:r>
+        <w:t xml:space="preserve"> </w:t>
+      </w:r>
+      <w:proofErr w:type="spellStart"/>
+      <w:r>
+        <w:t>mencari</w:t>
+      </w:r>
+      <w:proofErr w:type="spellEnd"/>
+      <w:r>
+        <w:t xml:space="preserve"> </w:t>
+      </w:r>
+      <w:proofErr w:type="spellStart"/>
+      <w:r>
+        <w:t>informasi</w:t>
+      </w:r>
+      <w:proofErr w:type="spellEnd"/>
+      <w:r>
+        <w:t xml:space="preserve"> </w:t>
       </w:r>
       <w:r>
         <w:fldChar w:fldCharType="begin" w:fldLock="1"/>
@@ -470,8 +2839,37 @@
         </w:rPr>
         <w:t xml:space="preserve">ite </w:t>
       </w:r>
-      <w:r>
-        <w:t xml:space="preserve">dapat menerima data dari perangkat </w:t>
+      <w:proofErr w:type="spellStart"/>
+      <w:r>
+        <w:t>dapat</w:t>
+      </w:r>
+      <w:proofErr w:type="spellEnd"/>
+      <w:r>
+        <w:t xml:space="preserve"> </w:t>
+      </w:r>
+      <w:proofErr w:type="spellStart"/>
+      <w:r>
+        <w:t>menerima</w:t>
+      </w:r>
+      <w:proofErr w:type="spellEnd"/>
+      <w:r>
+        <w:t xml:space="preserve"> data </w:t>
+      </w:r>
+      <w:proofErr w:type="spellStart"/>
+      <w:r>
+        <w:t>dari</w:t>
+      </w:r>
+      <w:proofErr w:type="spellEnd"/>
+      <w:r>
+        <w:t xml:space="preserve"> </w:t>
+      </w:r>
+      <w:proofErr w:type="spellStart"/>
+      <w:r>
+        <w:t>perangkat</w:t>
+      </w:r>
+      <w:proofErr w:type="spellEnd"/>
+      <w:r>
+        <w:t xml:space="preserve"> </w:t>
       </w:r>
       <w:r>
         <w:rPr>
@@ -480,8 +2878,13 @@
         </w:rPr>
         <w:t xml:space="preserve">Internet of Things </w:t>
       </w:r>
-      <w:r>
-        <w:t xml:space="preserve">melalui protocol </w:t>
+      <w:proofErr w:type="spellStart"/>
+      <w:r>
+        <w:t>melalui</w:t>
+      </w:r>
+      <w:proofErr w:type="spellEnd"/>
+      <w:r>
+        <w:t xml:space="preserve"> protocol </w:t>
       </w:r>
       <w:r>
         <w:rPr>
@@ -541,12 +2944,115 @@
         <w:spacing w:line="276" w:lineRule="auto"/>
         <w:ind w:left="720" w:firstLine="720"/>
       </w:pPr>
-      <w:r>
-        <w:t xml:space="preserve">Dengan beberapa uraian di atas, </w:t>
-      </w:r>
-      <w:r>
-        <w:t>peneliti tertarik untuk mengangkat persoalan ini menjadi judul TA (Tugas Akhir) yang berjudul</w:t>
-      </w:r>
+      <w:proofErr w:type="spellStart"/>
+      <w:r>
+        <w:t>Dengan</w:t>
+      </w:r>
+      <w:proofErr w:type="spellEnd"/>
+      <w:r>
+        <w:t xml:space="preserve"> </w:t>
+      </w:r>
+      <w:proofErr w:type="spellStart"/>
+      <w:r>
+        <w:t>beberapa</w:t>
+      </w:r>
+      <w:proofErr w:type="spellEnd"/>
+      <w:r>
+        <w:t xml:space="preserve"> </w:t>
+      </w:r>
+      <w:proofErr w:type="spellStart"/>
+      <w:r>
+        <w:t>uraian</w:t>
+      </w:r>
+      <w:proofErr w:type="spellEnd"/>
+      <w:r>
+        <w:t xml:space="preserve"> di </w:t>
+      </w:r>
+      <w:proofErr w:type="spellStart"/>
+      <w:r>
+        <w:t>atas</w:t>
+      </w:r>
+      <w:proofErr w:type="spellEnd"/>
+      <w:r>
+        <w:t xml:space="preserve">, </w:t>
+      </w:r>
+      <w:proofErr w:type="spellStart"/>
+      <w:r>
+        <w:t>peneliti</w:t>
+      </w:r>
+      <w:proofErr w:type="spellEnd"/>
+      <w:r>
+        <w:t xml:space="preserve"> </w:t>
+      </w:r>
+      <w:proofErr w:type="spellStart"/>
+      <w:r>
+        <w:t>tertarik</w:t>
+      </w:r>
+      <w:proofErr w:type="spellEnd"/>
+      <w:r>
+        <w:t xml:space="preserve"> </w:t>
+      </w:r>
+      <w:proofErr w:type="spellStart"/>
+      <w:r>
+        <w:t>untuk</w:t>
+      </w:r>
+      <w:proofErr w:type="spellEnd"/>
+      <w:r>
+        <w:t xml:space="preserve"> </w:t>
+      </w:r>
+      <w:proofErr w:type="spellStart"/>
+      <w:r>
+        <w:t>mengangkat</w:t>
+      </w:r>
+      <w:proofErr w:type="spellEnd"/>
+      <w:r>
+        <w:t xml:space="preserve"> </w:t>
+      </w:r>
+      <w:proofErr w:type="spellStart"/>
+      <w:r>
+        <w:t>persoalan</w:t>
+      </w:r>
+      <w:proofErr w:type="spellEnd"/>
+      <w:r>
+        <w:t xml:space="preserve"> </w:t>
+      </w:r>
+      <w:proofErr w:type="spellStart"/>
+      <w:r>
+        <w:t>ini</w:t>
+      </w:r>
+      <w:proofErr w:type="spellEnd"/>
+      <w:r>
+        <w:t xml:space="preserve"> </w:t>
+      </w:r>
+      <w:proofErr w:type="spellStart"/>
+      <w:r>
+        <w:t>menjadi</w:t>
+      </w:r>
+      <w:proofErr w:type="spellEnd"/>
+      <w:r>
+        <w:t xml:space="preserve"> </w:t>
+      </w:r>
+      <w:proofErr w:type="spellStart"/>
+      <w:r>
+        <w:t>judul</w:t>
+      </w:r>
+      <w:proofErr w:type="spellEnd"/>
+      <w:r>
+        <w:t xml:space="preserve"> TA (</w:t>
+      </w:r>
+      <w:proofErr w:type="spellStart"/>
+      <w:r>
+        <w:t>Tugas</w:t>
+      </w:r>
+      <w:proofErr w:type="spellEnd"/>
+      <w:r>
+        <w:t xml:space="preserve"> Akhir) yang </w:t>
+      </w:r>
+      <w:proofErr w:type="spellStart"/>
+      <w:r>
+        <w:t>berjudul</w:t>
+      </w:r>
+      <w:proofErr w:type="spellEnd"/>
       <w:r>
         <w:rPr>
           <w:i/>
@@ -641,22 +3147,159 @@
         <w:t>”</w:t>
       </w:r>
       <w:r>
-        <w:t xml:space="preserve"> yang nantinya </w:t>
-      </w:r>
-      <w:r>
-        <w:t xml:space="preserve">bisa menjadi media penyalur informasi. </w:t>
-      </w:r>
-      <w:r>
-        <w:t xml:space="preserve">Harapannya, dengan </w:t>
-      </w:r>
-      <w:r>
-        <w:t>dilakukannya penelitian</w:t>
-      </w:r>
-      <w:r>
-        <w:t xml:space="preserve"> ini para </w:t>
-      </w:r>
-      <w:r>
-        <w:t xml:space="preserve">wisatawan yang akan melakukan kegiatan memancing dapat menerima informasi secara </w:t>
+        <w:t xml:space="preserve"> yang </w:t>
+      </w:r>
+      <w:proofErr w:type="spellStart"/>
+      <w:r>
+        <w:t>nantinya</w:t>
+      </w:r>
+      <w:proofErr w:type="spellEnd"/>
+      <w:r>
+        <w:t xml:space="preserve"> </w:t>
+      </w:r>
+      <w:proofErr w:type="spellStart"/>
+      <w:r>
+        <w:t>bisa</w:t>
+      </w:r>
+      <w:proofErr w:type="spellEnd"/>
+      <w:r>
+        <w:t xml:space="preserve"> </w:t>
+      </w:r>
+      <w:proofErr w:type="spellStart"/>
+      <w:r>
+        <w:t>menjadi</w:t>
+      </w:r>
+      <w:proofErr w:type="spellEnd"/>
+      <w:r>
+        <w:t xml:space="preserve"> media </w:t>
+      </w:r>
+      <w:proofErr w:type="spellStart"/>
+      <w:r>
+        <w:t>penyalur</w:t>
+      </w:r>
+      <w:proofErr w:type="spellEnd"/>
+      <w:r>
+        <w:t xml:space="preserve"> </w:t>
+      </w:r>
+      <w:proofErr w:type="spellStart"/>
+      <w:r>
+        <w:t>informasi</w:t>
+      </w:r>
+      <w:proofErr w:type="spellEnd"/>
+      <w:r>
+        <w:t xml:space="preserve">. </w:t>
+      </w:r>
+      <w:proofErr w:type="spellStart"/>
+      <w:r>
+        <w:t>Harapannya</w:t>
+      </w:r>
+      <w:proofErr w:type="spellEnd"/>
+      <w:r>
+        <w:t xml:space="preserve">, </w:t>
+      </w:r>
+      <w:proofErr w:type="spellStart"/>
+      <w:r>
+        <w:t>dengan</w:t>
+      </w:r>
+      <w:proofErr w:type="spellEnd"/>
+      <w:r>
+        <w:t xml:space="preserve"> </w:t>
+      </w:r>
+      <w:proofErr w:type="spellStart"/>
+      <w:r>
+        <w:t>dilakukannya</w:t>
+      </w:r>
+      <w:proofErr w:type="spellEnd"/>
+      <w:r>
+        <w:t xml:space="preserve"> </w:t>
+      </w:r>
+      <w:proofErr w:type="spellStart"/>
+      <w:r>
+        <w:t>penelitian</w:t>
+      </w:r>
+      <w:proofErr w:type="spellEnd"/>
+      <w:r>
+        <w:t xml:space="preserve"> </w:t>
+      </w:r>
+      <w:proofErr w:type="spellStart"/>
+      <w:r>
+        <w:t>ini</w:t>
+      </w:r>
+      <w:proofErr w:type="spellEnd"/>
+      <w:r>
+        <w:t xml:space="preserve"> para </w:t>
+      </w:r>
+      <w:proofErr w:type="spellStart"/>
+      <w:r>
+        <w:t>wisatawan</w:t>
+      </w:r>
+      <w:proofErr w:type="spellEnd"/>
+      <w:r>
+        <w:t xml:space="preserve"> yang </w:t>
+      </w:r>
+      <w:proofErr w:type="spellStart"/>
+      <w:r>
+        <w:t>akan</w:t>
+      </w:r>
+      <w:proofErr w:type="spellEnd"/>
+      <w:r>
+        <w:t xml:space="preserve"> </w:t>
+      </w:r>
+      <w:proofErr w:type="spellStart"/>
+      <w:r>
+        <w:t>melakukan</w:t>
+      </w:r>
+      <w:proofErr w:type="spellEnd"/>
+      <w:r>
+        <w:t xml:space="preserve"> </w:t>
+      </w:r>
+      <w:proofErr w:type="spellStart"/>
+      <w:r>
+        <w:t>kegiatan</w:t>
+      </w:r>
+      <w:proofErr w:type="spellEnd"/>
+      <w:r>
+        <w:t xml:space="preserve"> </w:t>
+      </w:r>
+      <w:proofErr w:type="spellStart"/>
+      <w:r>
+        <w:t>memancing</w:t>
+      </w:r>
+      <w:proofErr w:type="spellEnd"/>
+      <w:r>
+        <w:t xml:space="preserve"> </w:t>
+      </w:r>
+      <w:proofErr w:type="spellStart"/>
+      <w:r>
+        <w:t>dapat</w:t>
+      </w:r>
+      <w:proofErr w:type="spellEnd"/>
+      <w:r>
+        <w:t xml:space="preserve"> </w:t>
+      </w:r>
+      <w:proofErr w:type="spellStart"/>
+      <w:r>
+        <w:t>menerima</w:t>
+      </w:r>
+      <w:proofErr w:type="spellEnd"/>
+      <w:r>
+        <w:t xml:space="preserve"> </w:t>
+      </w:r>
+      <w:proofErr w:type="spellStart"/>
+      <w:r>
+        <w:t>informasi</w:t>
+      </w:r>
+      <w:proofErr w:type="spellEnd"/>
+      <w:r>
+        <w:t xml:space="preserve"> </w:t>
+      </w:r>
+      <w:proofErr w:type="spellStart"/>
+      <w:r>
+        <w:t>secara</w:t>
+      </w:r>
+      <w:proofErr w:type="spellEnd"/>
+      <w:r>
+        <w:t xml:space="preserve"> </w:t>
       </w:r>
       <w:r>
         <w:rPr>
@@ -666,8 +3309,149 @@
         <w:t>real time</w:t>
       </w:r>
       <w:r>
-        <w:t xml:space="preserve"> keadaan daerah Sungai Brantas yang ada di Dusun Jatimulyo tanpa perlu datang ke area tersebut dan juga menjadi sebuah pertimbangan untuk menentukan keputusan pergi memancing</w:t>
-      </w:r>
+        <w:t xml:space="preserve"> </w:t>
+      </w:r>
+      <w:proofErr w:type="spellStart"/>
+      <w:r>
+        <w:t>keadaan</w:t>
+      </w:r>
+      <w:proofErr w:type="spellEnd"/>
+      <w:r>
+        <w:t xml:space="preserve"> </w:t>
+      </w:r>
+      <w:proofErr w:type="spellStart"/>
+      <w:r>
+        <w:t>daerah</w:t>
+      </w:r>
+      <w:proofErr w:type="spellEnd"/>
+      <w:r>
+        <w:t xml:space="preserve"> Sungai </w:t>
+      </w:r>
+      <w:proofErr w:type="spellStart"/>
+      <w:r>
+        <w:t>Brantas</w:t>
+      </w:r>
+      <w:proofErr w:type="spellEnd"/>
+      <w:r>
+        <w:t xml:space="preserve"> yang </w:t>
+      </w:r>
+      <w:proofErr w:type="spellStart"/>
+      <w:r>
+        <w:t>ada</w:t>
+      </w:r>
+      <w:proofErr w:type="spellEnd"/>
+      <w:r>
+        <w:t xml:space="preserve"> di Dusun </w:t>
+      </w:r>
+      <w:proofErr w:type="spellStart"/>
+      <w:r>
+        <w:t>Jatimulyo</w:t>
+      </w:r>
+      <w:proofErr w:type="spellEnd"/>
+      <w:r>
+        <w:t xml:space="preserve"> </w:t>
+      </w:r>
+      <w:proofErr w:type="spellStart"/>
+      <w:r>
+        <w:t>tanpa</w:t>
+      </w:r>
+      <w:proofErr w:type="spellEnd"/>
+      <w:r>
+        <w:t xml:space="preserve"> </w:t>
+      </w:r>
+      <w:proofErr w:type="spellStart"/>
+      <w:r>
+        <w:t>perlu</w:t>
+      </w:r>
+      <w:proofErr w:type="spellEnd"/>
+      <w:r>
+        <w:t xml:space="preserve"> </w:t>
+      </w:r>
+      <w:proofErr w:type="spellStart"/>
+      <w:r>
+        <w:t>datang</w:t>
+      </w:r>
+      <w:proofErr w:type="spellEnd"/>
+      <w:r>
+        <w:t xml:space="preserve"> </w:t>
+      </w:r>
+      <w:proofErr w:type="spellStart"/>
+      <w:r>
+        <w:t>ke</w:t>
+      </w:r>
+      <w:proofErr w:type="spellEnd"/>
+      <w:r>
+        <w:t xml:space="preserve"> area </w:t>
+      </w:r>
+      <w:proofErr w:type="spellStart"/>
+      <w:r>
+        <w:t>tersebut</w:t>
+      </w:r>
+      <w:proofErr w:type="spellEnd"/>
+      <w:r>
+        <w:t xml:space="preserve"> dan juga </w:t>
+      </w:r>
+      <w:proofErr w:type="spellStart"/>
+      <w:r>
+        <w:t>menjadi</w:t>
+      </w:r>
+      <w:proofErr w:type="spellEnd"/>
+      <w:r>
+        <w:t xml:space="preserve"> </w:t>
+      </w:r>
+      <w:proofErr w:type="spellStart"/>
+      <w:r>
+        <w:t>sebuah</w:t>
+      </w:r>
+      <w:proofErr w:type="spellEnd"/>
+      <w:r>
+        <w:t xml:space="preserve"> </w:t>
+      </w:r>
+      <w:proofErr w:type="spellStart"/>
+      <w:r>
+        <w:t>pertimbangan</w:t>
+      </w:r>
+      <w:proofErr w:type="spellEnd"/>
+      <w:r>
+        <w:t xml:space="preserve"> </w:t>
+      </w:r>
+      <w:proofErr w:type="spellStart"/>
+      <w:r>
+        <w:t>untuk</w:t>
+      </w:r>
+      <w:proofErr w:type="spellEnd"/>
+      <w:r>
+        <w:t xml:space="preserve"> </w:t>
+      </w:r>
+      <w:proofErr w:type="spellStart"/>
+      <w:r>
+        <w:t>menentukan</w:t>
+      </w:r>
+      <w:proofErr w:type="spellEnd"/>
+      <w:r>
+        <w:t xml:space="preserve"> </w:t>
+      </w:r>
+      <w:proofErr w:type="spellStart"/>
+      <w:r>
+        <w:t>keputusan</w:t>
+      </w:r>
+      <w:proofErr w:type="spellEnd"/>
+      <w:r>
+        <w:t xml:space="preserve"> </w:t>
+      </w:r>
+      <w:proofErr w:type="spellStart"/>
+      <w:r>
+        <w:t>pergi</w:t>
+      </w:r>
+      <w:proofErr w:type="spellEnd"/>
+      <w:r>
+        <w:t xml:space="preserve"> </w:t>
+      </w:r>
+      <w:proofErr w:type="spellStart"/>
+      <w:r>
+        <w:t>memancing</w:t>
+      </w:r>
+      <w:proofErr w:type="spellEnd"/>
       <w:r>
         <w:t>.</w:t>
       </w:r>
@@ -682,10 +3466,19 @@
         <w:spacing w:line="360" w:lineRule="auto"/>
         <w:ind w:left="0" w:firstLine="0"/>
       </w:pPr>
-      <w:r>
-        <w:lastRenderedPageBreak/>
-        <w:t>Rumusan Masalah</w:t>
-      </w:r>
+      <w:proofErr w:type="spellStart"/>
+      <w:r>
+        <w:t>Rumusan</w:t>
+      </w:r>
+      <w:proofErr w:type="spellEnd"/>
+      <w:r>
+        <w:t xml:space="preserve"> </w:t>
+      </w:r>
+      <w:proofErr w:type="spellStart"/>
+      <w:r>
+        <w:t>Masalah</w:t>
+      </w:r>
+      <w:proofErr w:type="spellEnd"/>
     </w:p>
     <w:p>
       <w:pPr>
@@ -695,12 +3488,48 @@
       <w:r>
         <w:tab/>
       </w:r>
-      <w:r>
-        <w:t>Rumusan masalah pada penelitian ini adalah</w:t>
-      </w:r>
+      <w:proofErr w:type="spellStart"/>
+      <w:r>
+        <w:t>Rumusan</w:t>
+      </w:r>
+      <w:proofErr w:type="spellEnd"/>
+      <w:r>
+        <w:t xml:space="preserve"> </w:t>
+      </w:r>
+      <w:proofErr w:type="spellStart"/>
+      <w:r>
+        <w:t>masalah</w:t>
+      </w:r>
+      <w:proofErr w:type="spellEnd"/>
+      <w:r>
+        <w:t xml:space="preserve"> pada </w:t>
+      </w:r>
+      <w:proofErr w:type="spellStart"/>
+      <w:r>
+        <w:t>penelitian</w:t>
+      </w:r>
+      <w:proofErr w:type="spellEnd"/>
+      <w:r>
+        <w:t xml:space="preserve"> </w:t>
+      </w:r>
+      <w:proofErr w:type="spellStart"/>
+      <w:r>
+        <w:t>ini</w:t>
+      </w:r>
+      <w:proofErr w:type="spellEnd"/>
+      <w:r>
+        <w:t xml:space="preserve"> </w:t>
+      </w:r>
+      <w:proofErr w:type="spellStart"/>
+      <w:proofErr w:type="gramStart"/>
+      <w:r>
+        <w:t>adalah</w:t>
+      </w:r>
+      <w:proofErr w:type="spellEnd"/>
       <w:r>
         <w:t xml:space="preserve"> :</w:t>
       </w:r>
+      <w:proofErr w:type="gramEnd"/>
     </w:p>
     <w:p>
       <w:pPr>
@@ -711,11 +3540,150 @@
         </w:numPr>
         <w:spacing w:line="276" w:lineRule="auto"/>
       </w:pPr>
-      <w:r>
-        <w:t xml:space="preserve">Bagaimana cara agar para </w:t>
-      </w:r>
-      <w:r>
-        <w:t>wisatawan yang ingin memancing dapat menerima informasi tentang keadaan Sungai Brantas di daerah Dusun Jatimulyo tanpa harus datang ke lokasi?</w:t>
+      <w:proofErr w:type="spellStart"/>
+      <w:r>
+        <w:lastRenderedPageBreak/>
+        <w:t>Bagaimana</w:t>
+      </w:r>
+      <w:proofErr w:type="spellEnd"/>
+      <w:r>
+        <w:t xml:space="preserve"> </w:t>
+      </w:r>
+      <w:proofErr w:type="spellStart"/>
+      <w:r>
+        <w:t>cara</w:t>
+      </w:r>
+      <w:proofErr w:type="spellEnd"/>
+      <w:r>
+        <w:t xml:space="preserve"> agar para </w:t>
+      </w:r>
+      <w:proofErr w:type="spellStart"/>
+      <w:r>
+        <w:t>wisatawan</w:t>
+      </w:r>
+      <w:proofErr w:type="spellEnd"/>
+      <w:r>
+        <w:t xml:space="preserve"> yang </w:t>
+      </w:r>
+      <w:proofErr w:type="spellStart"/>
+      <w:r>
+        <w:t>ingin</w:t>
+      </w:r>
+      <w:proofErr w:type="spellEnd"/>
+      <w:r>
+        <w:t xml:space="preserve"> </w:t>
+      </w:r>
+      <w:proofErr w:type="spellStart"/>
+      <w:r>
+        <w:t>memancing</w:t>
+      </w:r>
+      <w:proofErr w:type="spellEnd"/>
+      <w:r>
+        <w:t xml:space="preserve"> </w:t>
+      </w:r>
+      <w:proofErr w:type="spellStart"/>
+      <w:r>
+        <w:t>dapat</w:t>
+      </w:r>
+      <w:proofErr w:type="spellEnd"/>
+      <w:r>
+        <w:t xml:space="preserve"> </w:t>
+      </w:r>
+      <w:proofErr w:type="spellStart"/>
+      <w:r>
+        <w:t>menerima</w:t>
+      </w:r>
+      <w:proofErr w:type="spellEnd"/>
+      <w:r>
+        <w:t xml:space="preserve"> </w:t>
+      </w:r>
+      <w:proofErr w:type="spellStart"/>
+      <w:r>
+        <w:t>informasi</w:t>
+      </w:r>
+      <w:proofErr w:type="spellEnd"/>
+      <w:r>
+        <w:t xml:space="preserve"> </w:t>
+      </w:r>
+      <w:proofErr w:type="spellStart"/>
+      <w:r>
+        <w:t>tentang</w:t>
+      </w:r>
+      <w:proofErr w:type="spellEnd"/>
+      <w:r>
+        <w:t xml:space="preserve"> </w:t>
+      </w:r>
+      <w:proofErr w:type="spellStart"/>
+      <w:r>
+        <w:t>keadaan</w:t>
+      </w:r>
+      <w:proofErr w:type="spellEnd"/>
+      <w:r>
+        <w:t xml:space="preserve"> Sungai </w:t>
+      </w:r>
+      <w:proofErr w:type="spellStart"/>
+      <w:r>
+        <w:t>Brantas</w:t>
+      </w:r>
+      <w:proofErr w:type="spellEnd"/>
+      <w:r>
+        <w:t xml:space="preserve"> di </w:t>
+      </w:r>
+      <w:proofErr w:type="spellStart"/>
+      <w:r>
+        <w:t>daerah</w:t>
+      </w:r>
+      <w:proofErr w:type="spellEnd"/>
+      <w:r>
+        <w:t xml:space="preserve"> Dusun </w:t>
+      </w:r>
+      <w:proofErr w:type="spellStart"/>
+      <w:r>
+        <w:t>Jatimulyo</w:t>
+      </w:r>
+      <w:proofErr w:type="spellEnd"/>
+      <w:r>
+        <w:t xml:space="preserve"> </w:t>
+      </w:r>
+      <w:proofErr w:type="spellStart"/>
+      <w:r>
+        <w:t>tanpa</w:t>
+      </w:r>
+      <w:proofErr w:type="spellEnd"/>
+      <w:r>
+        <w:t xml:space="preserve"> </w:t>
+      </w:r>
+      <w:proofErr w:type="spellStart"/>
+      <w:r>
+        <w:t>harus</w:t>
+      </w:r>
+      <w:proofErr w:type="spellEnd"/>
+      <w:r>
+        <w:t xml:space="preserve"> </w:t>
+      </w:r>
+      <w:proofErr w:type="spellStart"/>
+      <w:r>
+        <w:t>datang</w:t>
+      </w:r>
+      <w:proofErr w:type="spellEnd"/>
+      <w:r>
+        <w:t xml:space="preserve"> </w:t>
+      </w:r>
+      <w:proofErr w:type="spellStart"/>
+      <w:r>
+        <w:t>ke</w:t>
+      </w:r>
+      <w:proofErr w:type="spellEnd"/>
+      <w:r>
+        <w:t xml:space="preserve"> </w:t>
+      </w:r>
+      <w:proofErr w:type="spellStart"/>
+      <w:r>
+        <w:t>lokasi</w:t>
+      </w:r>
+      <w:proofErr w:type="spellEnd"/>
+      <w:r>
+        <w:t>?</w:t>
       </w:r>
     </w:p>
     <w:p>
@@ -727,11 +3695,37 @@
         </w:numPr>
         <w:spacing w:line="276" w:lineRule="auto"/>
       </w:pPr>
-      <w:r>
-        <w:t xml:space="preserve">Bagaimana cara </w:t>
-      </w:r>
-      <w:r>
-        <w:t xml:space="preserve">merancang perangkat </w:t>
+      <w:proofErr w:type="spellStart"/>
+      <w:r>
+        <w:t>Bagaimana</w:t>
+      </w:r>
+      <w:proofErr w:type="spellEnd"/>
+      <w:r>
+        <w:t xml:space="preserve"> </w:t>
+      </w:r>
+      <w:proofErr w:type="spellStart"/>
+      <w:r>
+        <w:t>cara</w:t>
+      </w:r>
+      <w:proofErr w:type="spellEnd"/>
+      <w:r>
+        <w:t xml:space="preserve"> </w:t>
+      </w:r>
+      <w:proofErr w:type="spellStart"/>
+      <w:r>
+        <w:t>merancang</w:t>
+      </w:r>
+      <w:proofErr w:type="spellEnd"/>
+      <w:r>
+        <w:t xml:space="preserve"> </w:t>
+      </w:r>
+      <w:proofErr w:type="spellStart"/>
+      <w:r>
+        <w:t>perangkat</w:t>
+      </w:r>
+      <w:proofErr w:type="spellEnd"/>
+      <w:r>
+        <w:t xml:space="preserve"> </w:t>
       </w:r>
       <w:r>
         <w:rPr>
@@ -741,7 +3735,31 @@
         <w:t>Internet of Things</w:t>
       </w:r>
       <w:r>
-        <w:t xml:space="preserve"> yang dapat mengirim data ke </w:t>
+        <w:t xml:space="preserve"> yang </w:t>
+      </w:r>
+      <w:proofErr w:type="spellStart"/>
+      <w:r>
+        <w:t>dapat</w:t>
+      </w:r>
+      <w:proofErr w:type="spellEnd"/>
+      <w:r>
+        <w:t xml:space="preserve"> </w:t>
+      </w:r>
+      <w:proofErr w:type="spellStart"/>
+      <w:r>
+        <w:t>mengirim</w:t>
+      </w:r>
+      <w:proofErr w:type="spellEnd"/>
+      <w:r>
+        <w:t xml:space="preserve"> data </w:t>
+      </w:r>
+      <w:proofErr w:type="spellStart"/>
+      <w:r>
+        <w:t>ke</w:t>
+      </w:r>
+      <w:proofErr w:type="spellEnd"/>
+      <w:r>
+        <w:t xml:space="preserve"> </w:t>
       </w:r>
       <w:r>
         <w:rPr>
@@ -765,8 +3783,13 @@
         <w:ind w:left="0" w:firstLine="0"/>
       </w:pPr>
       <w:r>
-        <w:t>Batasan Masalah</w:t>
-      </w:r>
+        <w:t xml:space="preserve">Batasan </w:t>
+      </w:r>
+      <w:proofErr w:type="spellStart"/>
+      <w:r>
+        <w:t>Masalah</w:t>
+      </w:r>
+      <w:proofErr w:type="spellEnd"/>
     </w:p>
     <w:p>
       <w:pPr>
@@ -775,8 +3798,42 @@
       </w:pPr>
       <w:r>
         <w:tab/>
-        <w:t>Batasan masalah pada penelitian ini adalah :</w:t>
-      </w:r>
+        <w:t xml:space="preserve">Batasan </w:t>
+      </w:r>
+      <w:proofErr w:type="spellStart"/>
+      <w:r>
+        <w:t>masalah</w:t>
+      </w:r>
+      <w:proofErr w:type="spellEnd"/>
+      <w:r>
+        <w:t xml:space="preserve"> pada </w:t>
+      </w:r>
+      <w:proofErr w:type="spellStart"/>
+      <w:r>
+        <w:t>penelitian</w:t>
+      </w:r>
+      <w:proofErr w:type="spellEnd"/>
+      <w:r>
+        <w:t xml:space="preserve"> </w:t>
+      </w:r>
+      <w:proofErr w:type="spellStart"/>
+      <w:r>
+        <w:t>ini</w:t>
+      </w:r>
+      <w:proofErr w:type="spellEnd"/>
+      <w:r>
+        <w:t xml:space="preserve"> </w:t>
+      </w:r>
+      <w:proofErr w:type="spellStart"/>
+      <w:proofErr w:type="gramStart"/>
+      <w:r>
+        <w:t>adalah</w:t>
+      </w:r>
+      <w:proofErr w:type="spellEnd"/>
+      <w:r>
+        <w:t xml:space="preserve"> :</w:t>
+      </w:r>
+      <w:proofErr w:type="gramEnd"/>
     </w:p>
     <w:p>
       <w:pPr>
@@ -787,8 +3844,61 @@
         </w:numPr>
         <w:spacing w:line="276" w:lineRule="auto"/>
       </w:pPr>
-      <w:r>
-        <w:t xml:space="preserve">Produk akhir dari penelitian ini adalah perangkat </w:t>
+      <w:proofErr w:type="spellStart"/>
+      <w:r>
+        <w:t>Produk</w:t>
+      </w:r>
+      <w:proofErr w:type="spellEnd"/>
+      <w:r>
+        <w:t xml:space="preserve"> </w:t>
+      </w:r>
+      <w:proofErr w:type="spellStart"/>
+      <w:r>
+        <w:t>akhir</w:t>
+      </w:r>
+      <w:proofErr w:type="spellEnd"/>
+      <w:r>
+        <w:t xml:space="preserve"> </w:t>
+      </w:r>
+      <w:proofErr w:type="spellStart"/>
+      <w:r>
+        <w:t>dari</w:t>
+      </w:r>
+      <w:proofErr w:type="spellEnd"/>
+      <w:r>
+        <w:t xml:space="preserve"> </w:t>
+      </w:r>
+      <w:proofErr w:type="spellStart"/>
+      <w:r>
+        <w:t>penelitian</w:t>
+      </w:r>
+      <w:proofErr w:type="spellEnd"/>
+      <w:r>
+        <w:t xml:space="preserve"> </w:t>
+      </w:r>
+      <w:proofErr w:type="spellStart"/>
+      <w:r>
+        <w:t>ini</w:t>
+      </w:r>
+      <w:proofErr w:type="spellEnd"/>
+      <w:r>
+        <w:t xml:space="preserve"> </w:t>
+      </w:r>
+      <w:proofErr w:type="spellStart"/>
+      <w:r>
+        <w:t>adalah</w:t>
+      </w:r>
+      <w:proofErr w:type="spellEnd"/>
+      <w:r>
+        <w:t xml:space="preserve"> </w:t>
+      </w:r>
+      <w:proofErr w:type="spellStart"/>
+      <w:r>
+        <w:t>perangkat</w:t>
+      </w:r>
+      <w:proofErr w:type="spellEnd"/>
+      <w:r>
+        <w:t xml:space="preserve"> </w:t>
       </w:r>
       <w:r>
         <w:rPr>
@@ -840,8 +3950,13 @@
         </w:numPr>
         <w:spacing w:line="276" w:lineRule="auto"/>
       </w:pPr>
-      <w:r>
-        <w:t xml:space="preserve">Perangkat </w:t>
+      <w:proofErr w:type="spellStart"/>
+      <w:r>
+        <w:t>Perangkat</w:t>
+      </w:r>
+      <w:proofErr w:type="spellEnd"/>
+      <w:r>
+        <w:t xml:space="preserve"> </w:t>
       </w:r>
       <w:r>
         <w:rPr>
@@ -850,15 +3965,59 @@
         </w:rPr>
         <w:t xml:space="preserve">IoT </w:t>
       </w:r>
-      <w:r>
-        <w:t xml:space="preserve">dari penelitian ini </w:t>
-      </w:r>
-      <w:r>
-        <w:t xml:space="preserve">berfungsi </w:t>
-      </w:r>
-      <w:r>
-        <w:t>sebagai alat uji coba</w:t>
-      </w:r>
+      <w:proofErr w:type="spellStart"/>
+      <w:r>
+        <w:t>dari</w:t>
+      </w:r>
+      <w:proofErr w:type="spellEnd"/>
+      <w:r>
+        <w:t xml:space="preserve"> </w:t>
+      </w:r>
+      <w:proofErr w:type="spellStart"/>
+      <w:r>
+        <w:t>penelitian</w:t>
+      </w:r>
+      <w:proofErr w:type="spellEnd"/>
+      <w:r>
+        <w:t xml:space="preserve"> </w:t>
+      </w:r>
+      <w:proofErr w:type="spellStart"/>
+      <w:r>
+        <w:t>ini</w:t>
+      </w:r>
+      <w:proofErr w:type="spellEnd"/>
+      <w:r>
+        <w:t xml:space="preserve"> </w:t>
+      </w:r>
+      <w:proofErr w:type="spellStart"/>
+      <w:r>
+        <w:t>berfungsi</w:t>
+      </w:r>
+      <w:proofErr w:type="spellEnd"/>
+      <w:r>
+        <w:t xml:space="preserve"> </w:t>
+      </w:r>
+      <w:proofErr w:type="spellStart"/>
+      <w:r>
+        <w:t>sebagai</w:t>
+      </w:r>
+      <w:proofErr w:type="spellEnd"/>
+      <w:r>
+        <w:t xml:space="preserve"> </w:t>
+      </w:r>
+      <w:proofErr w:type="spellStart"/>
+      <w:r>
+        <w:t>alat</w:t>
+      </w:r>
+      <w:proofErr w:type="spellEnd"/>
+      <w:r>
+        <w:t xml:space="preserve"> uji </w:t>
+      </w:r>
+      <w:proofErr w:type="spellStart"/>
+      <w:r>
+        <w:t>coba</w:t>
+      </w:r>
+      <w:proofErr w:type="spellEnd"/>
     </w:p>
     <w:p>
       <w:pPr>
@@ -877,7 +4036,63 @@
         <w:t xml:space="preserve">Website </w:t>
       </w:r>
       <w:r>
-        <w:t xml:space="preserve">yang dibuat untuk media digunakan untuk menerima data yang dikirim oleh perangkat </w:t>
+        <w:t xml:space="preserve">yang </w:t>
+      </w:r>
+      <w:proofErr w:type="spellStart"/>
+      <w:r>
+        <w:t>dibuat</w:t>
+      </w:r>
+      <w:proofErr w:type="spellEnd"/>
+      <w:r>
+        <w:t xml:space="preserve"> </w:t>
+      </w:r>
+      <w:proofErr w:type="spellStart"/>
+      <w:r>
+        <w:t>untuk</w:t>
+      </w:r>
+      <w:proofErr w:type="spellEnd"/>
+      <w:r>
+        <w:t xml:space="preserve"> media </w:t>
+      </w:r>
+      <w:proofErr w:type="spellStart"/>
+      <w:r>
+        <w:t>digunakan</w:t>
+      </w:r>
+      <w:proofErr w:type="spellEnd"/>
+      <w:r>
+        <w:t xml:space="preserve"> </w:t>
+      </w:r>
+      <w:proofErr w:type="spellStart"/>
+      <w:r>
+        <w:t>untuk</w:t>
+      </w:r>
+      <w:proofErr w:type="spellEnd"/>
+      <w:r>
+        <w:t xml:space="preserve"> </w:t>
+      </w:r>
+      <w:proofErr w:type="spellStart"/>
+      <w:r>
+        <w:t>menerima</w:t>
+      </w:r>
+      <w:proofErr w:type="spellEnd"/>
+      <w:r>
+        <w:t xml:space="preserve"> data yang </w:t>
+      </w:r>
+      <w:proofErr w:type="spellStart"/>
+      <w:r>
+        <w:t>dikirim</w:t>
+      </w:r>
+      <w:proofErr w:type="spellEnd"/>
+      <w:r>
+        <w:t xml:space="preserve"> oleh </w:t>
+      </w:r>
+      <w:proofErr w:type="spellStart"/>
+      <w:r>
+        <w:t>perangkat</w:t>
+      </w:r>
+      <w:proofErr w:type="spellEnd"/>
+      <w:r>
+        <w:t xml:space="preserve"> </w:t>
       </w:r>
       <w:r>
         <w:rPr>
@@ -894,8 +4109,37 @@
         <w:t xml:space="preserve"> </w:t>
       </w:r>
       <w:r>
-        <w:t>dan mengkalkulasi tingkat ketinggian air Sungai Brantas</w:t>
-      </w:r>
+        <w:t xml:space="preserve">dan </w:t>
+      </w:r>
+      <w:proofErr w:type="spellStart"/>
+      <w:r>
+        <w:t>mengkalkulasi</w:t>
+      </w:r>
+      <w:proofErr w:type="spellEnd"/>
+      <w:r>
+        <w:t xml:space="preserve"> </w:t>
+      </w:r>
+      <w:proofErr w:type="spellStart"/>
+      <w:r>
+        <w:t>tingkat</w:t>
+      </w:r>
+      <w:proofErr w:type="spellEnd"/>
+      <w:r>
+        <w:t xml:space="preserve"> </w:t>
+      </w:r>
+      <w:proofErr w:type="spellStart"/>
+      <w:r>
+        <w:t>ketinggian</w:t>
+      </w:r>
+      <w:proofErr w:type="spellEnd"/>
+      <w:r>
+        <w:t xml:space="preserve"> air Sungai </w:t>
+      </w:r>
+      <w:proofErr w:type="spellStart"/>
+      <w:r>
+        <w:t>Brantas</w:t>
+      </w:r>
+      <w:proofErr w:type="spellEnd"/>
     </w:p>
     <w:p>
       <w:pPr>
@@ -906,8 +4150,37 @@
         </w:numPr>
         <w:spacing w:line="276" w:lineRule="auto"/>
       </w:pPr>
-      <w:r>
-        <w:t xml:space="preserve">Kedua produk baik perangkat </w:t>
+      <w:proofErr w:type="spellStart"/>
+      <w:r>
+        <w:t>Kedua</w:t>
+      </w:r>
+      <w:proofErr w:type="spellEnd"/>
+      <w:r>
+        <w:t xml:space="preserve"> </w:t>
+      </w:r>
+      <w:proofErr w:type="spellStart"/>
+      <w:r>
+        <w:t>produk</w:t>
+      </w:r>
+      <w:proofErr w:type="spellEnd"/>
+      <w:r>
+        <w:t xml:space="preserve"> </w:t>
+      </w:r>
+      <w:proofErr w:type="spellStart"/>
+      <w:r>
+        <w:t>baik</w:t>
+      </w:r>
+      <w:proofErr w:type="spellEnd"/>
+      <w:r>
+        <w:t xml:space="preserve"> </w:t>
+      </w:r>
+      <w:proofErr w:type="spellStart"/>
+      <w:r>
+        <w:t>perangkat</w:t>
+      </w:r>
+      <w:proofErr w:type="spellEnd"/>
+      <w:r>
+        <w:t xml:space="preserve"> </w:t>
       </w:r>
       <w:r>
         <w:rPr>
@@ -927,7 +4200,23 @@
         <w:t>website monitoring</w:t>
       </w:r>
       <w:r>
-        <w:t xml:space="preserve"> memerlukan jaringan internet</w:t>
+        <w:t xml:space="preserve"> </w:t>
+      </w:r>
+      <w:proofErr w:type="spellStart"/>
+      <w:r>
+        <w:t>memerlukan</w:t>
+      </w:r>
+      <w:proofErr w:type="spellEnd"/>
+      <w:r>
+        <w:t xml:space="preserve"> </w:t>
+      </w:r>
+      <w:proofErr w:type="spellStart"/>
+      <w:r>
+        <w:t>jaringan</w:t>
+      </w:r>
+      <w:proofErr w:type="spellEnd"/>
+      <w:r>
+        <w:t xml:space="preserve"> internet</w:t>
       </w:r>
     </w:p>
     <w:p>
@@ -940,9 +4229,11 @@
         <w:spacing w:line="360" w:lineRule="auto"/>
         <w:ind w:left="0" w:firstLine="0"/>
       </w:pPr>
+      <w:proofErr w:type="spellStart"/>
       <w:r>
         <w:t>Tujuan</w:t>
       </w:r>
+      <w:proofErr w:type="spellEnd"/>
     </w:p>
     <w:p>
       <w:pPr>
@@ -951,12 +4242,48 @@
       <w:r>
         <w:tab/>
       </w:r>
-      <w:r>
-        <w:t>Tujuan dilakukannya penelitian ini adalah</w:t>
-      </w:r>
+      <w:proofErr w:type="spellStart"/>
+      <w:r>
+        <w:t>Tujuan</w:t>
+      </w:r>
+      <w:proofErr w:type="spellEnd"/>
+      <w:r>
+        <w:t xml:space="preserve"> </w:t>
+      </w:r>
+      <w:proofErr w:type="spellStart"/>
+      <w:r>
+        <w:t>dilakukannya</w:t>
+      </w:r>
+      <w:proofErr w:type="spellEnd"/>
+      <w:r>
+        <w:t xml:space="preserve"> </w:t>
+      </w:r>
+      <w:proofErr w:type="spellStart"/>
+      <w:r>
+        <w:t>penelitian</w:t>
+      </w:r>
+      <w:proofErr w:type="spellEnd"/>
+      <w:r>
+        <w:t xml:space="preserve"> </w:t>
+      </w:r>
+      <w:proofErr w:type="spellStart"/>
+      <w:r>
+        <w:t>ini</w:t>
+      </w:r>
+      <w:proofErr w:type="spellEnd"/>
+      <w:r>
+        <w:t xml:space="preserve"> </w:t>
+      </w:r>
+      <w:proofErr w:type="spellStart"/>
+      <w:proofErr w:type="gramStart"/>
+      <w:r>
+        <w:t>adalah</w:t>
+      </w:r>
+      <w:proofErr w:type="spellEnd"/>
       <w:r>
         <w:t xml:space="preserve"> :</w:t>
       </w:r>
+      <w:proofErr w:type="gramEnd"/>
     </w:p>
     <w:p>
       <w:pPr>
@@ -967,11 +4294,24 @@
         </w:numPr>
         <w:spacing w:line="276" w:lineRule="auto"/>
       </w:pPr>
+      <w:proofErr w:type="spellStart"/>
       <w:r>
         <w:t>M</w:t>
       </w:r>
       <w:r>
-        <w:t xml:space="preserve">erancang prototipe </w:t>
+        <w:t>erancang</w:t>
+      </w:r>
+      <w:proofErr w:type="spellEnd"/>
+      <w:r>
+        <w:t xml:space="preserve"> </w:t>
+      </w:r>
+      <w:proofErr w:type="spellStart"/>
+      <w:r>
+        <w:t>prototipe</w:t>
+      </w:r>
+      <w:proofErr w:type="spellEnd"/>
+      <w:r>
+        <w:t xml:space="preserve"> </w:t>
       </w:r>
       <w:r>
         <w:rPr>
@@ -987,8 +4327,45 @@
         </w:rPr>
         <w:t xml:space="preserve"> </w:t>
       </w:r>
-      <w:r>
-        <w:t xml:space="preserve">alat pengukur ketinggian air sungai Brantas dan </w:t>
+      <w:proofErr w:type="spellStart"/>
+      <w:r>
+        <w:t>alat</w:t>
+      </w:r>
+      <w:proofErr w:type="spellEnd"/>
+      <w:r>
+        <w:t xml:space="preserve"> </w:t>
+      </w:r>
+      <w:proofErr w:type="spellStart"/>
+      <w:r>
+        <w:t>pengukur</w:t>
+      </w:r>
+      <w:proofErr w:type="spellEnd"/>
+      <w:r>
+        <w:t xml:space="preserve"> </w:t>
+      </w:r>
+      <w:proofErr w:type="spellStart"/>
+      <w:r>
+        <w:t>ketinggian</w:t>
+      </w:r>
+      <w:proofErr w:type="spellEnd"/>
+      <w:r>
+        <w:t xml:space="preserve"> air </w:t>
+      </w:r>
+      <w:proofErr w:type="spellStart"/>
+      <w:r>
+        <w:t>sungai</w:t>
+      </w:r>
+      <w:proofErr w:type="spellEnd"/>
+      <w:r>
+        <w:t xml:space="preserve"> </w:t>
+      </w:r>
+      <w:proofErr w:type="spellStart"/>
+      <w:r>
+        <w:t>Brantas</w:t>
+      </w:r>
+      <w:proofErr w:type="spellEnd"/>
+      <w:r>
+        <w:t xml:space="preserve"> dan </w:t>
       </w:r>
       <w:r>
         <w:rPr>
@@ -1004,9 +4381,51 @@
         </w:rPr>
         <w:t xml:space="preserve"> </w:t>
       </w:r>
-      <w:r>
-        <w:t>sebagai media penyedia informasi keadaan ketinggian air sungai</w:t>
-      </w:r>
+      <w:proofErr w:type="spellStart"/>
+      <w:r>
+        <w:t>sebagai</w:t>
+      </w:r>
+      <w:proofErr w:type="spellEnd"/>
+      <w:r>
+        <w:t xml:space="preserve"> media </w:t>
+      </w:r>
+      <w:proofErr w:type="spellStart"/>
+      <w:r>
+        <w:t>penyedia</w:t>
+      </w:r>
+      <w:proofErr w:type="spellEnd"/>
+      <w:r>
+        <w:t xml:space="preserve"> </w:t>
+      </w:r>
+      <w:proofErr w:type="spellStart"/>
+      <w:r>
+        <w:t>informasi</w:t>
+      </w:r>
+      <w:proofErr w:type="spellEnd"/>
+      <w:r>
+        <w:t xml:space="preserve"> </w:t>
+      </w:r>
+      <w:proofErr w:type="spellStart"/>
+      <w:r>
+        <w:t>keadaan</w:t>
+      </w:r>
+      <w:proofErr w:type="spellEnd"/>
+      <w:r>
+        <w:t xml:space="preserve"> </w:t>
+      </w:r>
+      <w:proofErr w:type="spellStart"/>
+      <w:r>
+        <w:t>ketinggian</w:t>
+      </w:r>
+      <w:proofErr w:type="spellEnd"/>
+      <w:r>
+        <w:t xml:space="preserve"> air </w:t>
+      </w:r>
+      <w:proofErr w:type="spellStart"/>
+      <w:r>
+        <w:t>sungai</w:t>
+      </w:r>
+      <w:proofErr w:type="spellEnd"/>
       <w:r>
         <w:rPr>
           <w:i/>
@@ -1024,8 +4443,69 @@
         </w:numPr>
         <w:spacing w:line="276" w:lineRule="auto"/>
       </w:pPr>
-      <w:r>
-        <w:t xml:space="preserve">Melakukan pengujian pengiriman data dan ketepatan bacaan ketinggian air menggunakan prototipe </w:t>
+      <w:proofErr w:type="spellStart"/>
+      <w:r>
+        <w:t>Melakukan</w:t>
+      </w:r>
+      <w:proofErr w:type="spellEnd"/>
+      <w:r>
+        <w:t xml:space="preserve"> </w:t>
+      </w:r>
+      <w:proofErr w:type="spellStart"/>
+      <w:r>
+        <w:t>pengujian</w:t>
+      </w:r>
+      <w:proofErr w:type="spellEnd"/>
+      <w:r>
+        <w:t xml:space="preserve"> </w:t>
+      </w:r>
+      <w:proofErr w:type="spellStart"/>
+      <w:r>
+        <w:t>pengiriman</w:t>
+      </w:r>
+      <w:proofErr w:type="spellEnd"/>
+      <w:r>
+        <w:t xml:space="preserve"> data dan </w:t>
+      </w:r>
+      <w:proofErr w:type="spellStart"/>
+      <w:r>
+        <w:t>ketepatan</w:t>
+      </w:r>
+      <w:proofErr w:type="spellEnd"/>
+      <w:r>
+        <w:t xml:space="preserve"> </w:t>
+      </w:r>
+      <w:proofErr w:type="spellStart"/>
+      <w:r>
+        <w:t>bacaan</w:t>
+      </w:r>
+      <w:proofErr w:type="spellEnd"/>
+      <w:r>
+        <w:t xml:space="preserve"> </w:t>
+      </w:r>
+      <w:proofErr w:type="spellStart"/>
+      <w:r>
+        <w:t>ketinggian</w:t>
+      </w:r>
+      <w:proofErr w:type="spellEnd"/>
+      <w:r>
+        <w:t xml:space="preserve"> air </w:t>
+      </w:r>
+      <w:proofErr w:type="spellStart"/>
+      <w:r>
+        <w:t>menggunakan</w:t>
+      </w:r>
+      <w:proofErr w:type="spellEnd"/>
+      <w:r>
+        <w:t xml:space="preserve"> </w:t>
+      </w:r>
+      <w:proofErr w:type="spellStart"/>
+      <w:r>
+        <w:t>prototipe</w:t>
+      </w:r>
+      <w:proofErr w:type="spellEnd"/>
+      <w:r>
+        <w:t xml:space="preserve"> </w:t>
       </w:r>
       <w:r>
         <w:rPr>
@@ -1048,9 +4528,11 @@
         <w:spacing w:line="360" w:lineRule="auto"/>
         <w:ind w:left="0" w:firstLine="0"/>
       </w:pPr>
+      <w:proofErr w:type="spellStart"/>
       <w:r>
         <w:t>Manfaat</w:t>
       </w:r>
+      <w:proofErr w:type="spellEnd"/>
     </w:p>
     <w:p>
       <w:pPr>
@@ -1061,9 +4543,123 @@
         </w:numPr>
         <w:spacing w:line="276" w:lineRule="auto"/>
       </w:pPr>
-      <w:r>
-        <w:t>Dapat menjadi sebuah sarana penyedia informasi kondisi terkait ketinggian air Sungai Brantas yang memungkinkan untuk melakukan kegiatan memancing</w:t>
-      </w:r>
+      <w:proofErr w:type="spellStart"/>
+      <w:r>
+        <w:t>Dapat</w:t>
+      </w:r>
+      <w:proofErr w:type="spellEnd"/>
+      <w:r>
+        <w:t xml:space="preserve"> </w:t>
+      </w:r>
+      <w:proofErr w:type="spellStart"/>
+      <w:r>
+        <w:t>menjadi</w:t>
+      </w:r>
+      <w:proofErr w:type="spellEnd"/>
+      <w:r>
+        <w:t xml:space="preserve"> </w:t>
+      </w:r>
+      <w:proofErr w:type="spellStart"/>
+      <w:r>
+        <w:t>sebuah</w:t>
+      </w:r>
+      <w:proofErr w:type="spellEnd"/>
+      <w:r>
+        <w:t xml:space="preserve"> </w:t>
+      </w:r>
+      <w:proofErr w:type="spellStart"/>
+      <w:r>
+        <w:t>sarana</w:t>
+      </w:r>
+      <w:proofErr w:type="spellEnd"/>
+      <w:r>
+        <w:t xml:space="preserve"> </w:t>
+      </w:r>
+      <w:proofErr w:type="spellStart"/>
+      <w:r>
+        <w:t>penyedia</w:t>
+      </w:r>
+      <w:proofErr w:type="spellEnd"/>
+      <w:r>
+        <w:t xml:space="preserve"> </w:t>
+      </w:r>
+      <w:proofErr w:type="spellStart"/>
+      <w:r>
+        <w:t>informasi</w:t>
+      </w:r>
+      <w:proofErr w:type="spellEnd"/>
+      <w:r>
+        <w:t xml:space="preserve"> </w:t>
+      </w:r>
+      <w:proofErr w:type="spellStart"/>
+      <w:r>
+        <w:t>kondisi</w:t>
+      </w:r>
+      <w:proofErr w:type="spellEnd"/>
+      <w:r>
+        <w:t xml:space="preserve"> </w:t>
+      </w:r>
+      <w:proofErr w:type="spellStart"/>
+      <w:r>
+        <w:t>terkait</w:t>
+      </w:r>
+      <w:proofErr w:type="spellEnd"/>
+      <w:r>
+        <w:t xml:space="preserve"> </w:t>
+      </w:r>
+      <w:proofErr w:type="spellStart"/>
+      <w:r>
+        <w:t>ketinggian</w:t>
+      </w:r>
+      <w:proofErr w:type="spellEnd"/>
+      <w:r>
+        <w:t xml:space="preserve"> air Sungai </w:t>
+      </w:r>
+      <w:proofErr w:type="spellStart"/>
+      <w:r>
+        <w:t>Brantas</w:t>
+      </w:r>
+      <w:proofErr w:type="spellEnd"/>
+      <w:r>
+        <w:t xml:space="preserve"> yang </w:t>
+      </w:r>
+      <w:proofErr w:type="spellStart"/>
+      <w:r>
+        <w:t>memungkinkan</w:t>
+      </w:r>
+      <w:proofErr w:type="spellEnd"/>
+      <w:r>
+        <w:t xml:space="preserve"> </w:t>
+      </w:r>
+      <w:proofErr w:type="spellStart"/>
+      <w:r>
+        <w:t>untuk</w:t>
+      </w:r>
+      <w:proofErr w:type="spellEnd"/>
+      <w:r>
+        <w:t xml:space="preserve"> </w:t>
+      </w:r>
+      <w:proofErr w:type="spellStart"/>
+      <w:r>
+        <w:t>melakukan</w:t>
+      </w:r>
+      <w:proofErr w:type="spellEnd"/>
+      <w:r>
+        <w:t xml:space="preserve"> </w:t>
+      </w:r>
+      <w:proofErr w:type="spellStart"/>
+      <w:r>
+        <w:t>kegiatan</w:t>
+      </w:r>
+      <w:proofErr w:type="spellEnd"/>
+      <w:r>
+        <w:t xml:space="preserve"> </w:t>
+      </w:r>
+      <w:proofErr w:type="spellStart"/>
+      <w:r>
+        <w:t>memancing</w:t>
+      </w:r>
+      <w:proofErr w:type="spellEnd"/>
     </w:p>
     <w:p>
       <w:pPr>
@@ -1074,9 +4670,123 @@
         </w:numPr>
         <w:spacing w:line="276" w:lineRule="auto"/>
       </w:pPr>
-      <w:r>
-        <w:t>Dapat menjadi bahan pertimbangan para pemancing yang berasal dari luar desa apakah ingin pergi memancing atau tidak</w:t>
-      </w:r>
+      <w:proofErr w:type="spellStart"/>
+      <w:r>
+        <w:t>Dapat</w:t>
+      </w:r>
+      <w:proofErr w:type="spellEnd"/>
+      <w:r>
+        <w:t xml:space="preserve"> </w:t>
+      </w:r>
+      <w:proofErr w:type="spellStart"/>
+      <w:r>
+        <w:t>menjadi</w:t>
+      </w:r>
+      <w:proofErr w:type="spellEnd"/>
+      <w:r>
+        <w:t xml:space="preserve"> </w:t>
+      </w:r>
+      <w:proofErr w:type="spellStart"/>
+      <w:r>
+        <w:t>bahan</w:t>
+      </w:r>
+      <w:proofErr w:type="spellEnd"/>
+      <w:r>
+        <w:t xml:space="preserve"> </w:t>
+      </w:r>
+      <w:proofErr w:type="spellStart"/>
+      <w:r>
+        <w:t>pertimbangan</w:t>
+      </w:r>
+      <w:proofErr w:type="spellEnd"/>
+      <w:r>
+        <w:t xml:space="preserve"> para </w:t>
+      </w:r>
+      <w:proofErr w:type="spellStart"/>
+      <w:r>
+        <w:t>pemancing</w:t>
+      </w:r>
+      <w:proofErr w:type="spellEnd"/>
+      <w:r>
+        <w:t xml:space="preserve"> yang </w:t>
+      </w:r>
+      <w:proofErr w:type="spellStart"/>
+      <w:r>
+        <w:t>berasal</w:t>
+      </w:r>
+      <w:proofErr w:type="spellEnd"/>
+      <w:r>
+        <w:t xml:space="preserve"> </w:t>
+      </w:r>
+      <w:proofErr w:type="spellStart"/>
+      <w:r>
+        <w:t>dari</w:t>
+      </w:r>
+      <w:proofErr w:type="spellEnd"/>
+      <w:r>
+        <w:t xml:space="preserve"> </w:t>
+      </w:r>
+      <w:proofErr w:type="spellStart"/>
+      <w:r>
+        <w:t>luar</w:t>
+      </w:r>
+      <w:proofErr w:type="spellEnd"/>
+      <w:r>
+        <w:t xml:space="preserve"> </w:t>
+      </w:r>
+      <w:proofErr w:type="spellStart"/>
+      <w:r>
+        <w:t>desa</w:t>
+      </w:r>
+      <w:proofErr w:type="spellEnd"/>
+      <w:r>
+        <w:t xml:space="preserve"> </w:t>
+      </w:r>
+      <w:proofErr w:type="spellStart"/>
+      <w:r>
+        <w:t>apakah</w:t>
+      </w:r>
+      <w:proofErr w:type="spellEnd"/>
+      <w:r>
+        <w:t xml:space="preserve"> </w:t>
+      </w:r>
+      <w:proofErr w:type="spellStart"/>
+      <w:r>
+        <w:t>ingin</w:t>
+      </w:r>
+      <w:proofErr w:type="spellEnd"/>
+      <w:r>
+        <w:t xml:space="preserve"> </w:t>
+      </w:r>
+      <w:proofErr w:type="spellStart"/>
+      <w:r>
+        <w:t>pergi</w:t>
+      </w:r>
+      <w:proofErr w:type="spellEnd"/>
+      <w:r>
+        <w:t xml:space="preserve"> </w:t>
+      </w:r>
+      <w:proofErr w:type="spellStart"/>
+      <w:r>
+        <w:t>memancing</w:t>
+      </w:r>
+      <w:proofErr w:type="spellEnd"/>
+      <w:r>
+        <w:t xml:space="preserve"> </w:t>
+      </w:r>
+      <w:proofErr w:type="spellStart"/>
+      <w:r>
+        <w:t>atau</w:t>
+      </w:r>
+      <w:proofErr w:type="spellEnd"/>
+      <w:r>
+        <w:t xml:space="preserve"> </w:t>
+      </w:r>
+      <w:proofErr w:type="spellStart"/>
+      <w:r>
+        <w:t>tidak</w:t>
+      </w:r>
+      <w:proofErr w:type="spellEnd"/>
     </w:p>
     <w:sectPr>
       <w:pgSz w:w="11906" w:h="16838"/>

</xml_diff>

<commit_message>
bab 2 selesai, ajuin ke pak moko
</commit_message>
<xml_diff>
--- a/BAB I.docx
+++ b/BAB I.docx
@@ -8953,11 +8953,11 @@
       <w:pPr>
         <w:pStyle w:val="Heading2"/>
         <w:numPr>
-          <w:ilvl w:val="2"/>
+          <w:ilvl w:val="1"/>
           <w:numId w:val="11"/>
         </w:numPr>
         <w:spacing w:line="360" w:lineRule="auto"/>
-        <w:ind w:left="709"/>
+        <w:ind w:left="0" w:firstLine="0"/>
       </w:pPr>
       <w:proofErr w:type="spellStart"/>
       <w:r>
@@ -9236,7 +9236,7 @@
         <w:fldChar w:fldCharType="begin" w:fldLock="1"/>
       </w:r>
       <w:r>
-        <w:instrText>ADDIN CSL_CITATION {"citationItems":[{"id":"ITEM-1","itemData":{"author":[{"dropping-particle":"","family":"Guna","given":"P. I. A.","non-dropping-particle":"","parse-names":false,"suffix":""},{"dropping-particle":"","family":"Suyadnya","given":"I. M. A.","non-dropping-particle":"","parse-names":false,"suffix":""},{"dropping-particle":"","family":"Agung","given":"I. G. A. P. R.","non-dropping-particle":"","parse-names":false,"suffix":""}],"container-title":"J-Cosine","id":"ITEM-1","issue":"20","issued":{"date-parts":[["2018"]]},"page":"81","title":"Sistem Monitoring Penetasan Telur Penyu Menggunakan Mikrokontroler NodeMCU ESP8266 dan Protokol MQTT dengan Notifikasi Berbasis Telegram Messenger","type":"article-journal","volume":"2"},"uris":["http://www.mendeley.com/documents/?uuid=6552d130-2652-4e29-8e97-e011d92ab1f5"]}],"mendeley":{"formattedCitation":"(Guna et al., 2018)","plainTextFormattedCitation":"(Guna et al., 2018)"},"properties":{"noteIndex":0},"schema":"https://github.com/citation-style-language/schema/raw/master/csl-citation.json"}</w:instrText>
+        <w:instrText>ADDIN CSL_CITATION {"citationItems":[{"id":"ITEM-1","itemData":{"author":[{"dropping-particle":"","family":"Guna","given":"P. I. A.","non-dropping-particle":"","parse-names":false,"suffix":""},{"dropping-particle":"","family":"Suyadnya","given":"I. M. A.","non-dropping-particle":"","parse-names":false,"suffix":""},{"dropping-particle":"","family":"Agung","given":"I. G. A. P. R.","non-dropping-particle":"","parse-names":false,"suffix":""}],"container-title":"J-Cosine","id":"ITEM-1","issue":"20","issued":{"date-parts":[["2018"]]},"page":"81","title":"Sistem Monitoring Penetasan Telur Penyu Menggunakan Mikrokontroler NodeMCU ESP8266 dan Protokol MQTT dengan Notifikasi Berbasis Telegram Messenger","type":"article-journal","volume":"2"},"uris":["http://www.mendeley.com/documents/?uuid=6552d130-2652-4e29-8e97-e011d92ab1f5"]}],"mendeley":{"formattedCitation":"(Guna et al., 2018)","plainTextFormattedCitation":"(Guna et al., 2018)","previouslyFormattedCitation":"(Guna et al., 2018)"},"properties":{"noteIndex":0},"schema":"https://github.com/citation-style-language/schema/raw/master/csl-citation.json"}</w:instrText>
       </w:r>
       <w:r>
         <w:fldChar w:fldCharType="separate"/>
@@ -10156,7 +10156,1405 @@
         </w:tc>
       </w:tr>
     </w:tbl>
-    <w:p/>
+    <w:p>
+      <w:pPr>
+        <w:pStyle w:val="Heading2"/>
+        <w:numPr>
+          <w:ilvl w:val="1"/>
+          <w:numId w:val="11"/>
+        </w:numPr>
+        <w:spacing w:line="360" w:lineRule="auto"/>
+        <w:ind w:left="0" w:firstLine="0"/>
+      </w:pPr>
+      <w:r>
+        <w:rPr>
+          <w:i/>
+          <w:iCs/>
+        </w:rPr>
+        <w:t>Framework</w:t>
+      </w:r>
+      <w:r>
+        <w:t xml:space="preserve"> Laravel</w:t>
+      </w:r>
+    </w:p>
+    <w:p>
+      <w:pPr>
+        <w:ind w:left="709"/>
+        <w:rPr>
+          <w:rFonts w:eastAsiaTheme="majorEastAsia" w:cstheme="majorBidi"/>
+          <w:bCs/>
+          <w:szCs w:val="26"/>
+        </w:rPr>
+      </w:pPr>
+      <w:r>
+        <w:rPr>
+          <w:rFonts w:eastAsiaTheme="majorEastAsia" w:cstheme="majorBidi"/>
+          <w:bCs/>
+          <w:szCs w:val="26"/>
+        </w:rPr>
+        <w:tab/>
+      </w:r>
+      <w:r>
+        <w:rPr>
+          <w:rFonts w:eastAsiaTheme="majorEastAsia" w:cstheme="majorBidi"/>
+          <w:bCs/>
+          <w:szCs w:val="26"/>
+        </w:rPr>
+        <w:tab/>
+      </w:r>
+      <w:r>
+        <w:rPr>
+          <w:rFonts w:eastAsiaTheme="majorEastAsia" w:cstheme="majorBidi"/>
+          <w:bCs/>
+          <w:szCs w:val="26"/>
+        </w:rPr>
+        <w:t xml:space="preserve">Laravel </w:t>
+      </w:r>
+      <w:proofErr w:type="spellStart"/>
+      <w:r>
+        <w:rPr>
+          <w:rFonts w:eastAsiaTheme="majorEastAsia" w:cstheme="majorBidi"/>
+          <w:bCs/>
+          <w:szCs w:val="26"/>
+        </w:rPr>
+        <w:t>adalah</w:t>
+      </w:r>
+      <w:proofErr w:type="spellEnd"/>
+      <w:r>
+        <w:rPr>
+          <w:rFonts w:eastAsiaTheme="majorEastAsia" w:cstheme="majorBidi"/>
+          <w:bCs/>
+          <w:szCs w:val="26"/>
+        </w:rPr>
+        <w:t xml:space="preserve"> </w:t>
+      </w:r>
+      <w:proofErr w:type="spellStart"/>
+      <w:r>
+        <w:rPr>
+          <w:rFonts w:eastAsiaTheme="majorEastAsia" w:cstheme="majorBidi"/>
+          <w:bCs/>
+          <w:szCs w:val="26"/>
+        </w:rPr>
+        <w:t>sebuah</w:t>
+      </w:r>
+      <w:proofErr w:type="spellEnd"/>
+      <w:r>
+        <w:rPr>
+          <w:rFonts w:eastAsiaTheme="majorEastAsia" w:cstheme="majorBidi"/>
+          <w:bCs/>
+          <w:szCs w:val="26"/>
+        </w:rPr>
+        <w:t xml:space="preserve"> framework </w:t>
+      </w:r>
+      <w:proofErr w:type="spellStart"/>
+      <w:r>
+        <w:rPr>
+          <w:rFonts w:eastAsiaTheme="majorEastAsia" w:cstheme="majorBidi"/>
+          <w:bCs/>
+          <w:szCs w:val="26"/>
+        </w:rPr>
+        <w:t>berbasis</w:t>
+      </w:r>
+      <w:proofErr w:type="spellEnd"/>
+      <w:r>
+        <w:rPr>
+          <w:rFonts w:eastAsiaTheme="majorEastAsia" w:cstheme="majorBidi"/>
+          <w:bCs/>
+          <w:szCs w:val="26"/>
+        </w:rPr>
+        <w:t xml:space="preserve"> </w:t>
+      </w:r>
+      <w:proofErr w:type="spellStart"/>
+      <w:r>
+        <w:rPr>
+          <w:rFonts w:eastAsiaTheme="majorEastAsia" w:cstheme="majorBidi"/>
+          <w:bCs/>
+          <w:szCs w:val="26"/>
+        </w:rPr>
+        <w:t>bahasa</w:t>
+      </w:r>
+      <w:proofErr w:type="spellEnd"/>
+      <w:r>
+        <w:rPr>
+          <w:rFonts w:eastAsiaTheme="majorEastAsia" w:cstheme="majorBidi"/>
+          <w:bCs/>
+          <w:szCs w:val="26"/>
+        </w:rPr>
+        <w:t xml:space="preserve"> </w:t>
+      </w:r>
+      <w:proofErr w:type="spellStart"/>
+      <w:r>
+        <w:rPr>
+          <w:rFonts w:eastAsiaTheme="majorEastAsia" w:cstheme="majorBidi"/>
+          <w:bCs/>
+          <w:szCs w:val="26"/>
+        </w:rPr>
+        <w:t>pemrograman</w:t>
+      </w:r>
+      <w:proofErr w:type="spellEnd"/>
+      <w:r>
+        <w:rPr>
+          <w:rFonts w:eastAsiaTheme="majorEastAsia" w:cstheme="majorBidi"/>
+          <w:bCs/>
+          <w:szCs w:val="26"/>
+        </w:rPr>
+        <w:t xml:space="preserve"> PHP yang </w:t>
+      </w:r>
+      <w:proofErr w:type="spellStart"/>
+      <w:r>
+        <w:rPr>
+          <w:rFonts w:eastAsiaTheme="majorEastAsia" w:cstheme="majorBidi"/>
+          <w:bCs/>
+          <w:szCs w:val="26"/>
+        </w:rPr>
+        <w:t>diatur</w:t>
+      </w:r>
+      <w:proofErr w:type="spellEnd"/>
+      <w:r>
+        <w:rPr>
+          <w:rFonts w:eastAsiaTheme="majorEastAsia" w:cstheme="majorBidi"/>
+          <w:bCs/>
+          <w:szCs w:val="26"/>
+        </w:rPr>
+        <w:t xml:space="preserve"> </w:t>
+      </w:r>
+      <w:proofErr w:type="spellStart"/>
+      <w:r>
+        <w:rPr>
+          <w:rFonts w:eastAsiaTheme="majorEastAsia" w:cstheme="majorBidi"/>
+          <w:bCs/>
+          <w:szCs w:val="26"/>
+        </w:rPr>
+        <w:t>dalam</w:t>
+      </w:r>
+      <w:proofErr w:type="spellEnd"/>
+      <w:r>
+        <w:rPr>
+          <w:rFonts w:eastAsiaTheme="majorEastAsia" w:cstheme="majorBidi"/>
+          <w:bCs/>
+          <w:szCs w:val="26"/>
+        </w:rPr>
+        <w:t xml:space="preserve"> </w:t>
+      </w:r>
+      <w:proofErr w:type="spellStart"/>
+      <w:r>
+        <w:rPr>
+          <w:rFonts w:eastAsiaTheme="majorEastAsia" w:cstheme="majorBidi"/>
+          <w:bCs/>
+          <w:szCs w:val="26"/>
+        </w:rPr>
+        <w:t>lisensi</w:t>
+      </w:r>
+      <w:proofErr w:type="spellEnd"/>
+      <w:r>
+        <w:rPr>
+          <w:rFonts w:eastAsiaTheme="majorEastAsia" w:cstheme="majorBidi"/>
+          <w:bCs/>
+          <w:szCs w:val="26"/>
+        </w:rPr>
+        <w:t xml:space="preserve"> </w:t>
+      </w:r>
+      <w:proofErr w:type="spellStart"/>
+      <w:r>
+        <w:rPr>
+          <w:rFonts w:eastAsiaTheme="majorEastAsia" w:cstheme="majorBidi"/>
+          <w:bCs/>
+          <w:szCs w:val="26"/>
+        </w:rPr>
+        <w:t>dari</w:t>
+      </w:r>
+      <w:proofErr w:type="spellEnd"/>
+      <w:r>
+        <w:rPr>
+          <w:rFonts w:eastAsiaTheme="majorEastAsia" w:cstheme="majorBidi"/>
+          <w:bCs/>
+          <w:szCs w:val="26"/>
+        </w:rPr>
+        <w:t xml:space="preserve"> </w:t>
+      </w:r>
+      <w:r>
+        <w:rPr>
+          <w:rFonts w:eastAsiaTheme="majorEastAsia" w:cstheme="majorBidi"/>
+          <w:bCs/>
+          <w:i/>
+          <w:iCs/>
+          <w:szCs w:val="26"/>
+        </w:rPr>
+        <w:t>MIT</w:t>
+      </w:r>
+      <w:r>
+        <w:rPr>
+          <w:rFonts w:eastAsiaTheme="majorEastAsia" w:cstheme="majorBidi"/>
+          <w:bCs/>
+          <w:szCs w:val="26"/>
+        </w:rPr>
+        <w:t xml:space="preserve"> dan </w:t>
+      </w:r>
+      <w:proofErr w:type="spellStart"/>
+      <w:r>
+        <w:rPr>
+          <w:rFonts w:eastAsiaTheme="majorEastAsia" w:cstheme="majorBidi"/>
+          <w:bCs/>
+          <w:szCs w:val="26"/>
+        </w:rPr>
+        <w:t>menerapkan</w:t>
+      </w:r>
+      <w:proofErr w:type="spellEnd"/>
+      <w:r>
+        <w:rPr>
+          <w:rFonts w:eastAsiaTheme="majorEastAsia" w:cstheme="majorBidi"/>
+          <w:bCs/>
+          <w:szCs w:val="26"/>
+        </w:rPr>
+        <w:t xml:space="preserve"> </w:t>
+      </w:r>
+      <w:proofErr w:type="spellStart"/>
+      <w:r>
+        <w:rPr>
+          <w:rFonts w:eastAsiaTheme="majorEastAsia" w:cstheme="majorBidi"/>
+          <w:bCs/>
+          <w:szCs w:val="26"/>
+        </w:rPr>
+        <w:t>gaya</w:t>
+      </w:r>
+      <w:proofErr w:type="spellEnd"/>
+      <w:r>
+        <w:rPr>
+          <w:rFonts w:eastAsiaTheme="majorEastAsia" w:cstheme="majorBidi"/>
+          <w:bCs/>
+          <w:szCs w:val="26"/>
+        </w:rPr>
+        <w:t xml:space="preserve"> </w:t>
+      </w:r>
+      <w:proofErr w:type="spellStart"/>
+      <w:r>
+        <w:rPr>
+          <w:rFonts w:eastAsiaTheme="majorEastAsia" w:cstheme="majorBidi"/>
+          <w:bCs/>
+          <w:szCs w:val="26"/>
+        </w:rPr>
+        <w:t>pemrograman</w:t>
+      </w:r>
+      <w:proofErr w:type="spellEnd"/>
+      <w:r>
+        <w:rPr>
+          <w:rFonts w:eastAsiaTheme="majorEastAsia" w:cstheme="majorBidi"/>
+          <w:bCs/>
+          <w:szCs w:val="26"/>
+        </w:rPr>
+        <w:t xml:space="preserve"> MVC (</w:t>
+      </w:r>
+      <w:r>
+        <w:rPr>
+          <w:rFonts w:eastAsiaTheme="majorEastAsia" w:cstheme="majorBidi"/>
+          <w:bCs/>
+          <w:i/>
+          <w:iCs/>
+          <w:szCs w:val="26"/>
+        </w:rPr>
+        <w:t>Model, View, Controller)</w:t>
+      </w:r>
+      <w:r>
+        <w:rPr>
+          <w:rFonts w:eastAsiaTheme="majorEastAsia" w:cstheme="majorBidi"/>
+          <w:bCs/>
+          <w:szCs w:val="26"/>
+        </w:rPr>
+        <w:t xml:space="preserve">. Laravel </w:t>
+      </w:r>
+      <w:proofErr w:type="spellStart"/>
+      <w:r>
+        <w:rPr>
+          <w:rFonts w:eastAsiaTheme="majorEastAsia" w:cstheme="majorBidi"/>
+          <w:bCs/>
+          <w:szCs w:val="26"/>
+        </w:rPr>
+        <w:t>adalah</w:t>
+      </w:r>
+      <w:proofErr w:type="spellEnd"/>
+      <w:r>
+        <w:rPr>
+          <w:rFonts w:eastAsiaTheme="majorEastAsia" w:cstheme="majorBidi"/>
+          <w:bCs/>
+          <w:szCs w:val="26"/>
+        </w:rPr>
+        <w:t xml:space="preserve"> </w:t>
+      </w:r>
+      <w:proofErr w:type="spellStart"/>
+      <w:r>
+        <w:rPr>
+          <w:rFonts w:eastAsiaTheme="majorEastAsia" w:cstheme="majorBidi"/>
+          <w:bCs/>
+          <w:szCs w:val="26"/>
+        </w:rPr>
+        <w:t>sebuah</w:t>
+      </w:r>
+      <w:proofErr w:type="spellEnd"/>
+      <w:r>
+        <w:rPr>
+          <w:rFonts w:eastAsiaTheme="majorEastAsia" w:cstheme="majorBidi"/>
+          <w:bCs/>
+          <w:szCs w:val="26"/>
+        </w:rPr>
+        <w:t xml:space="preserve"> </w:t>
+      </w:r>
+      <w:r>
+        <w:rPr>
+          <w:rFonts w:eastAsiaTheme="majorEastAsia" w:cstheme="majorBidi"/>
+          <w:bCs/>
+          <w:i/>
+          <w:iCs/>
+          <w:szCs w:val="26"/>
+        </w:rPr>
+        <w:t xml:space="preserve">framework </w:t>
+      </w:r>
+      <w:r>
+        <w:rPr>
+          <w:rFonts w:eastAsiaTheme="majorEastAsia" w:cstheme="majorBidi"/>
+          <w:bCs/>
+          <w:szCs w:val="26"/>
+        </w:rPr>
+        <w:t xml:space="preserve">yang </w:t>
+      </w:r>
+      <w:proofErr w:type="spellStart"/>
+      <w:r>
+        <w:rPr>
+          <w:rFonts w:eastAsiaTheme="majorEastAsia" w:cstheme="majorBidi"/>
+          <w:bCs/>
+          <w:szCs w:val="26"/>
+        </w:rPr>
+        <w:t>dibangun</w:t>
+      </w:r>
+      <w:proofErr w:type="spellEnd"/>
+      <w:r>
+        <w:rPr>
+          <w:rFonts w:eastAsiaTheme="majorEastAsia" w:cstheme="majorBidi"/>
+          <w:bCs/>
+          <w:szCs w:val="26"/>
+        </w:rPr>
+        <w:t xml:space="preserve"> </w:t>
+      </w:r>
+      <w:proofErr w:type="spellStart"/>
+      <w:r>
+        <w:rPr>
+          <w:rFonts w:eastAsiaTheme="majorEastAsia" w:cstheme="majorBidi"/>
+          <w:bCs/>
+          <w:szCs w:val="26"/>
+        </w:rPr>
+        <w:t>menggunakan</w:t>
+      </w:r>
+      <w:proofErr w:type="spellEnd"/>
+      <w:r>
+        <w:rPr>
+          <w:rFonts w:eastAsiaTheme="majorEastAsia" w:cstheme="majorBidi"/>
+          <w:bCs/>
+          <w:szCs w:val="26"/>
+        </w:rPr>
+        <w:t xml:space="preserve"> </w:t>
+      </w:r>
+      <w:proofErr w:type="spellStart"/>
+      <w:r>
+        <w:rPr>
+          <w:rFonts w:eastAsiaTheme="majorEastAsia" w:cstheme="majorBidi"/>
+          <w:bCs/>
+          <w:szCs w:val="26"/>
+        </w:rPr>
+        <w:t>sintaks</w:t>
+      </w:r>
+      <w:proofErr w:type="spellEnd"/>
+      <w:r>
+        <w:rPr>
+          <w:rFonts w:eastAsiaTheme="majorEastAsia" w:cstheme="majorBidi"/>
+          <w:bCs/>
+          <w:szCs w:val="26"/>
+        </w:rPr>
+        <w:t xml:space="preserve"> yang sangat </w:t>
+      </w:r>
+      <w:proofErr w:type="spellStart"/>
+      <w:r>
+        <w:rPr>
+          <w:rFonts w:eastAsiaTheme="majorEastAsia" w:cstheme="majorBidi"/>
+          <w:bCs/>
+          <w:szCs w:val="26"/>
+        </w:rPr>
+        <w:t>ekspresif</w:t>
+      </w:r>
+      <w:proofErr w:type="spellEnd"/>
+      <w:r>
+        <w:rPr>
+          <w:rFonts w:eastAsiaTheme="majorEastAsia" w:cstheme="majorBidi"/>
+          <w:bCs/>
+          <w:szCs w:val="26"/>
+        </w:rPr>
+        <w:t xml:space="preserve"> dan </w:t>
+      </w:r>
+      <w:proofErr w:type="spellStart"/>
+      <w:r>
+        <w:rPr>
+          <w:rFonts w:eastAsiaTheme="majorEastAsia" w:cstheme="majorBidi"/>
+          <w:bCs/>
+          <w:szCs w:val="26"/>
+        </w:rPr>
+        <w:t>mudah</w:t>
+      </w:r>
+      <w:proofErr w:type="spellEnd"/>
+      <w:r>
+        <w:rPr>
+          <w:rFonts w:eastAsiaTheme="majorEastAsia" w:cstheme="majorBidi"/>
+          <w:bCs/>
+          <w:szCs w:val="26"/>
+        </w:rPr>
+        <w:t xml:space="preserve"> </w:t>
+      </w:r>
+      <w:proofErr w:type="spellStart"/>
+      <w:r>
+        <w:rPr>
+          <w:rFonts w:eastAsiaTheme="majorEastAsia" w:cstheme="majorBidi"/>
+          <w:bCs/>
+          <w:szCs w:val="26"/>
+        </w:rPr>
+        <w:t>dibaca</w:t>
+      </w:r>
+      <w:proofErr w:type="spellEnd"/>
+      <w:r>
+        <w:rPr>
+          <w:rFonts w:eastAsiaTheme="majorEastAsia" w:cstheme="majorBidi"/>
+          <w:bCs/>
+          <w:szCs w:val="26"/>
+        </w:rPr>
+        <w:t xml:space="preserve"> </w:t>
+      </w:r>
+      <w:proofErr w:type="spellStart"/>
+      <w:r>
+        <w:rPr>
+          <w:rFonts w:eastAsiaTheme="majorEastAsia" w:cstheme="majorBidi"/>
+          <w:bCs/>
+          <w:szCs w:val="26"/>
+        </w:rPr>
+        <w:t>sehingga</w:t>
+      </w:r>
+      <w:proofErr w:type="spellEnd"/>
+      <w:r>
+        <w:rPr>
+          <w:rFonts w:eastAsiaTheme="majorEastAsia" w:cstheme="majorBidi"/>
+          <w:bCs/>
+          <w:szCs w:val="26"/>
+        </w:rPr>
+        <w:t xml:space="preserve"> </w:t>
+      </w:r>
+      <w:proofErr w:type="spellStart"/>
+      <w:r>
+        <w:rPr>
+          <w:rFonts w:eastAsiaTheme="majorEastAsia" w:cstheme="majorBidi"/>
+          <w:bCs/>
+          <w:szCs w:val="26"/>
+        </w:rPr>
+        <w:t>dapat</w:t>
+      </w:r>
+      <w:proofErr w:type="spellEnd"/>
+      <w:r>
+        <w:rPr>
+          <w:rFonts w:eastAsiaTheme="majorEastAsia" w:cstheme="majorBidi"/>
+          <w:bCs/>
+          <w:szCs w:val="26"/>
+        </w:rPr>
+        <w:t xml:space="preserve"> </w:t>
+      </w:r>
+      <w:proofErr w:type="spellStart"/>
+      <w:r>
+        <w:rPr>
+          <w:rFonts w:eastAsiaTheme="majorEastAsia" w:cstheme="majorBidi"/>
+          <w:bCs/>
+          <w:szCs w:val="26"/>
+        </w:rPr>
+        <w:t>meningkatkan</w:t>
+      </w:r>
+      <w:proofErr w:type="spellEnd"/>
+      <w:r>
+        <w:rPr>
+          <w:rFonts w:eastAsiaTheme="majorEastAsia" w:cstheme="majorBidi"/>
+          <w:bCs/>
+          <w:szCs w:val="26"/>
+        </w:rPr>
+        <w:t xml:space="preserve"> </w:t>
+      </w:r>
+      <w:proofErr w:type="spellStart"/>
+      <w:r>
+        <w:rPr>
+          <w:rFonts w:eastAsiaTheme="majorEastAsia" w:cstheme="majorBidi"/>
+          <w:bCs/>
+          <w:szCs w:val="26"/>
+        </w:rPr>
+        <w:t>pengalaman</w:t>
+      </w:r>
+      <w:proofErr w:type="spellEnd"/>
+      <w:r>
+        <w:rPr>
+          <w:rFonts w:eastAsiaTheme="majorEastAsia" w:cstheme="majorBidi"/>
+          <w:bCs/>
+          <w:szCs w:val="26"/>
+        </w:rPr>
+        <w:t xml:space="preserve"> </w:t>
+      </w:r>
+      <w:proofErr w:type="spellStart"/>
+      <w:r>
+        <w:rPr>
+          <w:rFonts w:eastAsiaTheme="majorEastAsia" w:cstheme="majorBidi"/>
+          <w:bCs/>
+          <w:szCs w:val="26"/>
+        </w:rPr>
+        <w:t>pengguna</w:t>
+      </w:r>
+      <w:proofErr w:type="spellEnd"/>
+      <w:r>
+        <w:rPr>
+          <w:rFonts w:eastAsiaTheme="majorEastAsia" w:cstheme="majorBidi"/>
+          <w:bCs/>
+          <w:szCs w:val="26"/>
+        </w:rPr>
+        <w:t xml:space="preserve"> </w:t>
+      </w:r>
+      <w:proofErr w:type="spellStart"/>
+      <w:r>
+        <w:rPr>
+          <w:rFonts w:eastAsiaTheme="majorEastAsia" w:cstheme="majorBidi"/>
+          <w:bCs/>
+          <w:szCs w:val="26"/>
+        </w:rPr>
+        <w:t>dalam</w:t>
+      </w:r>
+      <w:proofErr w:type="spellEnd"/>
+      <w:r>
+        <w:rPr>
+          <w:rFonts w:eastAsiaTheme="majorEastAsia" w:cstheme="majorBidi"/>
+          <w:bCs/>
+          <w:szCs w:val="26"/>
+        </w:rPr>
+        <w:t xml:space="preserve"> </w:t>
+      </w:r>
+      <w:proofErr w:type="spellStart"/>
+      <w:r>
+        <w:rPr>
+          <w:rFonts w:eastAsiaTheme="majorEastAsia" w:cstheme="majorBidi"/>
+          <w:bCs/>
+          <w:szCs w:val="26"/>
+        </w:rPr>
+        <w:t>membangun</w:t>
+      </w:r>
+      <w:proofErr w:type="spellEnd"/>
+      <w:r>
+        <w:rPr>
+          <w:rFonts w:eastAsiaTheme="majorEastAsia" w:cstheme="majorBidi"/>
+          <w:bCs/>
+          <w:szCs w:val="26"/>
+        </w:rPr>
+        <w:t xml:space="preserve"> </w:t>
+      </w:r>
+      <w:r>
+        <w:rPr>
+          <w:rFonts w:eastAsiaTheme="majorEastAsia" w:cstheme="majorBidi"/>
+          <w:bCs/>
+          <w:i/>
+          <w:iCs/>
+          <w:szCs w:val="26"/>
+        </w:rPr>
+        <w:t>software</w:t>
+      </w:r>
+      <w:r>
+        <w:rPr>
+          <w:rFonts w:eastAsiaTheme="majorEastAsia" w:cstheme="majorBidi"/>
+          <w:bCs/>
+          <w:szCs w:val="26"/>
+        </w:rPr>
+        <w:t xml:space="preserve"> </w:t>
+      </w:r>
+      <w:proofErr w:type="spellStart"/>
+      <w:r>
+        <w:rPr>
+          <w:rFonts w:eastAsiaTheme="majorEastAsia" w:cstheme="majorBidi"/>
+          <w:bCs/>
+          <w:szCs w:val="26"/>
+        </w:rPr>
+        <w:t>dengan</w:t>
+      </w:r>
+      <w:proofErr w:type="spellEnd"/>
+      <w:r>
+        <w:rPr>
+          <w:rFonts w:eastAsiaTheme="majorEastAsia" w:cstheme="majorBidi"/>
+          <w:bCs/>
+          <w:szCs w:val="26"/>
+        </w:rPr>
+        <w:t xml:space="preserve"> </w:t>
+      </w:r>
+      <w:proofErr w:type="spellStart"/>
+      <w:r>
+        <w:rPr>
+          <w:rFonts w:eastAsiaTheme="majorEastAsia" w:cstheme="majorBidi"/>
+          <w:bCs/>
+          <w:szCs w:val="26"/>
+        </w:rPr>
+        <w:t>lebih</w:t>
+      </w:r>
+      <w:proofErr w:type="spellEnd"/>
+      <w:r>
+        <w:rPr>
+          <w:rFonts w:eastAsiaTheme="majorEastAsia" w:cstheme="majorBidi"/>
+          <w:bCs/>
+          <w:szCs w:val="26"/>
+        </w:rPr>
+        <w:t xml:space="preserve"> </w:t>
+      </w:r>
+      <w:proofErr w:type="spellStart"/>
+      <w:r>
+        <w:rPr>
+          <w:rFonts w:eastAsiaTheme="majorEastAsia" w:cstheme="majorBidi"/>
+          <w:bCs/>
+          <w:szCs w:val="26"/>
+        </w:rPr>
+        <w:t>cepat</w:t>
+      </w:r>
+      <w:proofErr w:type="spellEnd"/>
+      <w:r>
+        <w:rPr>
+          <w:rFonts w:eastAsiaTheme="majorEastAsia" w:cstheme="majorBidi"/>
+          <w:bCs/>
+          <w:szCs w:val="26"/>
+        </w:rPr>
+        <w:t xml:space="preserve">, </w:t>
+      </w:r>
+      <w:proofErr w:type="spellStart"/>
+      <w:r>
+        <w:rPr>
+          <w:rFonts w:eastAsiaTheme="majorEastAsia" w:cstheme="majorBidi"/>
+          <w:bCs/>
+          <w:szCs w:val="26"/>
+        </w:rPr>
+        <w:t>mudah</w:t>
+      </w:r>
+      <w:proofErr w:type="spellEnd"/>
+      <w:r>
+        <w:rPr>
+          <w:rFonts w:eastAsiaTheme="majorEastAsia" w:cstheme="majorBidi"/>
+          <w:bCs/>
+          <w:szCs w:val="26"/>
+        </w:rPr>
+        <w:t xml:space="preserve">, dan </w:t>
+      </w:r>
+      <w:proofErr w:type="spellStart"/>
+      <w:r>
+        <w:rPr>
+          <w:rFonts w:eastAsiaTheme="majorEastAsia" w:cstheme="majorBidi"/>
+          <w:bCs/>
+          <w:szCs w:val="26"/>
+        </w:rPr>
+        <w:t>elegan</w:t>
+      </w:r>
+      <w:proofErr w:type="spellEnd"/>
+      <w:r>
+        <w:rPr>
+          <w:rFonts w:eastAsiaTheme="majorEastAsia" w:cstheme="majorBidi"/>
+          <w:bCs/>
+          <w:szCs w:val="26"/>
+        </w:rPr>
+        <w:t xml:space="preserve">. </w:t>
+      </w:r>
+      <w:r>
+        <w:rPr>
+          <w:rFonts w:eastAsiaTheme="majorEastAsia" w:cstheme="majorBidi"/>
+          <w:bCs/>
+          <w:szCs w:val="26"/>
+        </w:rPr>
+        <w:t xml:space="preserve">Laravel </w:t>
+      </w:r>
+      <w:proofErr w:type="spellStart"/>
+      <w:r>
+        <w:rPr>
+          <w:rFonts w:eastAsiaTheme="majorEastAsia" w:cstheme="majorBidi"/>
+          <w:bCs/>
+          <w:szCs w:val="26"/>
+        </w:rPr>
+        <w:t>bersifat</w:t>
+      </w:r>
+      <w:proofErr w:type="spellEnd"/>
+      <w:r>
+        <w:rPr>
+          <w:rFonts w:eastAsiaTheme="majorEastAsia" w:cstheme="majorBidi"/>
+          <w:bCs/>
+          <w:szCs w:val="26"/>
+        </w:rPr>
+        <w:t xml:space="preserve"> </w:t>
+      </w:r>
+      <w:r>
+        <w:rPr>
+          <w:rFonts w:eastAsiaTheme="majorEastAsia" w:cstheme="majorBidi"/>
+          <w:bCs/>
+          <w:i/>
+          <w:iCs/>
+          <w:szCs w:val="26"/>
+        </w:rPr>
+        <w:t>opensource</w:t>
+      </w:r>
+      <w:r>
+        <w:rPr>
+          <w:rFonts w:eastAsiaTheme="majorEastAsia" w:cstheme="majorBidi"/>
+          <w:bCs/>
+          <w:i/>
+          <w:iCs/>
+          <w:szCs w:val="26"/>
+        </w:rPr>
+        <w:t xml:space="preserve"> </w:t>
+      </w:r>
+      <w:r>
+        <w:rPr>
+          <w:rFonts w:eastAsiaTheme="majorEastAsia" w:cstheme="majorBidi"/>
+          <w:bCs/>
+          <w:szCs w:val="26"/>
+        </w:rPr>
+        <w:t xml:space="preserve">yang </w:t>
+      </w:r>
+      <w:proofErr w:type="spellStart"/>
+      <w:r>
+        <w:rPr>
+          <w:rFonts w:eastAsiaTheme="majorEastAsia" w:cstheme="majorBidi"/>
+          <w:bCs/>
+          <w:szCs w:val="26"/>
+        </w:rPr>
+        <w:t>berarti</w:t>
+      </w:r>
+      <w:proofErr w:type="spellEnd"/>
+      <w:r>
+        <w:rPr>
+          <w:rFonts w:eastAsiaTheme="majorEastAsia" w:cstheme="majorBidi"/>
+          <w:bCs/>
+          <w:szCs w:val="26"/>
+        </w:rPr>
+        <w:t xml:space="preserve"> </w:t>
+      </w:r>
+      <w:proofErr w:type="spellStart"/>
+      <w:r>
+        <w:rPr>
+          <w:rFonts w:eastAsiaTheme="majorEastAsia" w:cstheme="majorBidi"/>
+          <w:bCs/>
+          <w:szCs w:val="26"/>
+        </w:rPr>
+        <w:t>pengembangannya</w:t>
+      </w:r>
+      <w:proofErr w:type="spellEnd"/>
+      <w:r>
+        <w:rPr>
+          <w:rFonts w:eastAsiaTheme="majorEastAsia" w:cstheme="majorBidi"/>
+          <w:bCs/>
+          <w:szCs w:val="26"/>
+        </w:rPr>
+        <w:t xml:space="preserve"> </w:t>
+      </w:r>
+      <w:proofErr w:type="spellStart"/>
+      <w:r>
+        <w:rPr>
+          <w:rFonts w:eastAsiaTheme="majorEastAsia" w:cstheme="majorBidi"/>
+          <w:bCs/>
+          <w:szCs w:val="26"/>
+        </w:rPr>
+        <w:t>dapat</w:t>
+      </w:r>
+      <w:proofErr w:type="spellEnd"/>
+      <w:r>
+        <w:rPr>
+          <w:rFonts w:eastAsiaTheme="majorEastAsia" w:cstheme="majorBidi"/>
+          <w:bCs/>
+          <w:szCs w:val="26"/>
+        </w:rPr>
+        <w:t xml:space="preserve"> </w:t>
+      </w:r>
+      <w:proofErr w:type="spellStart"/>
+      <w:r>
+        <w:rPr>
+          <w:rFonts w:eastAsiaTheme="majorEastAsia" w:cstheme="majorBidi"/>
+          <w:bCs/>
+          <w:szCs w:val="26"/>
+        </w:rPr>
+        <w:t>dilakukan</w:t>
+      </w:r>
+      <w:proofErr w:type="spellEnd"/>
+      <w:r>
+        <w:rPr>
+          <w:rFonts w:eastAsiaTheme="majorEastAsia" w:cstheme="majorBidi"/>
+          <w:bCs/>
+          <w:szCs w:val="26"/>
+        </w:rPr>
+        <w:t xml:space="preserve"> </w:t>
+      </w:r>
+      <w:proofErr w:type="spellStart"/>
+      <w:r>
+        <w:rPr>
+          <w:rFonts w:eastAsiaTheme="majorEastAsia" w:cstheme="majorBidi"/>
+          <w:bCs/>
+          <w:szCs w:val="26"/>
+        </w:rPr>
+        <w:t>secara</w:t>
+      </w:r>
+      <w:proofErr w:type="spellEnd"/>
+      <w:r>
+        <w:rPr>
+          <w:rFonts w:eastAsiaTheme="majorEastAsia" w:cstheme="majorBidi"/>
+          <w:bCs/>
+          <w:szCs w:val="26"/>
+        </w:rPr>
+        <w:t xml:space="preserve"> </w:t>
+      </w:r>
+      <w:proofErr w:type="spellStart"/>
+      <w:r>
+        <w:rPr>
+          <w:rFonts w:eastAsiaTheme="majorEastAsia" w:cstheme="majorBidi"/>
+          <w:bCs/>
+          <w:szCs w:val="26"/>
+        </w:rPr>
+        <w:t>kolektif</w:t>
+      </w:r>
+      <w:proofErr w:type="spellEnd"/>
+      <w:r>
+        <w:rPr>
+          <w:rFonts w:eastAsiaTheme="majorEastAsia" w:cstheme="majorBidi"/>
+          <w:bCs/>
+          <w:szCs w:val="26"/>
+        </w:rPr>
+        <w:t xml:space="preserve"> oleh orang – orang yang </w:t>
+      </w:r>
+      <w:proofErr w:type="spellStart"/>
+      <w:r>
+        <w:rPr>
+          <w:rFonts w:eastAsiaTheme="majorEastAsia" w:cstheme="majorBidi"/>
+          <w:bCs/>
+          <w:szCs w:val="26"/>
+        </w:rPr>
+        <w:t>berkontribusi</w:t>
+      </w:r>
+      <w:proofErr w:type="spellEnd"/>
+      <w:r>
+        <w:rPr>
+          <w:rFonts w:eastAsiaTheme="majorEastAsia" w:cstheme="majorBidi"/>
+          <w:bCs/>
+          <w:szCs w:val="26"/>
+        </w:rPr>
+        <w:t>.</w:t>
+      </w:r>
+      <w:r>
+        <w:rPr>
+          <w:rFonts w:eastAsiaTheme="majorEastAsia" w:cstheme="majorBidi"/>
+          <w:bCs/>
+          <w:szCs w:val="26"/>
+        </w:rPr>
+        <w:t xml:space="preserve"> </w:t>
+      </w:r>
+      <w:r>
+        <w:rPr>
+          <w:rFonts w:eastAsiaTheme="majorEastAsia" w:cstheme="majorBidi"/>
+          <w:bCs/>
+          <w:i/>
+          <w:iCs/>
+          <w:szCs w:val="26"/>
+        </w:rPr>
+        <w:t xml:space="preserve">Framework </w:t>
+      </w:r>
+      <w:proofErr w:type="spellStart"/>
+      <w:r>
+        <w:rPr>
+          <w:rFonts w:eastAsiaTheme="majorEastAsia" w:cstheme="majorBidi"/>
+          <w:bCs/>
+          <w:szCs w:val="26"/>
+        </w:rPr>
+        <w:t>ini</w:t>
+      </w:r>
+      <w:proofErr w:type="spellEnd"/>
+      <w:r>
+        <w:rPr>
+          <w:rFonts w:eastAsiaTheme="majorEastAsia" w:cstheme="majorBidi"/>
+          <w:bCs/>
+          <w:szCs w:val="26"/>
+        </w:rPr>
+        <w:t xml:space="preserve"> juga </w:t>
+      </w:r>
+      <w:proofErr w:type="spellStart"/>
+      <w:r>
+        <w:rPr>
+          <w:rFonts w:eastAsiaTheme="majorEastAsia" w:cstheme="majorBidi"/>
+          <w:bCs/>
+          <w:szCs w:val="26"/>
+        </w:rPr>
+        <w:t>memiliki</w:t>
+      </w:r>
+      <w:proofErr w:type="spellEnd"/>
+      <w:r>
+        <w:rPr>
+          <w:rFonts w:eastAsiaTheme="majorEastAsia" w:cstheme="majorBidi"/>
+          <w:bCs/>
+          <w:szCs w:val="26"/>
+        </w:rPr>
+        <w:t xml:space="preserve"> </w:t>
+      </w:r>
+      <w:proofErr w:type="spellStart"/>
+      <w:r>
+        <w:rPr>
+          <w:rFonts w:eastAsiaTheme="majorEastAsia" w:cstheme="majorBidi"/>
+          <w:bCs/>
+          <w:szCs w:val="26"/>
+        </w:rPr>
+        <w:t>dokumentasi</w:t>
+      </w:r>
+      <w:proofErr w:type="spellEnd"/>
+      <w:r>
+        <w:rPr>
+          <w:rFonts w:eastAsiaTheme="majorEastAsia" w:cstheme="majorBidi"/>
+          <w:bCs/>
+          <w:szCs w:val="26"/>
+        </w:rPr>
+        <w:t xml:space="preserve"> yang sangat </w:t>
+      </w:r>
+      <w:proofErr w:type="spellStart"/>
+      <w:r>
+        <w:rPr>
+          <w:rFonts w:eastAsiaTheme="majorEastAsia" w:cstheme="majorBidi"/>
+          <w:bCs/>
+          <w:szCs w:val="26"/>
+        </w:rPr>
+        <w:t>lengkap</w:t>
+      </w:r>
+      <w:proofErr w:type="spellEnd"/>
+      <w:r>
+        <w:rPr>
+          <w:rFonts w:eastAsiaTheme="majorEastAsia" w:cstheme="majorBidi"/>
+          <w:bCs/>
+          <w:szCs w:val="26"/>
+        </w:rPr>
+        <w:t xml:space="preserve"> </w:t>
+      </w:r>
+      <w:r>
+        <w:rPr>
+          <w:rFonts w:eastAsiaTheme="majorEastAsia" w:cstheme="majorBidi"/>
+          <w:bCs/>
+          <w:szCs w:val="26"/>
+        </w:rPr>
+        <w:fldChar w:fldCharType="begin" w:fldLock="1"/>
+      </w:r>
+      <w:r>
+        <w:rPr>
+          <w:rFonts w:eastAsiaTheme="majorEastAsia" w:cstheme="majorBidi"/>
+          <w:bCs/>
+          <w:szCs w:val="26"/>
+        </w:rPr>
+        <w:instrText>ADDIN CSL_CITATION {"citationItems":[{"id":"ITEM-1","itemData":{"ISBN":"6020485285, 9786020485287","author":[{"dropping-particle":"","family":"Yudhanto","given":"Yudho","non-dropping-particle":"","parse-names":false,"suffix":""},{"dropping-particle":"","family":"Prasetyo","given":"Helmi Adi","non-dropping-particle":"","parse-names":false,"suffix":""}],"id":"ITEM-1","issued":{"date-parts":[["2018"]]},"number-of-pages":"232","publisher":"Elex Media Komputindo","title":"Panduan Mudah Belajar Framework Laravel","type":"book"},"uris":["http://www.mendeley.com/documents/?uuid=2e8f579a-bbdc-4190-9f06-2f56ec9d3ad1"]}],"mendeley":{"formattedCitation":"(Yudhanto &amp; Prasetyo, 2018)","plainTextFormattedCitation":"(Yudhanto &amp; Prasetyo, 2018)"},"properties":{"noteIndex":0},"schema":"https://github.com/citation-style-language/schema/raw/master/csl-citation.json"}</w:instrText>
+      </w:r>
+      <w:r>
+        <w:rPr>
+          <w:rFonts w:eastAsiaTheme="majorEastAsia" w:cstheme="majorBidi"/>
+          <w:bCs/>
+          <w:szCs w:val="26"/>
+        </w:rPr>
+        <w:fldChar w:fldCharType="separate"/>
+      </w:r>
+      <w:r>
+        <w:rPr>
+          <w:rFonts w:eastAsiaTheme="majorEastAsia" w:cstheme="majorBidi"/>
+          <w:bCs/>
+          <w:noProof/>
+          <w:szCs w:val="26"/>
+        </w:rPr>
+        <w:t>(Yudhanto &amp; Prasetyo, 2018)</w:t>
+      </w:r>
+      <w:r>
+        <w:rPr>
+          <w:rFonts w:eastAsiaTheme="majorEastAsia" w:cstheme="majorBidi"/>
+          <w:bCs/>
+          <w:szCs w:val="26"/>
+        </w:rPr>
+        <w:fldChar w:fldCharType="end"/>
+      </w:r>
+      <w:r>
+        <w:rPr>
+          <w:rFonts w:eastAsiaTheme="majorEastAsia" w:cstheme="majorBidi"/>
+          <w:bCs/>
+          <w:szCs w:val="26"/>
+        </w:rPr>
+        <w:t>.</w:t>
+      </w:r>
+    </w:p>
+    <w:p>
+      <w:pPr>
+        <w:ind w:left="709"/>
+      </w:pPr>
+      <w:r>
+        <w:rPr>
+          <w:noProof/>
+        </w:rPr>
+        <w:drawing>
+          <wp:anchor distT="0" distB="0" distL="114300" distR="114300" simplePos="0" relativeHeight="251658240" behindDoc="1" locked="0" layoutInCell="1" allowOverlap="1" wp14:anchorId="7D37E041" wp14:editId="52180952">
+            <wp:simplePos x="0" y="0"/>
+            <wp:positionH relativeFrom="column">
+              <wp:posOffset>683895</wp:posOffset>
+            </wp:positionH>
+            <wp:positionV relativeFrom="paragraph">
+              <wp:posOffset>35560</wp:posOffset>
+            </wp:positionV>
+            <wp:extent cx="3971925" cy="1152525"/>
+            <wp:effectExtent l="0" t="0" r="9525" b="9525"/>
+            <wp:wrapTight wrapText="bothSides">
+              <wp:wrapPolygon edited="0">
+                <wp:start x="0" y="0"/>
+                <wp:lineTo x="0" y="21421"/>
+                <wp:lineTo x="21548" y="21421"/>
+                <wp:lineTo x="21548" y="0"/>
+                <wp:lineTo x="0" y="0"/>
+              </wp:wrapPolygon>
+            </wp:wrapTight>
+            <wp:docPr id="815774805" name="Picture 1"/>
+            <wp:cNvGraphicFramePr>
+              <a:graphicFrameLocks xmlns:a="http://schemas.openxmlformats.org/drawingml/2006/main" noChangeAspect="1"/>
+            </wp:cNvGraphicFramePr>
+            <a:graphic xmlns:a="http://schemas.openxmlformats.org/drawingml/2006/main">
+              <a:graphicData uri="http://schemas.openxmlformats.org/drawingml/2006/picture">
+                <pic:pic xmlns:pic="http://schemas.openxmlformats.org/drawingml/2006/picture">
+                  <pic:nvPicPr>
+                    <pic:cNvPr id="815774805" name="Picture 815774805"/>
+                    <pic:cNvPicPr/>
+                  </pic:nvPicPr>
+                  <pic:blipFill>
+                    <a:blip r:embed="rId6">
+                      <a:extLst>
+                        <a:ext uri="{28A0092B-C50C-407E-A947-70E740481C1C}">
+                          <a14:useLocalDpi xmlns:a14="http://schemas.microsoft.com/office/drawing/2010/main" val="0"/>
+                        </a:ext>
+                      </a:extLst>
+                    </a:blip>
+                    <a:stretch>
+                      <a:fillRect/>
+                    </a:stretch>
+                  </pic:blipFill>
+                  <pic:spPr>
+                    <a:xfrm>
+                      <a:off x="0" y="0"/>
+                      <a:ext cx="3971925" cy="1152525"/>
+                    </a:xfrm>
+                    <a:prstGeom prst="rect">
+                      <a:avLst/>
+                    </a:prstGeom>
+                  </pic:spPr>
+                </pic:pic>
+              </a:graphicData>
+            </a:graphic>
+            <wp14:sizeRelH relativeFrom="page">
+              <wp14:pctWidth>0</wp14:pctWidth>
+            </wp14:sizeRelH>
+            <wp14:sizeRelV relativeFrom="page">
+              <wp14:pctHeight>0</wp14:pctHeight>
+            </wp14:sizeRelV>
+          </wp:anchor>
+        </w:drawing>
+      </w:r>
+      <w:r>
+        <w:tab/>
+      </w:r>
+    </w:p>
+    <w:p>
+      <w:pPr>
+        <w:ind w:left="709"/>
+      </w:pPr>
+    </w:p>
+    <w:p>
+      <w:pPr>
+        <w:pStyle w:val="Heading4"/>
+      </w:pPr>
+    </w:p>
+    <w:p>
+      <w:pPr>
+        <w:pStyle w:val="Heading4"/>
+      </w:pPr>
+    </w:p>
+    <w:p>
+      <w:pPr>
+        <w:pStyle w:val="Heading4"/>
+      </w:pPr>
+      <w:r>
+        <w:tab/>
+      </w:r>
+    </w:p>
+    <w:p>
+      <w:pPr>
+        <w:pStyle w:val="Heading4"/>
+      </w:pPr>
+      <w:r>
+        <w:t>Gambar 2.1</w:t>
+      </w:r>
+      <w:r>
+        <w:tab/>
+        <w:t>Logo Laravel</w:t>
+      </w:r>
+    </w:p>
+    <w:p>
+      <w:pPr>
+        <w:jc w:val="left"/>
+      </w:pPr>
+      <w:r>
+        <w:br w:type="page"/>
+      </w:r>
+    </w:p>
+    <w:p>
+      <w:pPr>
+        <w:pStyle w:val="Heading2"/>
+        <w:numPr>
+          <w:ilvl w:val="1"/>
+          <w:numId w:val="11"/>
+        </w:numPr>
+        <w:spacing w:line="360" w:lineRule="auto"/>
+        <w:ind w:left="0" w:firstLine="0"/>
+      </w:pPr>
+      <w:r>
+        <w:lastRenderedPageBreak/>
+        <w:t>MySQL</w:t>
+      </w:r>
+    </w:p>
+    <w:p>
+      <w:pPr>
+        <w:jc w:val="center"/>
+      </w:pPr>
+      <w:r>
+        <w:rPr>
+          <w:noProof/>
+        </w:rPr>
+        <w:drawing>
+          <wp:inline distT="0" distB="0" distL="0" distR="0" wp14:anchorId="3A4B3388" wp14:editId="34C9FFB3">
+            <wp:extent cx="3724275" cy="1924050"/>
+            <wp:effectExtent l="0" t="0" r="9525" b="0"/>
+            <wp:docPr id="2002576693" name="Picture 2"/>
+            <wp:cNvGraphicFramePr>
+              <a:graphicFrameLocks xmlns:a="http://schemas.openxmlformats.org/drawingml/2006/main" noChangeAspect="1"/>
+            </wp:cNvGraphicFramePr>
+            <a:graphic xmlns:a="http://schemas.openxmlformats.org/drawingml/2006/main">
+              <a:graphicData uri="http://schemas.openxmlformats.org/drawingml/2006/picture">
+                <pic:pic xmlns:pic="http://schemas.openxmlformats.org/drawingml/2006/picture">
+                  <pic:nvPicPr>
+                    <pic:cNvPr id="2002576693" name="Picture 2002576693"/>
+                    <pic:cNvPicPr/>
+                  </pic:nvPicPr>
+                  <pic:blipFill>
+                    <a:blip r:embed="rId7">
+                      <a:extLst>
+                        <a:ext uri="{28A0092B-C50C-407E-A947-70E740481C1C}">
+                          <a14:useLocalDpi xmlns:a14="http://schemas.microsoft.com/office/drawing/2010/main" val="0"/>
+                        </a:ext>
+                      </a:extLst>
+                    </a:blip>
+                    <a:stretch>
+                      <a:fillRect/>
+                    </a:stretch>
+                  </pic:blipFill>
+                  <pic:spPr>
+                    <a:xfrm>
+                      <a:off x="0" y="0"/>
+                      <a:ext cx="3724275" cy="1924050"/>
+                    </a:xfrm>
+                    <a:prstGeom prst="rect">
+                      <a:avLst/>
+                    </a:prstGeom>
+                  </pic:spPr>
+                </pic:pic>
+              </a:graphicData>
+            </a:graphic>
+          </wp:inline>
+        </w:drawing>
+      </w:r>
+    </w:p>
+    <w:p>
+      <w:pPr>
+        <w:pStyle w:val="Heading4"/>
+        <w:spacing w:line="360" w:lineRule="auto"/>
+      </w:pPr>
+      <w:r>
+        <w:t>Gambar 2.2 Logo MySQL</w:t>
+      </w:r>
+    </w:p>
+    <w:p>
+      <w:pPr>
+        <w:ind w:left="709"/>
+      </w:pPr>
+      <w:r>
+        <w:tab/>
+      </w:r>
+      <w:r>
+        <w:tab/>
+      </w:r>
+      <w:r>
+        <w:t xml:space="preserve">MySQL </w:t>
+      </w:r>
+      <w:proofErr w:type="spellStart"/>
+      <w:r>
+        <w:t>adalah</w:t>
+      </w:r>
+      <w:proofErr w:type="spellEnd"/>
+      <w:r>
+        <w:t xml:space="preserve"> </w:t>
+      </w:r>
+      <w:proofErr w:type="spellStart"/>
+      <w:r>
+        <w:t>satu</w:t>
+      </w:r>
+      <w:proofErr w:type="spellEnd"/>
+      <w:r>
+        <w:t xml:space="preserve"> </w:t>
+      </w:r>
+      <w:proofErr w:type="spellStart"/>
+      <w:r>
+        <w:t>dari</w:t>
+      </w:r>
+      <w:proofErr w:type="spellEnd"/>
+      <w:r>
+        <w:t xml:space="preserve"> </w:t>
+      </w:r>
+      <w:proofErr w:type="spellStart"/>
+      <w:r>
+        <w:t>sekian</w:t>
+      </w:r>
+      <w:proofErr w:type="spellEnd"/>
+      <w:r>
+        <w:t xml:space="preserve"> </w:t>
+      </w:r>
+      <w:r>
+        <w:rPr>
+          <w:i/>
+          <w:iCs/>
+        </w:rPr>
+        <w:t>software</w:t>
+      </w:r>
+      <w:r>
+        <w:t xml:space="preserve"> basis data yang sangat </w:t>
+      </w:r>
+      <w:proofErr w:type="spellStart"/>
+      <w:r>
+        <w:t>banyak</w:t>
+      </w:r>
+      <w:proofErr w:type="spellEnd"/>
+      <w:r>
+        <w:t xml:space="preserve"> </w:t>
+      </w:r>
+      <w:proofErr w:type="spellStart"/>
+      <w:r>
+        <w:t>digunakan</w:t>
+      </w:r>
+      <w:proofErr w:type="spellEnd"/>
+      <w:r>
+        <w:t xml:space="preserve">. </w:t>
+      </w:r>
+      <w:proofErr w:type="spellStart"/>
+      <w:r>
+        <w:t>Untuk</w:t>
+      </w:r>
+      <w:proofErr w:type="spellEnd"/>
+      <w:r>
+        <w:t xml:space="preserve"> </w:t>
+      </w:r>
+      <w:proofErr w:type="spellStart"/>
+      <w:r>
+        <w:t>melakukan</w:t>
+      </w:r>
+      <w:proofErr w:type="spellEnd"/>
+      <w:r>
+        <w:t xml:space="preserve"> </w:t>
+      </w:r>
+      <w:proofErr w:type="spellStart"/>
+      <w:r>
+        <w:t>koneksi</w:t>
+      </w:r>
+      <w:proofErr w:type="spellEnd"/>
+      <w:r>
+        <w:t xml:space="preserve"> pada MySQL, </w:t>
+      </w:r>
+      <w:proofErr w:type="spellStart"/>
+      <w:r>
+        <w:t>diperlukan</w:t>
+      </w:r>
+      <w:proofErr w:type="spellEnd"/>
+      <w:r>
+        <w:t xml:space="preserve"> </w:t>
+      </w:r>
+      <w:proofErr w:type="spellStart"/>
+      <w:r>
+        <w:t>beberapa</w:t>
+      </w:r>
+      <w:proofErr w:type="spellEnd"/>
+      <w:r>
+        <w:t xml:space="preserve"> </w:t>
+      </w:r>
+      <w:proofErr w:type="spellStart"/>
+      <w:r>
+        <w:t>kredensial</w:t>
+      </w:r>
+      <w:proofErr w:type="spellEnd"/>
+      <w:r>
+        <w:t xml:space="preserve"> yang </w:t>
+      </w:r>
+      <w:proofErr w:type="spellStart"/>
+      <w:r>
+        <w:t>perlu</w:t>
+      </w:r>
+      <w:proofErr w:type="spellEnd"/>
+      <w:r>
+        <w:t xml:space="preserve"> </w:t>
+      </w:r>
+      <w:proofErr w:type="spellStart"/>
+      <w:r>
+        <w:t>dipersiapkan</w:t>
+      </w:r>
+      <w:proofErr w:type="spellEnd"/>
+      <w:r>
+        <w:t xml:space="preserve"> </w:t>
+      </w:r>
+      <w:proofErr w:type="spellStart"/>
+      <w:r>
+        <w:t>terlebih</w:t>
+      </w:r>
+      <w:proofErr w:type="spellEnd"/>
+      <w:r>
+        <w:t xml:space="preserve"> </w:t>
+      </w:r>
+      <w:proofErr w:type="spellStart"/>
+      <w:r>
+        <w:t>dahulu</w:t>
+      </w:r>
+      <w:proofErr w:type="spellEnd"/>
+      <w:r>
+        <w:t xml:space="preserve"> </w:t>
+      </w:r>
+      <w:proofErr w:type="spellStart"/>
+      <w:r>
+        <w:t>antara</w:t>
+      </w:r>
+      <w:proofErr w:type="spellEnd"/>
+      <w:r>
+        <w:t xml:space="preserve"> lain </w:t>
+      </w:r>
+      <w:r>
+        <w:rPr>
+          <w:i/>
+          <w:iCs/>
+        </w:rPr>
+        <w:t>hostname, username, password,</w:t>
+      </w:r>
+      <w:r>
+        <w:t xml:space="preserve"> dan </w:t>
+      </w:r>
+      <w:proofErr w:type="spellStart"/>
+      <w:r>
+        <w:t>nama</w:t>
+      </w:r>
+      <w:proofErr w:type="spellEnd"/>
+      <w:r>
+        <w:t xml:space="preserve"> basis data.</w:t>
+      </w:r>
+    </w:p>
+    <w:p>
+      <w:pPr>
+        <w:jc w:val="left"/>
+      </w:pPr>
+    </w:p>
     <w:sectPr>
       <w:pgSz w:w="11906" w:h="16838"/>
       <w:pgMar w:top="2268" w:right="1701" w:bottom="1701" w:left="2268" w:header="708" w:footer="708" w:gutter="0"/>
@@ -10170,6 +11568,95 @@
 <file path=word/numbering.xml><?xml version="1.0" encoding="utf-8"?>
 <w:numbering xmlns:wpc="http://schemas.microsoft.com/office/word/2010/wordprocessingCanvas" xmlns:cx="http://schemas.microsoft.com/office/drawing/2014/chartex" xmlns:cx1="http://schemas.microsoft.com/office/drawing/2015/9/8/chartex" xmlns:cx2="http://schemas.microsoft.com/office/drawing/2015/10/21/chartex" xmlns:cx3="http://schemas.microsoft.com/office/drawing/2016/5/9/chartex" xmlns:cx4="http://schemas.microsoft.com/office/drawing/2016/5/10/chartex" xmlns:cx5="http://schemas.microsoft.com/office/drawing/2016/5/11/chartex" xmlns:cx6="http://schemas.microsoft.com/office/drawing/2016/5/12/chartex" xmlns:cx7="http://schemas.microsoft.com/office/drawing/2016/5/13/chartex" xmlns:cx8="http://schemas.microsoft.com/office/drawing/2016/5/14/chartex" xmlns:mc="http://schemas.openxmlformats.org/markup-compatibility/2006" xmlns:aink="http://schemas.microsoft.com/office/drawing/2016/ink" xmlns:am3d="http://schemas.microsoft.com/office/drawing/2017/model3d" xmlns:o="urn:schemas-microsoft-com:office:office" xmlns:oel="http://schemas.microsoft.com/office/2019/extlst" xmlns:r="http://schemas.openxmlformats.org/officeDocument/2006/relationships" xmlns:m="http://schemas.openxmlformats.org/officeDocument/2006/math" xmlns:v="urn:schemas-microsoft-com:vml" xmlns:wp14="http://schemas.microsoft.com/office/word/2010/wordprocessingDrawing" xmlns:wp="http://schemas.openxmlformats.org/drawingml/2006/wordprocessingDrawing" xmlns:w10="urn:schemas-microsoft-com:office:word" xmlns:w="http://schemas.openxmlformats.org/wordprocessingml/2006/main" xmlns:w14="http://schemas.microsoft.com/office/word/2010/wordml" xmlns:w15="http://schemas.microsoft.com/office/word/2012/wordml" xmlns:w16cex="http://schemas.microsoft.com/office/word/2018/wordml/cex" xmlns:w16cid="http://schemas.microsoft.com/office/word/2016/wordml/cid" xmlns:w16="http://schemas.microsoft.com/office/word/2018/wordml" xmlns:w16sdtdh="http://schemas.microsoft.com/office/word/2020/wordml/sdtdatahash" xmlns:w16se="http://schemas.microsoft.com/office/word/2015/wordml/symex" xmlns:wpg="http://schemas.microsoft.com/office/word/2010/wordprocessingGroup" xmlns:wpi="http://schemas.microsoft.com/office/word/2010/wordprocessingInk" xmlns:wne="http://schemas.microsoft.com/office/word/2006/wordml" xmlns:wps="http://schemas.microsoft.com/office/word/2010/wordprocessingShape" mc:Ignorable="w14 w15 w16se w16cid w16 w16cex w16sdtdh wp14">
   <w:abstractNum w:abstractNumId="0" w15:restartNumberingAfterBreak="0">
+    <w:nsid w:val="03214613"/>
+    <w:multiLevelType w:val="hybridMultilevel"/>
+    <w:tmpl w:val="11A444B2"/>
+    <w:lvl w:ilvl="0" w:tplc="2C7607C8">
+      <w:start w:val="1"/>
+      <w:numFmt w:val="decimal"/>
+      <w:lvlText w:val="%1."/>
+      <w:lvlJc w:val="left"/>
+      <w:pPr>
+        <w:ind w:left="1069" w:hanging="360"/>
+      </w:pPr>
+      <w:rPr>
+        <w:rFonts w:eastAsiaTheme="majorEastAsia" w:cstheme="majorBidi" w:hint="default"/>
+      </w:rPr>
+    </w:lvl>
+    <w:lvl w:ilvl="1" w:tplc="38090019" w:tentative="1">
+      <w:start w:val="1"/>
+      <w:numFmt w:val="lowerLetter"/>
+      <w:lvlText w:val="%2."/>
+      <w:lvlJc w:val="left"/>
+      <w:pPr>
+        <w:ind w:left="1440" w:hanging="360"/>
+      </w:pPr>
+    </w:lvl>
+    <w:lvl w:ilvl="2" w:tplc="3809001B" w:tentative="1">
+      <w:start w:val="1"/>
+      <w:numFmt w:val="lowerRoman"/>
+      <w:lvlText w:val="%3."/>
+      <w:lvlJc w:val="right"/>
+      <w:pPr>
+        <w:ind w:left="2160" w:hanging="180"/>
+      </w:pPr>
+    </w:lvl>
+    <w:lvl w:ilvl="3" w:tplc="3809000F" w:tentative="1">
+      <w:start w:val="1"/>
+      <w:numFmt w:val="decimal"/>
+      <w:lvlText w:val="%4."/>
+      <w:lvlJc w:val="left"/>
+      <w:pPr>
+        <w:ind w:left="2880" w:hanging="360"/>
+      </w:pPr>
+    </w:lvl>
+    <w:lvl w:ilvl="4" w:tplc="38090019" w:tentative="1">
+      <w:start w:val="1"/>
+      <w:numFmt w:val="lowerLetter"/>
+      <w:lvlText w:val="%5."/>
+      <w:lvlJc w:val="left"/>
+      <w:pPr>
+        <w:ind w:left="3600" w:hanging="360"/>
+      </w:pPr>
+    </w:lvl>
+    <w:lvl w:ilvl="5" w:tplc="3809001B" w:tentative="1">
+      <w:start w:val="1"/>
+      <w:numFmt w:val="lowerRoman"/>
+      <w:lvlText w:val="%6."/>
+      <w:lvlJc w:val="right"/>
+      <w:pPr>
+        <w:ind w:left="4320" w:hanging="180"/>
+      </w:pPr>
+    </w:lvl>
+    <w:lvl w:ilvl="6" w:tplc="3809000F" w:tentative="1">
+      <w:start w:val="1"/>
+      <w:numFmt w:val="decimal"/>
+      <w:lvlText w:val="%7."/>
+      <w:lvlJc w:val="left"/>
+      <w:pPr>
+        <w:ind w:left="5040" w:hanging="360"/>
+      </w:pPr>
+    </w:lvl>
+    <w:lvl w:ilvl="7" w:tplc="38090019" w:tentative="1">
+      <w:start w:val="1"/>
+      <w:numFmt w:val="lowerLetter"/>
+      <w:lvlText w:val="%8."/>
+      <w:lvlJc w:val="left"/>
+      <w:pPr>
+        <w:ind w:left="5760" w:hanging="360"/>
+      </w:pPr>
+    </w:lvl>
+    <w:lvl w:ilvl="8" w:tplc="3809001B" w:tentative="1">
+      <w:start w:val="1"/>
+      <w:numFmt w:val="lowerRoman"/>
+      <w:lvlText w:val="%9."/>
+      <w:lvlJc w:val="right"/>
+      <w:pPr>
+        <w:ind w:left="6480" w:hanging="180"/>
+      </w:pPr>
+    </w:lvl>
+  </w:abstractNum>
+  <w:abstractNum w:abstractNumId="1" w15:restartNumberingAfterBreak="0">
     <w:nsid w:val="07895589"/>
     <w:multiLevelType w:val="hybridMultilevel"/>
     <w:tmpl w:val="D5D26728"/>
@@ -10258,7 +11745,7 @@
       </w:pPr>
     </w:lvl>
   </w:abstractNum>
-  <w:abstractNum w:abstractNumId="1" w15:restartNumberingAfterBreak="0">
+  <w:abstractNum w:abstractNumId="2" w15:restartNumberingAfterBreak="0">
     <w:nsid w:val="09ED6AAB"/>
     <w:multiLevelType w:val="hybridMultilevel"/>
     <w:tmpl w:val="D3C85760"/>
@@ -10347,7 +11834,7 @@
       </w:pPr>
     </w:lvl>
   </w:abstractNum>
-  <w:abstractNum w:abstractNumId="2" w15:restartNumberingAfterBreak="0">
+  <w:abstractNum w:abstractNumId="3" w15:restartNumberingAfterBreak="0">
     <w:nsid w:val="0CF54C55"/>
     <w:multiLevelType w:val="hybridMultilevel"/>
     <w:tmpl w:val="3BFA2E4E"/>
@@ -10436,7 +11923,7 @@
       </w:pPr>
     </w:lvl>
   </w:abstractNum>
-  <w:abstractNum w:abstractNumId="3" w15:restartNumberingAfterBreak="0">
+  <w:abstractNum w:abstractNumId="4" w15:restartNumberingAfterBreak="0">
     <w:nsid w:val="19AF15B3"/>
     <w:multiLevelType w:val="hybridMultilevel"/>
     <w:tmpl w:val="2DEE736A"/>
@@ -10525,7 +12012,7 @@
       </w:pPr>
     </w:lvl>
   </w:abstractNum>
-  <w:abstractNum w:abstractNumId="4" w15:restartNumberingAfterBreak="0">
+  <w:abstractNum w:abstractNumId="5" w15:restartNumberingAfterBreak="0">
     <w:nsid w:val="2407695A"/>
     <w:multiLevelType w:val="hybridMultilevel"/>
     <w:tmpl w:val="F5F6A496"/>
@@ -10611,7 +12098,274 @@
       </w:pPr>
     </w:lvl>
   </w:abstractNum>
-  <w:abstractNum w:abstractNumId="5" w15:restartNumberingAfterBreak="0">
+  <w:abstractNum w:abstractNumId="6" w15:restartNumberingAfterBreak="0">
+    <w:nsid w:val="29BB1C95"/>
+    <w:multiLevelType w:val="hybridMultilevel"/>
+    <w:tmpl w:val="65D86EBE"/>
+    <w:lvl w:ilvl="0" w:tplc="2C7607C8">
+      <w:start w:val="1"/>
+      <w:numFmt w:val="decimal"/>
+      <w:lvlText w:val="%1."/>
+      <w:lvlJc w:val="left"/>
+      <w:pPr>
+        <w:ind w:left="1789" w:hanging="360"/>
+      </w:pPr>
+      <w:rPr>
+        <w:rFonts w:eastAsiaTheme="majorEastAsia" w:cstheme="majorBidi" w:hint="default"/>
+      </w:rPr>
+    </w:lvl>
+    <w:lvl w:ilvl="1" w:tplc="38090019" w:tentative="1">
+      <w:start w:val="1"/>
+      <w:numFmt w:val="lowerLetter"/>
+      <w:lvlText w:val="%2."/>
+      <w:lvlJc w:val="left"/>
+      <w:pPr>
+        <w:ind w:left="2160" w:hanging="360"/>
+      </w:pPr>
+    </w:lvl>
+    <w:lvl w:ilvl="2" w:tplc="3809001B" w:tentative="1">
+      <w:start w:val="1"/>
+      <w:numFmt w:val="lowerRoman"/>
+      <w:lvlText w:val="%3."/>
+      <w:lvlJc w:val="right"/>
+      <w:pPr>
+        <w:ind w:left="2880" w:hanging="180"/>
+      </w:pPr>
+    </w:lvl>
+    <w:lvl w:ilvl="3" w:tplc="3809000F" w:tentative="1">
+      <w:start w:val="1"/>
+      <w:numFmt w:val="decimal"/>
+      <w:lvlText w:val="%4."/>
+      <w:lvlJc w:val="left"/>
+      <w:pPr>
+        <w:ind w:left="3600" w:hanging="360"/>
+      </w:pPr>
+    </w:lvl>
+    <w:lvl w:ilvl="4" w:tplc="38090019" w:tentative="1">
+      <w:start w:val="1"/>
+      <w:numFmt w:val="lowerLetter"/>
+      <w:lvlText w:val="%5."/>
+      <w:lvlJc w:val="left"/>
+      <w:pPr>
+        <w:ind w:left="4320" w:hanging="360"/>
+      </w:pPr>
+    </w:lvl>
+    <w:lvl w:ilvl="5" w:tplc="3809001B" w:tentative="1">
+      <w:start w:val="1"/>
+      <w:numFmt w:val="lowerRoman"/>
+      <w:lvlText w:val="%6."/>
+      <w:lvlJc w:val="right"/>
+      <w:pPr>
+        <w:ind w:left="5040" w:hanging="180"/>
+      </w:pPr>
+    </w:lvl>
+    <w:lvl w:ilvl="6" w:tplc="3809000F" w:tentative="1">
+      <w:start w:val="1"/>
+      <w:numFmt w:val="decimal"/>
+      <w:lvlText w:val="%7."/>
+      <w:lvlJc w:val="left"/>
+      <w:pPr>
+        <w:ind w:left="5760" w:hanging="360"/>
+      </w:pPr>
+    </w:lvl>
+    <w:lvl w:ilvl="7" w:tplc="38090019" w:tentative="1">
+      <w:start w:val="1"/>
+      <w:numFmt w:val="lowerLetter"/>
+      <w:lvlText w:val="%8."/>
+      <w:lvlJc w:val="left"/>
+      <w:pPr>
+        <w:ind w:left="6480" w:hanging="360"/>
+      </w:pPr>
+    </w:lvl>
+    <w:lvl w:ilvl="8" w:tplc="3809001B" w:tentative="1">
+      <w:start w:val="1"/>
+      <w:numFmt w:val="lowerRoman"/>
+      <w:lvlText w:val="%9."/>
+      <w:lvlJc w:val="right"/>
+      <w:pPr>
+        <w:ind w:left="7200" w:hanging="180"/>
+      </w:pPr>
+    </w:lvl>
+  </w:abstractNum>
+  <w:abstractNum w:abstractNumId="7" w15:restartNumberingAfterBreak="0">
+    <w:nsid w:val="2CDC3FAF"/>
+    <w:multiLevelType w:val="hybridMultilevel"/>
+    <w:tmpl w:val="C15A2484"/>
+    <w:lvl w:ilvl="0" w:tplc="2C7607C8">
+      <w:start w:val="1"/>
+      <w:numFmt w:val="decimal"/>
+      <w:lvlText w:val="%1."/>
+      <w:lvlJc w:val="left"/>
+      <w:pPr>
+        <w:ind w:left="1069" w:hanging="360"/>
+      </w:pPr>
+      <w:rPr>
+        <w:rFonts w:eastAsiaTheme="majorEastAsia" w:cstheme="majorBidi" w:hint="default"/>
+      </w:rPr>
+    </w:lvl>
+    <w:lvl w:ilvl="1" w:tplc="38090019" w:tentative="1">
+      <w:start w:val="1"/>
+      <w:numFmt w:val="lowerLetter"/>
+      <w:lvlText w:val="%2."/>
+      <w:lvlJc w:val="left"/>
+      <w:pPr>
+        <w:ind w:left="1440" w:hanging="360"/>
+      </w:pPr>
+    </w:lvl>
+    <w:lvl w:ilvl="2" w:tplc="3809001B" w:tentative="1">
+      <w:start w:val="1"/>
+      <w:numFmt w:val="lowerRoman"/>
+      <w:lvlText w:val="%3."/>
+      <w:lvlJc w:val="right"/>
+      <w:pPr>
+        <w:ind w:left="2160" w:hanging="180"/>
+      </w:pPr>
+    </w:lvl>
+    <w:lvl w:ilvl="3" w:tplc="3809000F" w:tentative="1">
+      <w:start w:val="1"/>
+      <w:numFmt w:val="decimal"/>
+      <w:lvlText w:val="%4."/>
+      <w:lvlJc w:val="left"/>
+      <w:pPr>
+        <w:ind w:left="2880" w:hanging="360"/>
+      </w:pPr>
+    </w:lvl>
+    <w:lvl w:ilvl="4" w:tplc="38090019" w:tentative="1">
+      <w:start w:val="1"/>
+      <w:numFmt w:val="lowerLetter"/>
+      <w:lvlText w:val="%5."/>
+      <w:lvlJc w:val="left"/>
+      <w:pPr>
+        <w:ind w:left="3600" w:hanging="360"/>
+      </w:pPr>
+    </w:lvl>
+    <w:lvl w:ilvl="5" w:tplc="3809001B" w:tentative="1">
+      <w:start w:val="1"/>
+      <w:numFmt w:val="lowerRoman"/>
+      <w:lvlText w:val="%6."/>
+      <w:lvlJc w:val="right"/>
+      <w:pPr>
+        <w:ind w:left="4320" w:hanging="180"/>
+      </w:pPr>
+    </w:lvl>
+    <w:lvl w:ilvl="6" w:tplc="3809000F" w:tentative="1">
+      <w:start w:val="1"/>
+      <w:numFmt w:val="decimal"/>
+      <w:lvlText w:val="%7."/>
+      <w:lvlJc w:val="left"/>
+      <w:pPr>
+        <w:ind w:left="5040" w:hanging="360"/>
+      </w:pPr>
+    </w:lvl>
+    <w:lvl w:ilvl="7" w:tplc="38090019" w:tentative="1">
+      <w:start w:val="1"/>
+      <w:numFmt w:val="lowerLetter"/>
+      <w:lvlText w:val="%8."/>
+      <w:lvlJc w:val="left"/>
+      <w:pPr>
+        <w:ind w:left="5760" w:hanging="360"/>
+      </w:pPr>
+    </w:lvl>
+    <w:lvl w:ilvl="8" w:tplc="3809001B" w:tentative="1">
+      <w:start w:val="1"/>
+      <w:numFmt w:val="lowerRoman"/>
+      <w:lvlText w:val="%9."/>
+      <w:lvlJc w:val="right"/>
+      <w:pPr>
+        <w:ind w:left="6480" w:hanging="180"/>
+      </w:pPr>
+    </w:lvl>
+  </w:abstractNum>
+  <w:abstractNum w:abstractNumId="8" w15:restartNumberingAfterBreak="0">
+    <w:nsid w:val="2D610DBB"/>
+    <w:multiLevelType w:val="hybridMultilevel"/>
+    <w:tmpl w:val="EF32EC3C"/>
+    <w:lvl w:ilvl="0" w:tplc="2C7607C8">
+      <w:start w:val="1"/>
+      <w:numFmt w:val="decimal"/>
+      <w:lvlText w:val="%1."/>
+      <w:lvlJc w:val="left"/>
+      <w:pPr>
+        <w:ind w:left="1069" w:hanging="360"/>
+      </w:pPr>
+      <w:rPr>
+        <w:rFonts w:eastAsiaTheme="majorEastAsia" w:cstheme="majorBidi" w:hint="default"/>
+      </w:rPr>
+    </w:lvl>
+    <w:lvl w:ilvl="1" w:tplc="38090019" w:tentative="1">
+      <w:start w:val="1"/>
+      <w:numFmt w:val="lowerLetter"/>
+      <w:lvlText w:val="%2."/>
+      <w:lvlJc w:val="left"/>
+      <w:pPr>
+        <w:ind w:left="1440" w:hanging="360"/>
+      </w:pPr>
+    </w:lvl>
+    <w:lvl w:ilvl="2" w:tplc="3809001B" w:tentative="1">
+      <w:start w:val="1"/>
+      <w:numFmt w:val="lowerRoman"/>
+      <w:lvlText w:val="%3."/>
+      <w:lvlJc w:val="right"/>
+      <w:pPr>
+        <w:ind w:left="2160" w:hanging="180"/>
+      </w:pPr>
+    </w:lvl>
+    <w:lvl w:ilvl="3" w:tplc="3809000F" w:tentative="1">
+      <w:start w:val="1"/>
+      <w:numFmt w:val="decimal"/>
+      <w:lvlText w:val="%4."/>
+      <w:lvlJc w:val="left"/>
+      <w:pPr>
+        <w:ind w:left="2880" w:hanging="360"/>
+      </w:pPr>
+    </w:lvl>
+    <w:lvl w:ilvl="4" w:tplc="38090019" w:tentative="1">
+      <w:start w:val="1"/>
+      <w:numFmt w:val="lowerLetter"/>
+      <w:lvlText w:val="%5."/>
+      <w:lvlJc w:val="left"/>
+      <w:pPr>
+        <w:ind w:left="3600" w:hanging="360"/>
+      </w:pPr>
+    </w:lvl>
+    <w:lvl w:ilvl="5" w:tplc="3809001B" w:tentative="1">
+      <w:start w:val="1"/>
+      <w:numFmt w:val="lowerRoman"/>
+      <w:lvlText w:val="%6."/>
+      <w:lvlJc w:val="right"/>
+      <w:pPr>
+        <w:ind w:left="4320" w:hanging="180"/>
+      </w:pPr>
+    </w:lvl>
+    <w:lvl w:ilvl="6" w:tplc="3809000F" w:tentative="1">
+      <w:start w:val="1"/>
+      <w:numFmt w:val="decimal"/>
+      <w:lvlText w:val="%7."/>
+      <w:lvlJc w:val="left"/>
+      <w:pPr>
+        <w:ind w:left="5040" w:hanging="360"/>
+      </w:pPr>
+    </w:lvl>
+    <w:lvl w:ilvl="7" w:tplc="38090019" w:tentative="1">
+      <w:start w:val="1"/>
+      <w:numFmt w:val="lowerLetter"/>
+      <w:lvlText w:val="%8."/>
+      <w:lvlJc w:val="left"/>
+      <w:pPr>
+        <w:ind w:left="5760" w:hanging="360"/>
+      </w:pPr>
+    </w:lvl>
+    <w:lvl w:ilvl="8" w:tplc="3809001B" w:tentative="1">
+      <w:start w:val="1"/>
+      <w:numFmt w:val="lowerRoman"/>
+      <w:lvlText w:val="%9."/>
+      <w:lvlJc w:val="right"/>
+      <w:pPr>
+        <w:ind w:left="6480" w:hanging="180"/>
+      </w:pPr>
+    </w:lvl>
+  </w:abstractNum>
+  <w:abstractNum w:abstractNumId="9" w15:restartNumberingAfterBreak="0">
     <w:nsid w:val="30FD13E8"/>
     <w:multiLevelType w:val="multilevel"/>
     <w:tmpl w:val="AFDC2972"/>
@@ -10724,7 +12478,93 @@
       </w:rPr>
     </w:lvl>
   </w:abstractNum>
-  <w:abstractNum w:abstractNumId="6" w15:restartNumberingAfterBreak="0">
+  <w:abstractNum w:abstractNumId="10" w15:restartNumberingAfterBreak="0">
+    <w:nsid w:val="32EE1A5E"/>
+    <w:multiLevelType w:val="hybridMultilevel"/>
+    <w:tmpl w:val="5DCCD976"/>
+    <w:lvl w:ilvl="0" w:tplc="3809000F">
+      <w:start w:val="1"/>
+      <w:numFmt w:val="decimal"/>
+      <w:lvlText w:val="%1."/>
+      <w:lvlJc w:val="left"/>
+      <w:pPr>
+        <w:ind w:left="720" w:hanging="360"/>
+      </w:pPr>
+    </w:lvl>
+    <w:lvl w:ilvl="1" w:tplc="38090019" w:tentative="1">
+      <w:start w:val="1"/>
+      <w:numFmt w:val="lowerLetter"/>
+      <w:lvlText w:val="%2."/>
+      <w:lvlJc w:val="left"/>
+      <w:pPr>
+        <w:ind w:left="1440" w:hanging="360"/>
+      </w:pPr>
+    </w:lvl>
+    <w:lvl w:ilvl="2" w:tplc="3809001B" w:tentative="1">
+      <w:start w:val="1"/>
+      <w:numFmt w:val="lowerRoman"/>
+      <w:lvlText w:val="%3."/>
+      <w:lvlJc w:val="right"/>
+      <w:pPr>
+        <w:ind w:left="2160" w:hanging="180"/>
+      </w:pPr>
+    </w:lvl>
+    <w:lvl w:ilvl="3" w:tplc="3809000F" w:tentative="1">
+      <w:start w:val="1"/>
+      <w:numFmt w:val="decimal"/>
+      <w:lvlText w:val="%4."/>
+      <w:lvlJc w:val="left"/>
+      <w:pPr>
+        <w:ind w:left="2880" w:hanging="360"/>
+      </w:pPr>
+    </w:lvl>
+    <w:lvl w:ilvl="4" w:tplc="38090019" w:tentative="1">
+      <w:start w:val="1"/>
+      <w:numFmt w:val="lowerLetter"/>
+      <w:lvlText w:val="%5."/>
+      <w:lvlJc w:val="left"/>
+      <w:pPr>
+        <w:ind w:left="3600" w:hanging="360"/>
+      </w:pPr>
+    </w:lvl>
+    <w:lvl w:ilvl="5" w:tplc="3809001B" w:tentative="1">
+      <w:start w:val="1"/>
+      <w:numFmt w:val="lowerRoman"/>
+      <w:lvlText w:val="%6."/>
+      <w:lvlJc w:val="right"/>
+      <w:pPr>
+        <w:ind w:left="4320" w:hanging="180"/>
+      </w:pPr>
+    </w:lvl>
+    <w:lvl w:ilvl="6" w:tplc="3809000F" w:tentative="1">
+      <w:start w:val="1"/>
+      <w:numFmt w:val="decimal"/>
+      <w:lvlText w:val="%7."/>
+      <w:lvlJc w:val="left"/>
+      <w:pPr>
+        <w:ind w:left="5040" w:hanging="360"/>
+      </w:pPr>
+    </w:lvl>
+    <w:lvl w:ilvl="7" w:tplc="38090019" w:tentative="1">
+      <w:start w:val="1"/>
+      <w:numFmt w:val="lowerLetter"/>
+      <w:lvlText w:val="%8."/>
+      <w:lvlJc w:val="left"/>
+      <w:pPr>
+        <w:ind w:left="5760" w:hanging="360"/>
+      </w:pPr>
+    </w:lvl>
+    <w:lvl w:ilvl="8" w:tplc="3809001B" w:tentative="1">
+      <w:start w:val="1"/>
+      <w:numFmt w:val="lowerRoman"/>
+      <w:lvlText w:val="%9."/>
+      <w:lvlJc w:val="right"/>
+      <w:pPr>
+        <w:ind w:left="6480" w:hanging="180"/>
+      </w:pPr>
+    </w:lvl>
+  </w:abstractNum>
+  <w:abstractNum w:abstractNumId="11" w15:restartNumberingAfterBreak="0">
     <w:nsid w:val="368A7799"/>
     <w:multiLevelType w:val="hybridMultilevel"/>
     <w:tmpl w:val="86468FB6"/>
@@ -10813,7 +12653,96 @@
       </w:pPr>
     </w:lvl>
   </w:abstractNum>
-  <w:abstractNum w:abstractNumId="7" w15:restartNumberingAfterBreak="0">
+  <w:abstractNum w:abstractNumId="12" w15:restartNumberingAfterBreak="0">
+    <w:nsid w:val="3B3E0A2F"/>
+    <w:multiLevelType w:val="hybridMultilevel"/>
+    <w:tmpl w:val="49F0DC9E"/>
+    <w:lvl w:ilvl="0" w:tplc="29785E8A">
+      <w:start w:val="1"/>
+      <w:numFmt w:val="decimal"/>
+      <w:lvlText w:val="%1."/>
+      <w:lvlJc w:val="left"/>
+      <w:pPr>
+        <w:ind w:left="1069" w:hanging="360"/>
+      </w:pPr>
+      <w:rPr>
+        <w:rFonts w:hint="default"/>
+      </w:rPr>
+    </w:lvl>
+    <w:lvl w:ilvl="1" w:tplc="38090019" w:tentative="1">
+      <w:start w:val="1"/>
+      <w:numFmt w:val="lowerLetter"/>
+      <w:lvlText w:val="%2."/>
+      <w:lvlJc w:val="left"/>
+      <w:pPr>
+        <w:ind w:left="1789" w:hanging="360"/>
+      </w:pPr>
+    </w:lvl>
+    <w:lvl w:ilvl="2" w:tplc="3809001B" w:tentative="1">
+      <w:start w:val="1"/>
+      <w:numFmt w:val="lowerRoman"/>
+      <w:lvlText w:val="%3."/>
+      <w:lvlJc w:val="right"/>
+      <w:pPr>
+        <w:ind w:left="2509" w:hanging="180"/>
+      </w:pPr>
+    </w:lvl>
+    <w:lvl w:ilvl="3" w:tplc="3809000F" w:tentative="1">
+      <w:start w:val="1"/>
+      <w:numFmt w:val="decimal"/>
+      <w:lvlText w:val="%4."/>
+      <w:lvlJc w:val="left"/>
+      <w:pPr>
+        <w:ind w:left="3229" w:hanging="360"/>
+      </w:pPr>
+    </w:lvl>
+    <w:lvl w:ilvl="4" w:tplc="38090019" w:tentative="1">
+      <w:start w:val="1"/>
+      <w:numFmt w:val="lowerLetter"/>
+      <w:lvlText w:val="%5."/>
+      <w:lvlJc w:val="left"/>
+      <w:pPr>
+        <w:ind w:left="3949" w:hanging="360"/>
+      </w:pPr>
+    </w:lvl>
+    <w:lvl w:ilvl="5" w:tplc="3809001B" w:tentative="1">
+      <w:start w:val="1"/>
+      <w:numFmt w:val="lowerRoman"/>
+      <w:lvlText w:val="%6."/>
+      <w:lvlJc w:val="right"/>
+      <w:pPr>
+        <w:ind w:left="4669" w:hanging="180"/>
+      </w:pPr>
+    </w:lvl>
+    <w:lvl w:ilvl="6" w:tplc="3809000F" w:tentative="1">
+      <w:start w:val="1"/>
+      <w:numFmt w:val="decimal"/>
+      <w:lvlText w:val="%7."/>
+      <w:lvlJc w:val="left"/>
+      <w:pPr>
+        <w:ind w:left="5389" w:hanging="360"/>
+      </w:pPr>
+    </w:lvl>
+    <w:lvl w:ilvl="7" w:tplc="38090019" w:tentative="1">
+      <w:start w:val="1"/>
+      <w:numFmt w:val="lowerLetter"/>
+      <w:lvlText w:val="%8."/>
+      <w:lvlJc w:val="left"/>
+      <w:pPr>
+        <w:ind w:left="6109" w:hanging="360"/>
+      </w:pPr>
+    </w:lvl>
+    <w:lvl w:ilvl="8" w:tplc="3809001B" w:tentative="1">
+      <w:start w:val="1"/>
+      <w:numFmt w:val="lowerRoman"/>
+      <w:lvlText w:val="%9."/>
+      <w:lvlJc w:val="right"/>
+      <w:pPr>
+        <w:ind w:left="6829" w:hanging="180"/>
+      </w:pPr>
+    </w:lvl>
+  </w:abstractNum>
+  <w:abstractNum w:abstractNumId="13" w15:restartNumberingAfterBreak="0">
     <w:nsid w:val="400E0A70"/>
     <w:multiLevelType w:val="hybridMultilevel"/>
     <w:tmpl w:val="8A58D8E4"/>
@@ -10902,7 +12831,7 @@
       </w:pPr>
     </w:lvl>
   </w:abstractNum>
-  <w:abstractNum w:abstractNumId="8" w15:restartNumberingAfterBreak="0">
+  <w:abstractNum w:abstractNumId="14" w15:restartNumberingAfterBreak="0">
     <w:nsid w:val="440A071B"/>
     <w:multiLevelType w:val="hybridMultilevel"/>
     <w:tmpl w:val="2FFA0444"/>
@@ -10991,7 +12920,185 @@
       </w:pPr>
     </w:lvl>
   </w:abstractNum>
-  <w:abstractNum w:abstractNumId="9" w15:restartNumberingAfterBreak="0">
+  <w:abstractNum w:abstractNumId="15" w15:restartNumberingAfterBreak="0">
+    <w:nsid w:val="44D573DA"/>
+    <w:multiLevelType w:val="hybridMultilevel"/>
+    <w:tmpl w:val="76EC9F14"/>
+    <w:lvl w:ilvl="0" w:tplc="2C7607C8">
+      <w:start w:val="1"/>
+      <w:numFmt w:val="decimal"/>
+      <w:lvlText w:val="%1."/>
+      <w:lvlJc w:val="left"/>
+      <w:pPr>
+        <w:ind w:left="1069" w:hanging="360"/>
+      </w:pPr>
+      <w:rPr>
+        <w:rFonts w:eastAsiaTheme="majorEastAsia" w:cstheme="majorBidi" w:hint="default"/>
+      </w:rPr>
+    </w:lvl>
+    <w:lvl w:ilvl="1" w:tplc="38090019" w:tentative="1">
+      <w:start w:val="1"/>
+      <w:numFmt w:val="lowerLetter"/>
+      <w:lvlText w:val="%2."/>
+      <w:lvlJc w:val="left"/>
+      <w:pPr>
+        <w:ind w:left="1440" w:hanging="360"/>
+      </w:pPr>
+    </w:lvl>
+    <w:lvl w:ilvl="2" w:tplc="3809001B" w:tentative="1">
+      <w:start w:val="1"/>
+      <w:numFmt w:val="lowerRoman"/>
+      <w:lvlText w:val="%3."/>
+      <w:lvlJc w:val="right"/>
+      <w:pPr>
+        <w:ind w:left="2160" w:hanging="180"/>
+      </w:pPr>
+    </w:lvl>
+    <w:lvl w:ilvl="3" w:tplc="3809000F" w:tentative="1">
+      <w:start w:val="1"/>
+      <w:numFmt w:val="decimal"/>
+      <w:lvlText w:val="%4."/>
+      <w:lvlJc w:val="left"/>
+      <w:pPr>
+        <w:ind w:left="2880" w:hanging="360"/>
+      </w:pPr>
+    </w:lvl>
+    <w:lvl w:ilvl="4" w:tplc="38090019" w:tentative="1">
+      <w:start w:val="1"/>
+      <w:numFmt w:val="lowerLetter"/>
+      <w:lvlText w:val="%5."/>
+      <w:lvlJc w:val="left"/>
+      <w:pPr>
+        <w:ind w:left="3600" w:hanging="360"/>
+      </w:pPr>
+    </w:lvl>
+    <w:lvl w:ilvl="5" w:tplc="3809001B" w:tentative="1">
+      <w:start w:val="1"/>
+      <w:numFmt w:val="lowerRoman"/>
+      <w:lvlText w:val="%6."/>
+      <w:lvlJc w:val="right"/>
+      <w:pPr>
+        <w:ind w:left="4320" w:hanging="180"/>
+      </w:pPr>
+    </w:lvl>
+    <w:lvl w:ilvl="6" w:tplc="3809000F" w:tentative="1">
+      <w:start w:val="1"/>
+      <w:numFmt w:val="decimal"/>
+      <w:lvlText w:val="%7."/>
+      <w:lvlJc w:val="left"/>
+      <w:pPr>
+        <w:ind w:left="5040" w:hanging="360"/>
+      </w:pPr>
+    </w:lvl>
+    <w:lvl w:ilvl="7" w:tplc="38090019" w:tentative="1">
+      <w:start w:val="1"/>
+      <w:numFmt w:val="lowerLetter"/>
+      <w:lvlText w:val="%8."/>
+      <w:lvlJc w:val="left"/>
+      <w:pPr>
+        <w:ind w:left="5760" w:hanging="360"/>
+      </w:pPr>
+    </w:lvl>
+    <w:lvl w:ilvl="8" w:tplc="3809001B" w:tentative="1">
+      <w:start w:val="1"/>
+      <w:numFmt w:val="lowerRoman"/>
+      <w:lvlText w:val="%9."/>
+      <w:lvlJc w:val="right"/>
+      <w:pPr>
+        <w:ind w:left="6480" w:hanging="180"/>
+      </w:pPr>
+    </w:lvl>
+  </w:abstractNum>
+  <w:abstractNum w:abstractNumId="16" w15:restartNumberingAfterBreak="0">
+    <w:nsid w:val="49593203"/>
+    <w:multiLevelType w:val="hybridMultilevel"/>
+    <w:tmpl w:val="B1127F6E"/>
+    <w:lvl w:ilvl="0" w:tplc="2C7607C8">
+      <w:start w:val="1"/>
+      <w:numFmt w:val="decimal"/>
+      <w:lvlText w:val="%1."/>
+      <w:lvlJc w:val="left"/>
+      <w:pPr>
+        <w:ind w:left="2498" w:hanging="360"/>
+      </w:pPr>
+      <w:rPr>
+        <w:rFonts w:eastAsiaTheme="majorEastAsia" w:cstheme="majorBidi" w:hint="default"/>
+      </w:rPr>
+    </w:lvl>
+    <w:lvl w:ilvl="1" w:tplc="38090019" w:tentative="1">
+      <w:start w:val="1"/>
+      <w:numFmt w:val="lowerLetter"/>
+      <w:lvlText w:val="%2."/>
+      <w:lvlJc w:val="left"/>
+      <w:pPr>
+        <w:ind w:left="2869" w:hanging="360"/>
+      </w:pPr>
+    </w:lvl>
+    <w:lvl w:ilvl="2" w:tplc="3809001B" w:tentative="1">
+      <w:start w:val="1"/>
+      <w:numFmt w:val="lowerRoman"/>
+      <w:lvlText w:val="%3."/>
+      <w:lvlJc w:val="right"/>
+      <w:pPr>
+        <w:ind w:left="3589" w:hanging="180"/>
+      </w:pPr>
+    </w:lvl>
+    <w:lvl w:ilvl="3" w:tplc="3809000F" w:tentative="1">
+      <w:start w:val="1"/>
+      <w:numFmt w:val="decimal"/>
+      <w:lvlText w:val="%4."/>
+      <w:lvlJc w:val="left"/>
+      <w:pPr>
+        <w:ind w:left="4309" w:hanging="360"/>
+      </w:pPr>
+    </w:lvl>
+    <w:lvl w:ilvl="4" w:tplc="38090019" w:tentative="1">
+      <w:start w:val="1"/>
+      <w:numFmt w:val="lowerLetter"/>
+      <w:lvlText w:val="%5."/>
+      <w:lvlJc w:val="left"/>
+      <w:pPr>
+        <w:ind w:left="5029" w:hanging="360"/>
+      </w:pPr>
+    </w:lvl>
+    <w:lvl w:ilvl="5" w:tplc="3809001B" w:tentative="1">
+      <w:start w:val="1"/>
+      <w:numFmt w:val="lowerRoman"/>
+      <w:lvlText w:val="%6."/>
+      <w:lvlJc w:val="right"/>
+      <w:pPr>
+        <w:ind w:left="5749" w:hanging="180"/>
+      </w:pPr>
+    </w:lvl>
+    <w:lvl w:ilvl="6" w:tplc="3809000F" w:tentative="1">
+      <w:start w:val="1"/>
+      <w:numFmt w:val="decimal"/>
+      <w:lvlText w:val="%7."/>
+      <w:lvlJc w:val="left"/>
+      <w:pPr>
+        <w:ind w:left="6469" w:hanging="360"/>
+      </w:pPr>
+    </w:lvl>
+    <w:lvl w:ilvl="7" w:tplc="38090019" w:tentative="1">
+      <w:start w:val="1"/>
+      <w:numFmt w:val="lowerLetter"/>
+      <w:lvlText w:val="%8."/>
+      <w:lvlJc w:val="left"/>
+      <w:pPr>
+        <w:ind w:left="7189" w:hanging="360"/>
+      </w:pPr>
+    </w:lvl>
+    <w:lvl w:ilvl="8" w:tplc="3809001B" w:tentative="1">
+      <w:start w:val="1"/>
+      <w:numFmt w:val="lowerRoman"/>
+      <w:lvlText w:val="%9."/>
+      <w:lvlJc w:val="right"/>
+      <w:pPr>
+        <w:ind w:left="7909" w:hanging="180"/>
+      </w:pPr>
+    </w:lvl>
+  </w:abstractNum>
+  <w:abstractNum w:abstractNumId="17" w15:restartNumberingAfterBreak="0">
     <w:nsid w:val="577F6701"/>
     <w:multiLevelType w:val="multilevel"/>
     <w:tmpl w:val="DB10B358"/>
@@ -11112,7 +13219,7 @@
       </w:rPr>
     </w:lvl>
   </w:abstractNum>
-  <w:abstractNum w:abstractNumId="10" w15:restartNumberingAfterBreak="0">
+  <w:abstractNum w:abstractNumId="18" w15:restartNumberingAfterBreak="0">
     <w:nsid w:val="5FA62422"/>
     <w:multiLevelType w:val="hybridMultilevel"/>
     <w:tmpl w:val="0486D46A"/>
@@ -11201,38 +13308,246 @@
       </w:pPr>
     </w:lvl>
   </w:abstractNum>
+  <w:abstractNum w:abstractNumId="19" w15:restartNumberingAfterBreak="0">
+    <w:nsid w:val="64932476"/>
+    <w:multiLevelType w:val="hybridMultilevel"/>
+    <w:tmpl w:val="BF4C65B0"/>
+    <w:lvl w:ilvl="0" w:tplc="2C7607C8">
+      <w:start w:val="1"/>
+      <w:numFmt w:val="decimal"/>
+      <w:lvlText w:val="%1."/>
+      <w:lvlJc w:val="left"/>
+      <w:pPr>
+        <w:ind w:left="1069" w:hanging="360"/>
+      </w:pPr>
+      <w:rPr>
+        <w:rFonts w:eastAsiaTheme="majorEastAsia" w:cstheme="majorBidi" w:hint="default"/>
+      </w:rPr>
+    </w:lvl>
+    <w:lvl w:ilvl="1" w:tplc="38090019" w:tentative="1">
+      <w:start w:val="1"/>
+      <w:numFmt w:val="lowerLetter"/>
+      <w:lvlText w:val="%2."/>
+      <w:lvlJc w:val="left"/>
+      <w:pPr>
+        <w:ind w:left="1789" w:hanging="360"/>
+      </w:pPr>
+    </w:lvl>
+    <w:lvl w:ilvl="2" w:tplc="3809001B" w:tentative="1">
+      <w:start w:val="1"/>
+      <w:numFmt w:val="lowerRoman"/>
+      <w:lvlText w:val="%3."/>
+      <w:lvlJc w:val="right"/>
+      <w:pPr>
+        <w:ind w:left="2509" w:hanging="180"/>
+      </w:pPr>
+    </w:lvl>
+    <w:lvl w:ilvl="3" w:tplc="3809000F" w:tentative="1">
+      <w:start w:val="1"/>
+      <w:numFmt w:val="decimal"/>
+      <w:lvlText w:val="%4."/>
+      <w:lvlJc w:val="left"/>
+      <w:pPr>
+        <w:ind w:left="3229" w:hanging="360"/>
+      </w:pPr>
+    </w:lvl>
+    <w:lvl w:ilvl="4" w:tplc="38090019" w:tentative="1">
+      <w:start w:val="1"/>
+      <w:numFmt w:val="lowerLetter"/>
+      <w:lvlText w:val="%5."/>
+      <w:lvlJc w:val="left"/>
+      <w:pPr>
+        <w:ind w:left="3949" w:hanging="360"/>
+      </w:pPr>
+    </w:lvl>
+    <w:lvl w:ilvl="5" w:tplc="3809001B" w:tentative="1">
+      <w:start w:val="1"/>
+      <w:numFmt w:val="lowerRoman"/>
+      <w:lvlText w:val="%6."/>
+      <w:lvlJc w:val="right"/>
+      <w:pPr>
+        <w:ind w:left="4669" w:hanging="180"/>
+      </w:pPr>
+    </w:lvl>
+    <w:lvl w:ilvl="6" w:tplc="3809000F" w:tentative="1">
+      <w:start w:val="1"/>
+      <w:numFmt w:val="decimal"/>
+      <w:lvlText w:val="%7."/>
+      <w:lvlJc w:val="left"/>
+      <w:pPr>
+        <w:ind w:left="5389" w:hanging="360"/>
+      </w:pPr>
+    </w:lvl>
+    <w:lvl w:ilvl="7" w:tplc="38090019" w:tentative="1">
+      <w:start w:val="1"/>
+      <w:numFmt w:val="lowerLetter"/>
+      <w:lvlText w:val="%8."/>
+      <w:lvlJc w:val="left"/>
+      <w:pPr>
+        <w:ind w:left="6109" w:hanging="360"/>
+      </w:pPr>
+    </w:lvl>
+    <w:lvl w:ilvl="8" w:tplc="3809001B" w:tentative="1">
+      <w:start w:val="1"/>
+      <w:numFmt w:val="lowerRoman"/>
+      <w:lvlText w:val="%9."/>
+      <w:lvlJc w:val="right"/>
+      <w:pPr>
+        <w:ind w:left="6829" w:hanging="180"/>
+      </w:pPr>
+    </w:lvl>
+  </w:abstractNum>
+  <w:abstractNum w:abstractNumId="20" w15:restartNumberingAfterBreak="0">
+    <w:nsid w:val="70890FC9"/>
+    <w:multiLevelType w:val="hybridMultilevel"/>
+    <w:tmpl w:val="8B222F68"/>
+    <w:lvl w:ilvl="0" w:tplc="2C7607C8">
+      <w:start w:val="1"/>
+      <w:numFmt w:val="decimal"/>
+      <w:lvlText w:val="%1."/>
+      <w:lvlJc w:val="left"/>
+      <w:pPr>
+        <w:ind w:left="2138" w:hanging="360"/>
+      </w:pPr>
+      <w:rPr>
+        <w:rFonts w:eastAsiaTheme="majorEastAsia" w:cstheme="majorBidi" w:hint="default"/>
+      </w:rPr>
+    </w:lvl>
+    <w:lvl w:ilvl="1" w:tplc="38090019" w:tentative="1">
+      <w:start w:val="1"/>
+      <w:numFmt w:val="lowerLetter"/>
+      <w:lvlText w:val="%2."/>
+      <w:lvlJc w:val="left"/>
+      <w:pPr>
+        <w:ind w:left="2509" w:hanging="360"/>
+      </w:pPr>
+    </w:lvl>
+    <w:lvl w:ilvl="2" w:tplc="3809001B" w:tentative="1">
+      <w:start w:val="1"/>
+      <w:numFmt w:val="lowerRoman"/>
+      <w:lvlText w:val="%3."/>
+      <w:lvlJc w:val="right"/>
+      <w:pPr>
+        <w:ind w:left="3229" w:hanging="180"/>
+      </w:pPr>
+    </w:lvl>
+    <w:lvl w:ilvl="3" w:tplc="3809000F" w:tentative="1">
+      <w:start w:val="1"/>
+      <w:numFmt w:val="decimal"/>
+      <w:lvlText w:val="%4."/>
+      <w:lvlJc w:val="left"/>
+      <w:pPr>
+        <w:ind w:left="3949" w:hanging="360"/>
+      </w:pPr>
+    </w:lvl>
+    <w:lvl w:ilvl="4" w:tplc="38090019" w:tentative="1">
+      <w:start w:val="1"/>
+      <w:numFmt w:val="lowerLetter"/>
+      <w:lvlText w:val="%5."/>
+      <w:lvlJc w:val="left"/>
+      <w:pPr>
+        <w:ind w:left="4669" w:hanging="360"/>
+      </w:pPr>
+    </w:lvl>
+    <w:lvl w:ilvl="5" w:tplc="3809001B" w:tentative="1">
+      <w:start w:val="1"/>
+      <w:numFmt w:val="lowerRoman"/>
+      <w:lvlText w:val="%6."/>
+      <w:lvlJc w:val="right"/>
+      <w:pPr>
+        <w:ind w:left="5389" w:hanging="180"/>
+      </w:pPr>
+    </w:lvl>
+    <w:lvl w:ilvl="6" w:tplc="3809000F" w:tentative="1">
+      <w:start w:val="1"/>
+      <w:numFmt w:val="decimal"/>
+      <w:lvlText w:val="%7."/>
+      <w:lvlJc w:val="left"/>
+      <w:pPr>
+        <w:ind w:left="6109" w:hanging="360"/>
+      </w:pPr>
+    </w:lvl>
+    <w:lvl w:ilvl="7" w:tplc="38090019" w:tentative="1">
+      <w:start w:val="1"/>
+      <w:numFmt w:val="lowerLetter"/>
+      <w:lvlText w:val="%8."/>
+      <w:lvlJc w:val="left"/>
+      <w:pPr>
+        <w:ind w:left="6829" w:hanging="360"/>
+      </w:pPr>
+    </w:lvl>
+    <w:lvl w:ilvl="8" w:tplc="3809001B" w:tentative="1">
+      <w:start w:val="1"/>
+      <w:numFmt w:val="lowerRoman"/>
+      <w:lvlText w:val="%9."/>
+      <w:lvlJc w:val="right"/>
+      <w:pPr>
+        <w:ind w:left="7549" w:hanging="180"/>
+      </w:pPr>
+    </w:lvl>
+  </w:abstractNum>
   <w:num w:numId="1" w16cid:durableId="1805197668">
+    <w:abstractNumId w:val="13"/>
+  </w:num>
+  <w:num w:numId="2" w16cid:durableId="1273705612">
+    <w:abstractNumId w:val="5"/>
+  </w:num>
+  <w:num w:numId="3" w16cid:durableId="725837321">
+    <w:abstractNumId w:val="14"/>
+  </w:num>
+  <w:num w:numId="4" w16cid:durableId="828441270">
+    <w:abstractNumId w:val="9"/>
+  </w:num>
+  <w:num w:numId="5" w16cid:durableId="1082919284">
+    <w:abstractNumId w:val="2"/>
+  </w:num>
+  <w:num w:numId="6" w16cid:durableId="746194918">
+    <w:abstractNumId w:val="4"/>
+  </w:num>
+  <w:num w:numId="7" w16cid:durableId="108359302">
+    <w:abstractNumId w:val="1"/>
+  </w:num>
+  <w:num w:numId="8" w16cid:durableId="705330354">
+    <w:abstractNumId w:val="3"/>
+  </w:num>
+  <w:num w:numId="9" w16cid:durableId="2038920788">
+    <w:abstractNumId w:val="11"/>
+  </w:num>
+  <w:num w:numId="10" w16cid:durableId="1717504263">
+    <w:abstractNumId w:val="18"/>
+  </w:num>
+  <w:num w:numId="11" w16cid:durableId="342250261">
+    <w:abstractNumId w:val="17"/>
+  </w:num>
+  <w:num w:numId="12" w16cid:durableId="53161544">
+    <w:abstractNumId w:val="10"/>
+  </w:num>
+  <w:num w:numId="13" w16cid:durableId="1227955602">
+    <w:abstractNumId w:val="19"/>
+  </w:num>
+  <w:num w:numId="14" w16cid:durableId="1465998579">
+    <w:abstractNumId w:val="8"/>
+  </w:num>
+  <w:num w:numId="15" w16cid:durableId="387337500">
+    <w:abstractNumId w:val="20"/>
+  </w:num>
+  <w:num w:numId="16" w16cid:durableId="1617250102">
+    <w:abstractNumId w:val="6"/>
+  </w:num>
+  <w:num w:numId="17" w16cid:durableId="412969655">
+    <w:abstractNumId w:val="16"/>
+  </w:num>
+  <w:num w:numId="18" w16cid:durableId="33317214">
     <w:abstractNumId w:val="7"/>
   </w:num>
-  <w:num w:numId="2" w16cid:durableId="1273705612">
-    <w:abstractNumId w:val="4"/>
+  <w:num w:numId="19" w16cid:durableId="8335314">
+    <w:abstractNumId w:val="15"/>
   </w:num>
-  <w:num w:numId="3" w16cid:durableId="725837321">
-    <w:abstractNumId w:val="8"/>
-  </w:num>
-  <w:num w:numId="4" w16cid:durableId="828441270">
-    <w:abstractNumId w:val="5"/>
-  </w:num>
-  <w:num w:numId="5" w16cid:durableId="1082919284">
-    <w:abstractNumId w:val="1"/>
-  </w:num>
-  <w:num w:numId="6" w16cid:durableId="746194918">
-    <w:abstractNumId w:val="3"/>
-  </w:num>
-  <w:num w:numId="7" w16cid:durableId="108359302">
+  <w:num w:numId="20" w16cid:durableId="442263832">
     <w:abstractNumId w:val="0"/>
   </w:num>
-  <w:num w:numId="8" w16cid:durableId="705330354">
-    <w:abstractNumId w:val="2"/>
-  </w:num>
-  <w:num w:numId="9" w16cid:durableId="2038920788">
-    <w:abstractNumId w:val="6"/>
-  </w:num>
-  <w:num w:numId="10" w16cid:durableId="1717504263">
-    <w:abstractNumId w:val="10"/>
-  </w:num>
-  <w:num w:numId="11" w16cid:durableId="342250261">
-    <w:abstractNumId w:val="9"/>
+  <w:num w:numId="21" w16cid:durableId="2044595597">
+    <w:abstractNumId w:val="12"/>
   </w:num>
 </w:numbering>
 </file>
@@ -11712,6 +14027,29 @@
       <w:szCs w:val="24"/>
     </w:rPr>
   </w:style>
+  <w:style w:type="paragraph" w:styleId="Heading4">
+    <w:name w:val="heading 4"/>
+    <w:aliases w:val="Gambar"/>
+    <w:basedOn w:val="Normal"/>
+    <w:next w:val="Normal"/>
+    <w:link w:val="Heading4Char"/>
+    <w:uiPriority w:val="9"/>
+    <w:unhideWhenUsed/>
+    <w:qFormat/>
+    <w:rsid w:val="00065FFF"/>
+    <w:pPr>
+      <w:keepNext/>
+      <w:keepLines/>
+      <w:spacing w:before="40" w:after="0"/>
+      <w:jc w:val="center"/>
+      <w:outlineLvl w:val="3"/>
+    </w:pPr>
+    <w:rPr>
+      <w:rFonts w:eastAsiaTheme="majorEastAsia" w:cstheme="majorBidi"/>
+      <w:iCs/>
+      <w:color w:val="auto"/>
+    </w:rPr>
+  </w:style>
   <w:style w:type="character" w:default="1" w:styleId="DefaultParagraphFont">
     <w:name w:val="Default Paragraph Font"/>
     <w:uiPriority w:val="1"/>
@@ -11819,6 +14157,19 @@
         <w:insideV w:val="single" w:sz="4" w:space="0" w:color="auto"/>
       </w:tblBorders>
     </w:tblPr>
+  </w:style>
+  <w:style w:type="character" w:customStyle="1" w:styleId="Heading4Char">
+    <w:name w:val="Heading 4 Char"/>
+    <w:aliases w:val="Gambar Char"/>
+    <w:basedOn w:val="DefaultParagraphFont"/>
+    <w:link w:val="Heading4"/>
+    <w:uiPriority w:val="9"/>
+    <w:rsid w:val="00065FFF"/>
+    <w:rPr>
+      <w:rFonts w:ascii="Tahoma" w:eastAsiaTheme="majorEastAsia" w:hAnsi="Tahoma" w:cstheme="majorBidi"/>
+      <w:iCs/>
+      <w:sz w:val="24"/>
+    </w:rPr>
   </w:style>
 </w:styles>
 </file>

</xml_diff>